<commit_message>
Se agrego tipo de topologia de bus
</commit_message>
<xml_diff>
--- a/Topologias de redes.docx
+++ b/Topologias de redes.docx
@@ -11,7 +11,6 @@
           <w:szCs w:val="36"/>
         </w:rPr>
       </w:pPr>
-      <w:bookmarkStart w:id="0" w:name="_GoBack"/>
       <w:r>
         <w:rPr>
           <w:b/>
@@ -21,7 +20,6 @@
         <w:t>TOPOLOGIAS DE REDES</w:t>
       </w:r>
     </w:p>
-    <w:bookmarkEnd w:id="0"/>
     <w:p>
       <w:pPr>
         <w:jc w:val="center"/>
@@ -90,9 +88,11 @@
       <w:pPr>
         <w:jc w:val="both"/>
         <w:rPr>
-          <w:b/>
-          <w:sz w:val="24"/>
-          <w:szCs w:val="24"/>
+          <w:rFonts w:ascii="Arial" w:hAnsi="Arial" w:cs="Arial"/>
+          <w:color w:val="000000"/>
+          <w:sz w:val="24"/>
+          <w:szCs w:val="24"/>
+          <w:shd w:val="clear" w:color="auto" w:fill="FFFFFF"/>
         </w:rPr>
       </w:pPr>
       <w:r>
@@ -148,6 +148,590 @@
         </w:rPr>
         <w:t>es la disposición física en la que se conecta una red de ordenadores. Si una red tiene diversas topologías se la llama mixta.</w:t>
       </w:r>
+    </w:p>
+    <w:p>
+      <w:pPr>
+        <w:jc w:val="both"/>
+        <w:rPr>
+          <w:rFonts w:ascii="Arial" w:hAnsi="Arial" w:cs="Arial"/>
+          <w:color w:val="000000"/>
+          <w:sz w:val="24"/>
+          <w:szCs w:val="24"/>
+          <w:shd w:val="clear" w:color="auto" w:fill="FFFFFF"/>
+        </w:rPr>
+      </w:pPr>
+    </w:p>
+    <w:p>
+      <w:pPr>
+        <w:jc w:val="both"/>
+        <w:rPr>
+          <w:rFonts w:ascii="Arial" w:hAnsi="Arial" w:cs="Arial"/>
+          <w:color w:val="000000"/>
+          <w:sz w:val="24"/>
+          <w:szCs w:val="24"/>
+        </w:rPr>
+      </w:pPr>
+      <w:r>
+        <w:rPr>
+          <w:rFonts w:ascii="Arial" w:hAnsi="Arial" w:cs="Arial"/>
+          <w:color w:val="000000"/>
+          <w:sz w:val="24"/>
+          <w:szCs w:val="24"/>
+        </w:rPr>
+        <w:t>Red bus</w:t>
+      </w:r>
+      <w:r>
+        <w:rPr>
+          <w:rFonts w:ascii="Arial" w:hAnsi="Arial" w:cs="Arial"/>
+          <w:color w:val="000000"/>
+          <w:sz w:val="24"/>
+          <w:szCs w:val="24"/>
+        </w:rPr>
+        <w:br/>
+      </w:r>
+      <w:r>
+        <w:rPr>
+          <w:rFonts w:ascii="Arial" w:hAnsi="Arial" w:cs="Arial"/>
+          <w:color w:val="000000"/>
+          <w:sz w:val="24"/>
+          <w:szCs w:val="24"/>
+        </w:rPr>
+        <w:br/>
+        <w:t>Red cuya </w:t>
+      </w:r>
+      <w:hyperlink r:id="rId6" w:tooltip="Topología de red" w:history="1">
+        <w:r>
+          <w:rPr>
+            <w:rStyle w:val="Hipervnculo"/>
+            <w:rFonts w:ascii="Arial" w:hAnsi="Arial" w:cs="Arial"/>
+            <w:sz w:val="24"/>
+            <w:szCs w:val="24"/>
+          </w:rPr>
+          <w:t>topología</w:t>
+        </w:r>
+      </w:hyperlink>
+      <w:r>
+        <w:rPr>
+          <w:rFonts w:ascii="Arial" w:hAnsi="Arial" w:cs="Arial"/>
+          <w:color w:val="000000"/>
+          <w:sz w:val="24"/>
+          <w:szCs w:val="24"/>
+        </w:rPr>
+        <w:t> se caracteriza por tener un único canal de comunicaciones (denominado </w:t>
+      </w:r>
+      <w:hyperlink r:id="rId7" w:tooltip="Bus" w:history="1">
+        <w:r>
+          <w:rPr>
+            <w:rStyle w:val="Hipervnculo"/>
+            <w:rFonts w:ascii="Arial" w:hAnsi="Arial" w:cs="Arial"/>
+            <w:sz w:val="24"/>
+            <w:szCs w:val="24"/>
+          </w:rPr>
+          <w:t>bus</w:t>
+        </w:r>
+      </w:hyperlink>
+      <w:r>
+        <w:rPr>
+          <w:rFonts w:ascii="Arial" w:hAnsi="Arial" w:cs="Arial"/>
+          <w:color w:val="000000"/>
+          <w:sz w:val="24"/>
+          <w:szCs w:val="24"/>
+        </w:rPr>
+        <w:t xml:space="preserve">, troncal o </w:t>
+      </w:r>
+      <w:proofErr w:type="spellStart"/>
+      <w:r>
+        <w:rPr>
+          <w:rFonts w:ascii="Arial" w:hAnsi="Arial" w:cs="Arial"/>
+          <w:color w:val="000000"/>
+          <w:sz w:val="24"/>
+          <w:szCs w:val="24"/>
+        </w:rPr>
+        <w:t>backbone</w:t>
+      </w:r>
+      <w:proofErr w:type="spellEnd"/>
+      <w:r>
+        <w:rPr>
+          <w:rFonts w:ascii="Arial" w:hAnsi="Arial" w:cs="Arial"/>
+          <w:color w:val="000000"/>
+          <w:sz w:val="24"/>
+          <w:szCs w:val="24"/>
+        </w:rPr>
+        <w:t>) al cual se conectan los diferentes dispositivos. De esta forma todos los dispositivos comparten el mismo canal para comunicarse entre sí.</w:t>
+      </w:r>
+      <w:r>
+        <w:rPr>
+          <w:rFonts w:ascii="Arial" w:hAnsi="Arial" w:cs="Arial"/>
+          <w:color w:val="000000"/>
+          <w:sz w:val="24"/>
+          <w:szCs w:val="24"/>
+        </w:rPr>
+        <w:br/>
+        <w:t>La </w:t>
+      </w:r>
+      <w:hyperlink r:id="rId8" w:tooltip="Topología" w:history="1">
+        <w:r>
+          <w:rPr>
+            <w:rStyle w:val="Hipervnculo"/>
+            <w:rFonts w:ascii="Arial" w:hAnsi="Arial" w:cs="Arial"/>
+            <w:sz w:val="24"/>
+            <w:szCs w:val="24"/>
+          </w:rPr>
+          <w:t>topología</w:t>
+        </w:r>
+      </w:hyperlink>
+      <w:r>
+        <w:rPr>
+          <w:rFonts w:ascii="Arial" w:hAnsi="Arial" w:cs="Arial"/>
+          <w:color w:val="000000"/>
+          <w:sz w:val="24"/>
+          <w:szCs w:val="24"/>
+        </w:rPr>
+        <w:t> de bus tiene todos sus </w:t>
+      </w:r>
+      <w:hyperlink r:id="rId9" w:tooltip="Nodo" w:history="1">
+        <w:r>
+          <w:rPr>
+            <w:rStyle w:val="Hipervnculo"/>
+            <w:rFonts w:ascii="Arial" w:hAnsi="Arial" w:cs="Arial"/>
+            <w:sz w:val="24"/>
+            <w:szCs w:val="24"/>
+          </w:rPr>
+          <w:t>nodos</w:t>
+        </w:r>
+      </w:hyperlink>
+      <w:r>
+        <w:rPr>
+          <w:rFonts w:ascii="Arial" w:hAnsi="Arial" w:cs="Arial"/>
+          <w:color w:val="000000"/>
+          <w:sz w:val="24"/>
+          <w:szCs w:val="24"/>
+        </w:rPr>
+        <w:t xml:space="preserve"> conectados directamente a un enlace y no tiene ninguna otra conexión entre </w:t>
+      </w:r>
+      <w:proofErr w:type="spellStart"/>
+      <w:r>
+        <w:rPr>
+          <w:rFonts w:ascii="Arial" w:hAnsi="Arial" w:cs="Arial"/>
+          <w:color w:val="000000"/>
+          <w:sz w:val="24"/>
+          <w:szCs w:val="24"/>
+        </w:rPr>
+        <w:t>si</w:t>
+      </w:r>
+      <w:proofErr w:type="spellEnd"/>
+      <w:r>
+        <w:rPr>
+          <w:rFonts w:ascii="Arial" w:hAnsi="Arial" w:cs="Arial"/>
+          <w:color w:val="000000"/>
+          <w:sz w:val="24"/>
+          <w:szCs w:val="24"/>
+        </w:rPr>
+        <w:t>. Físicamente cada </w:t>
+      </w:r>
+      <w:proofErr w:type="spellStart"/>
+      <w:r>
+        <w:rPr>
+          <w:rFonts w:ascii="Arial" w:hAnsi="Arial" w:cs="Arial"/>
+          <w:color w:val="000000"/>
+          <w:sz w:val="24"/>
+          <w:szCs w:val="24"/>
+        </w:rPr>
+        <w:fldChar w:fldCharType="begin"/>
+      </w:r>
+      <w:r>
+        <w:rPr>
+          <w:rFonts w:ascii="Arial" w:hAnsi="Arial" w:cs="Arial"/>
+          <w:color w:val="000000"/>
+          <w:sz w:val="24"/>
+          <w:szCs w:val="24"/>
+        </w:rPr>
+        <w:instrText xml:space="preserve"> HYPERLINK "http://es.wikipedia.org/wiki/Host" \o "Host" </w:instrText>
+      </w:r>
+      <w:r>
+        <w:rPr>
+          <w:rFonts w:ascii="Arial" w:hAnsi="Arial" w:cs="Arial"/>
+          <w:color w:val="000000"/>
+          <w:sz w:val="24"/>
+          <w:szCs w:val="24"/>
+        </w:rPr>
+        <w:fldChar w:fldCharType="separate"/>
+      </w:r>
+      <w:r>
+        <w:rPr>
+          <w:rStyle w:val="Hipervnculo"/>
+          <w:rFonts w:ascii="Arial" w:hAnsi="Arial" w:cs="Arial"/>
+          <w:sz w:val="24"/>
+          <w:szCs w:val="24"/>
+        </w:rPr>
+        <w:t>host</w:t>
+      </w:r>
+      <w:r>
+        <w:rPr>
+          <w:rFonts w:ascii="Arial" w:hAnsi="Arial" w:cs="Arial"/>
+          <w:color w:val="000000"/>
+          <w:sz w:val="24"/>
+          <w:szCs w:val="24"/>
+        </w:rPr>
+        <w:fldChar w:fldCharType="end"/>
+      </w:r>
+      <w:r>
+        <w:rPr>
+          <w:rFonts w:ascii="Arial" w:hAnsi="Arial" w:cs="Arial"/>
+          <w:color w:val="000000"/>
+          <w:sz w:val="24"/>
+          <w:szCs w:val="24"/>
+        </w:rPr>
+        <w:t>está</w:t>
+      </w:r>
+      <w:proofErr w:type="spellEnd"/>
+      <w:r>
+        <w:rPr>
+          <w:rFonts w:ascii="Arial" w:hAnsi="Arial" w:cs="Arial"/>
+          <w:color w:val="000000"/>
+          <w:sz w:val="24"/>
+          <w:szCs w:val="24"/>
+        </w:rPr>
+        <w:t xml:space="preserve"> conectado a un </w:t>
+      </w:r>
+      <w:hyperlink r:id="rId10" w:tooltip="Cable" w:history="1">
+        <w:r>
+          <w:rPr>
+            <w:rStyle w:val="Hipervnculo"/>
+            <w:rFonts w:ascii="Arial" w:hAnsi="Arial" w:cs="Arial"/>
+            <w:sz w:val="24"/>
+            <w:szCs w:val="24"/>
+          </w:rPr>
+          <w:t>cable</w:t>
+        </w:r>
+      </w:hyperlink>
+      <w:r>
+        <w:rPr>
+          <w:rFonts w:ascii="Arial" w:hAnsi="Arial" w:cs="Arial"/>
+          <w:color w:val="000000"/>
+          <w:sz w:val="24"/>
+          <w:szCs w:val="24"/>
+        </w:rPr>
+        <w:t> común, por lo que se pueden comunicar directamente. La ruptura del cable hace que los hosts queden desconectados.</w:t>
+      </w:r>
+      <w:r>
+        <w:rPr>
+          <w:rFonts w:ascii="Arial" w:hAnsi="Arial" w:cs="Arial"/>
+          <w:color w:val="000000"/>
+          <w:sz w:val="24"/>
+          <w:szCs w:val="24"/>
+        </w:rPr>
+        <w:br/>
+      </w:r>
+      <w:r>
+        <w:rPr>
+          <w:rFonts w:ascii="Arial" w:hAnsi="Arial" w:cs="Arial"/>
+          <w:color w:val="000000"/>
+          <w:sz w:val="24"/>
+          <w:szCs w:val="24"/>
+        </w:rPr>
+        <w:br/>
+        <w:t>Los extremos del cable se terminan con una resistencia de acople denominada terminador, que además de indicar que no existen más ordenadores en el extremo, permiten cerrar el bus por medio de un acople de </w:t>
+      </w:r>
+      <w:hyperlink r:id="rId11" w:tooltip="Impedancia" w:history="1">
+        <w:r>
+          <w:rPr>
+            <w:rStyle w:val="Hipervnculo"/>
+            <w:rFonts w:ascii="Arial" w:hAnsi="Arial" w:cs="Arial"/>
+            <w:sz w:val="24"/>
+            <w:szCs w:val="24"/>
+          </w:rPr>
+          <w:t>impedancias</w:t>
+        </w:r>
+      </w:hyperlink>
+      <w:r>
+        <w:rPr>
+          <w:rFonts w:ascii="Arial" w:hAnsi="Arial" w:cs="Arial"/>
+          <w:color w:val="000000"/>
+          <w:sz w:val="24"/>
+          <w:szCs w:val="24"/>
+        </w:rPr>
+        <w:t>.</w:t>
+      </w:r>
+      <w:r>
+        <w:rPr>
+          <w:rFonts w:ascii="Arial" w:hAnsi="Arial" w:cs="Arial"/>
+          <w:color w:val="000000"/>
+          <w:sz w:val="24"/>
+          <w:szCs w:val="24"/>
+        </w:rPr>
+        <w:br/>
+      </w:r>
+      <w:r>
+        <w:rPr>
+          <w:rFonts w:ascii="Arial" w:hAnsi="Arial" w:cs="Arial"/>
+          <w:color w:val="000000"/>
+          <w:sz w:val="24"/>
+          <w:szCs w:val="24"/>
+        </w:rPr>
+        <w:br/>
+        <w:t>Es la tercera de las topologías principales. Las estaciones están conectadas por un único segmento de cable. A diferencia de una </w:t>
+      </w:r>
+      <w:hyperlink r:id="rId12" w:tooltip="Red en anillo" w:history="1">
+        <w:r>
+          <w:rPr>
+            <w:rStyle w:val="Hipervnculo"/>
+            <w:rFonts w:ascii="Arial" w:hAnsi="Arial" w:cs="Arial"/>
+            <w:sz w:val="24"/>
+            <w:szCs w:val="24"/>
+          </w:rPr>
+          <w:t>red en anillo</w:t>
+        </w:r>
+      </w:hyperlink>
+      <w:r>
+        <w:rPr>
+          <w:rFonts w:ascii="Arial" w:hAnsi="Arial" w:cs="Arial"/>
+          <w:color w:val="000000"/>
+          <w:sz w:val="24"/>
+          <w:szCs w:val="24"/>
+        </w:rPr>
+        <w:t>, el bus es pasivo, no se produce generación de señales en cada nodo.</w:t>
+      </w:r>
+      <w:r>
+        <w:rPr>
+          <w:rFonts w:ascii="Arial" w:hAnsi="Arial" w:cs="Arial"/>
+          <w:color w:val="000000"/>
+          <w:sz w:val="24"/>
+          <w:szCs w:val="24"/>
+        </w:rPr>
+        <w:br/>
+      </w:r>
+      <w:r>
+        <w:rPr>
+          <w:rFonts w:ascii="Arial" w:hAnsi="Arial" w:cs="Arial"/>
+          <w:color w:val="000000"/>
+          <w:sz w:val="24"/>
+          <w:szCs w:val="24"/>
+        </w:rPr>
+        <w:br/>
+        <w:t>Ventajas</w:t>
+      </w:r>
+      <w:r>
+        <w:rPr>
+          <w:rFonts w:ascii="Arial" w:hAnsi="Arial" w:cs="Arial"/>
+          <w:color w:val="000000"/>
+          <w:sz w:val="24"/>
+          <w:szCs w:val="24"/>
+        </w:rPr>
+        <w:br/>
+      </w:r>
+      <w:r>
+        <w:rPr>
+          <w:rFonts w:ascii="Arial" w:hAnsi="Arial" w:cs="Arial"/>
+          <w:color w:val="000000"/>
+          <w:sz w:val="24"/>
+          <w:szCs w:val="24"/>
+        </w:rPr>
+        <w:br/>
+        <w:t>Facilidad de implementación y crecimiento.</w:t>
+      </w:r>
+      <w:r>
+        <w:rPr>
+          <w:rFonts w:ascii="Arial" w:hAnsi="Arial" w:cs="Arial"/>
+          <w:color w:val="000000"/>
+          <w:sz w:val="24"/>
+          <w:szCs w:val="24"/>
+        </w:rPr>
+        <w:br/>
+        <w:t>Económica.</w:t>
+      </w:r>
+      <w:r>
+        <w:rPr>
+          <w:rFonts w:ascii="Arial" w:hAnsi="Arial" w:cs="Arial"/>
+          <w:color w:val="000000"/>
+          <w:sz w:val="24"/>
+          <w:szCs w:val="24"/>
+        </w:rPr>
+        <w:br/>
+        <w:t>Simplicidad en la arquitectura.</w:t>
+      </w:r>
+      <w:r>
+        <w:rPr>
+          <w:rFonts w:ascii="Arial" w:hAnsi="Arial" w:cs="Arial"/>
+          <w:color w:val="000000"/>
+          <w:sz w:val="24"/>
+          <w:szCs w:val="24"/>
+        </w:rPr>
+        <w:br/>
+      </w:r>
+      <w:r>
+        <w:rPr>
+          <w:rFonts w:ascii="Arial" w:hAnsi="Arial" w:cs="Arial"/>
+          <w:color w:val="000000"/>
+          <w:sz w:val="24"/>
+          <w:szCs w:val="24"/>
+        </w:rPr>
+        <w:br/>
+      </w:r>
+      <w:r>
+        <w:rPr>
+          <w:rFonts w:ascii="Arial" w:hAnsi="Arial" w:cs="Arial"/>
+          <w:color w:val="000000"/>
+          <w:sz w:val="24"/>
+          <w:szCs w:val="24"/>
+        </w:rPr>
+        <w:lastRenderedPageBreak/>
+        <w:t>Desventajas</w:t>
+      </w:r>
+      <w:r>
+        <w:rPr>
+          <w:rFonts w:ascii="Arial" w:hAnsi="Arial" w:cs="Arial"/>
+          <w:color w:val="000000"/>
+          <w:sz w:val="24"/>
+          <w:szCs w:val="24"/>
+        </w:rPr>
+        <w:br/>
+      </w:r>
+      <w:r>
+        <w:rPr>
+          <w:rFonts w:ascii="Arial" w:hAnsi="Arial" w:cs="Arial"/>
+          <w:color w:val="000000"/>
+          <w:sz w:val="24"/>
+          <w:szCs w:val="24"/>
+        </w:rPr>
+        <w:br/>
+        <w:t>Longitudes de canal limitadas.</w:t>
+      </w:r>
+    </w:p>
+    <w:p>
+      <w:pPr>
+        <w:jc w:val="center"/>
+        <w:rPr>
+          <w:b/>
+          <w:sz w:val="24"/>
+          <w:szCs w:val="24"/>
+        </w:rPr>
+      </w:pPr>
+      <w:r>
+        <w:rPr>
+          <w:rFonts w:ascii="Arial" w:hAnsi="Arial" w:cs="Arial"/>
+          <w:color w:val="000000"/>
+          <w:sz w:val="24"/>
+          <w:szCs w:val="24"/>
+        </w:rPr>
+        <w:br/>
+        <w:t>Un problema en el canal usualmente degrada toda la red.</w:t>
+      </w:r>
+      <w:r>
+        <w:rPr>
+          <w:rFonts w:ascii="Arial" w:hAnsi="Arial" w:cs="Arial"/>
+          <w:color w:val="000000"/>
+          <w:sz w:val="24"/>
+          <w:szCs w:val="24"/>
+        </w:rPr>
+        <w:br/>
+        <w:t>El desempeño se disminuye a medida que la red crece.</w:t>
+      </w:r>
+      <w:r>
+        <w:rPr>
+          <w:rFonts w:ascii="Arial" w:hAnsi="Arial" w:cs="Arial"/>
+          <w:color w:val="000000"/>
+          <w:sz w:val="24"/>
+          <w:szCs w:val="24"/>
+        </w:rPr>
+        <w:br/>
+        <w:t>El canal requiere ser correctamente cerrado (caminos cerrados).</w:t>
+      </w:r>
+      <w:r>
+        <w:rPr>
+          <w:rFonts w:ascii="Arial" w:hAnsi="Arial" w:cs="Arial"/>
+          <w:color w:val="000000"/>
+          <w:sz w:val="24"/>
+          <w:szCs w:val="24"/>
+        </w:rPr>
+        <w:br/>
+        <w:t>Altas pérdidas en la transmisión debido a colisiones entre mensajes</w:t>
+      </w:r>
+      <w:r>
+        <w:rPr>
+          <w:rFonts w:ascii="Arial" w:hAnsi="Arial" w:cs="Arial"/>
+          <w:color w:val="000000"/>
+          <w:sz w:val="24"/>
+          <w:szCs w:val="24"/>
+        </w:rPr>
+        <w:br/>
+      </w:r>
+      <w:r>
+        <w:rPr>
+          <w:rFonts w:ascii="Arial" w:hAnsi="Arial" w:cs="Arial"/>
+          <w:color w:val="000000"/>
+          <w:sz w:val="24"/>
+          <w:szCs w:val="24"/>
+        </w:rPr>
+        <w:br/>
+      </w:r>
+      <w:r>
+        <w:rPr>
+          <w:rFonts w:ascii="Arial" w:hAnsi="Arial" w:cs="Arial"/>
+          <w:color w:val="000000"/>
+          <w:sz w:val="24"/>
+          <w:szCs w:val="24"/>
+        </w:rPr>
+        <w:br/>
+      </w:r>
+      <w:bookmarkStart w:id="0" w:name="_GoBack"/>
+      <w:r>
+        <w:rPr>
+          <w:rFonts w:ascii="Arial" w:hAnsi="Arial" w:cs="Arial"/>
+          <w:color w:val="000000"/>
+          <w:sz w:val="24"/>
+          <w:szCs w:val="24"/>
+        </w:rPr>
+        <w:drawing>
+          <wp:inline distT="0" distB="0" distL="0" distR="0">
+            <wp:extent cx="1938655" cy="1287780"/>
+            <wp:effectExtent l="0" t="0" r="4445" b="7620"/>
+            <wp:docPr id="3" name="Imagen 3" descr="http://2.bp.blogspot.com/_C6rqzDqZKZ8/ScRBmbj-w7I/AAAAAAAAAAM/E7cLUzVOhWI/s320/Bus.jpg"/>
+            <wp:cNvGraphicFramePr>
+              <a:graphicFrameLocks xmlns:a="http://schemas.openxmlformats.org/drawingml/2006/main" noChangeAspect="1"/>
+            </wp:cNvGraphicFramePr>
+            <a:graphic xmlns:a="http://schemas.openxmlformats.org/drawingml/2006/main">
+              <a:graphicData uri="http://schemas.openxmlformats.org/drawingml/2006/picture">
+                <pic:pic xmlns:pic="http://schemas.openxmlformats.org/drawingml/2006/picture">
+                  <pic:nvPicPr>
+                    <pic:cNvPr id="0" name="BLOGGER_PHOTO_ID_5315445588693533618" descr="http://2.bp.blogspot.com/_C6rqzDqZKZ8/ScRBmbj-w7I/AAAAAAAAAAM/E7cLUzVOhWI/s320/Bus.jpg"/>
+                    <pic:cNvPicPr>
+                      <a:picLocks noChangeAspect="1" noChangeArrowheads="1"/>
+                    </pic:cNvPicPr>
+                  </pic:nvPicPr>
+                  <pic:blipFill>
+                    <a:blip r:embed="rId13">
+                      <a:extLst>
+                        <a:ext uri="{28A0092B-C50C-407E-A947-70E740481C1C}">
+                          <a14:useLocalDpi xmlns:a14="http://schemas.microsoft.com/office/drawing/2010/main" val="0"/>
+                        </a:ext>
+                      </a:extLst>
+                    </a:blip>
+                    <a:srcRect/>
+                    <a:stretch>
+                      <a:fillRect/>
+                    </a:stretch>
+                  </pic:blipFill>
+                  <pic:spPr bwMode="auto">
+                    <a:xfrm>
+                      <a:off x="0" y="0"/>
+                      <a:ext cx="1938655" cy="1287780"/>
+                    </a:xfrm>
+                    <a:prstGeom prst="rect">
+                      <a:avLst/>
+                    </a:prstGeom>
+                    <a:noFill/>
+                    <a:ln>
+                      <a:noFill/>
+                    </a:ln>
+                  </pic:spPr>
+                </pic:pic>
+              </a:graphicData>
+            </a:graphic>
+          </wp:inline>
+        </w:drawing>
+      </w:r>
+      <w:bookmarkEnd w:id="0"/>
       <w:r>
         <w:rPr>
           <w:rFonts w:ascii="Arial" w:hAnsi="Arial" w:cs="Arial"/>
@@ -340,7 +924,6 @@
   <w:style w:type="character" w:default="1" w:styleId="Fuentedeprrafopredeter">
     <w:name w:val="Default Paragraph Font"/>
     <w:uiPriority w:val="1"/>
-    <w:semiHidden/>
     <w:unhideWhenUsed/>
   </w:style>
   <w:style w:type="table" w:default="1" w:styleId="Tablanormal">
@@ -373,7 +956,6 @@
     <w:name w:val="Hyperlink"/>
     <w:basedOn w:val="Fuentedeprrafopredeter"/>
     <w:uiPriority w:val="99"/>
-    <w:semiHidden/>
     <w:unhideWhenUsed/>
     <w:rsid w:val="00750F99"/>
     <w:rPr>
@@ -577,7 +1159,6 @@
   <w:style w:type="character" w:default="1" w:styleId="Fuentedeprrafopredeter">
     <w:name w:val="Default Paragraph Font"/>
     <w:uiPriority w:val="1"/>
-    <w:semiHidden/>
     <w:unhideWhenUsed/>
   </w:style>
   <w:style w:type="table" w:default="1" w:styleId="Tablanormal">
@@ -610,7 +1191,6 @@
     <w:name w:val="Hyperlink"/>
     <w:basedOn w:val="Fuentedeprrafopredeter"/>
     <w:uiPriority w:val="99"/>
-    <w:semiHidden/>
     <w:unhideWhenUsed/>
     <w:rsid w:val="00750F99"/>
     <w:rPr>

</xml_diff>

<commit_message>
Se agrego tipo de topologia estrella
</commit_message>
<xml_diff>
--- a/Topologias de redes.docx
+++ b/Topologias de redes.docx
@@ -674,13 +674,14 @@
         </w:rPr>
         <w:br/>
       </w:r>
-      <w:bookmarkStart w:id="0" w:name="_GoBack"/>
-      <w:r>
-        <w:rPr>
-          <w:rFonts w:ascii="Arial" w:hAnsi="Arial" w:cs="Arial"/>
-          <w:color w:val="000000"/>
-          <w:sz w:val="24"/>
-          <w:szCs w:val="24"/>
+      <w:r>
+        <w:rPr>
+          <w:rFonts w:ascii="Arial" w:hAnsi="Arial" w:cs="Arial"/>
+          <w:noProof/>
+          <w:color w:val="000000"/>
+          <w:sz w:val="24"/>
+          <w:szCs w:val="24"/>
+          <w:lang w:eastAsia="es-EC"/>
         </w:rPr>
         <w:drawing>
           <wp:inline distT="0" distB="0" distL="0" distR="0">
@@ -731,25 +732,821 @@
           </wp:inline>
         </w:drawing>
       </w:r>
+      <w:r>
+        <w:rPr>
+          <w:rFonts w:ascii="Arial" w:hAnsi="Arial" w:cs="Arial"/>
+          <w:color w:val="000000"/>
+          <w:sz w:val="24"/>
+          <w:szCs w:val="24"/>
+        </w:rPr>
+        <w:br/>
+      </w:r>
+      <w:r>
+        <w:rPr>
+          <w:rFonts w:ascii="Arial" w:hAnsi="Arial" w:cs="Arial"/>
+          <w:color w:val="000000"/>
+          <w:sz w:val="24"/>
+          <w:szCs w:val="24"/>
+        </w:rPr>
+        <w:br/>
+      </w:r>
+    </w:p>
+    <w:p>
+      <w:pPr>
+        <w:shd w:val="clear" w:color="auto" w:fill="FFFFFF"/>
+        <w:spacing w:before="100" w:beforeAutospacing="1" w:after="240" w:line="265" w:lineRule="atLeast"/>
+        <w:rPr>
+          <w:rFonts w:ascii="Verdana" w:eastAsia="Times New Roman" w:hAnsi="Verdana" w:cs="Times New Roman"/>
+          <w:color w:val="333333"/>
+          <w:sz w:val="17"/>
+          <w:szCs w:val="17"/>
+          <w:lang w:eastAsia="es-EC"/>
+        </w:rPr>
+      </w:pPr>
+      <w:r>
+        <w:rPr>
+          <w:rFonts w:ascii="Verdana" w:eastAsia="Times New Roman" w:hAnsi="Verdana" w:cs="Times New Roman"/>
+          <w:color w:val="333333"/>
+          <w:sz w:val="17"/>
+          <w:szCs w:val="17"/>
+          <w:lang w:eastAsia="es-EC"/>
+        </w:rPr>
+        <w:t>Red estrella</w:t>
+      </w:r>
+      <w:r>
+        <w:rPr>
+          <w:rFonts w:ascii="Verdana" w:eastAsia="Times New Roman" w:hAnsi="Verdana" w:cs="Times New Roman"/>
+          <w:color w:val="333333"/>
+          <w:sz w:val="17"/>
+          <w:szCs w:val="17"/>
+          <w:lang w:eastAsia="es-EC"/>
+        </w:rPr>
+        <w:br/>
+      </w:r>
+      <w:r>
+        <w:rPr>
+          <w:rFonts w:ascii="Verdana" w:eastAsia="Times New Roman" w:hAnsi="Verdana" w:cs="Times New Roman"/>
+          <w:color w:val="333333"/>
+          <w:sz w:val="17"/>
+          <w:szCs w:val="17"/>
+          <w:lang w:eastAsia="es-EC"/>
+        </w:rPr>
+        <w:br/>
+        <w:t>Una red en estrella es una </w:t>
+      </w:r>
+      <w:hyperlink r:id="rId14" w:tooltip="Red de ordenadores" w:history="1">
+        <w:r>
+          <w:rPr>
+            <w:rFonts w:ascii="Verdana" w:eastAsia="Times New Roman" w:hAnsi="Verdana" w:cs="Times New Roman"/>
+            <w:color w:val="888855"/>
+            <w:sz w:val="17"/>
+            <w:szCs w:val="17"/>
+            <w:u w:val="single"/>
+            <w:lang w:eastAsia="es-EC"/>
+          </w:rPr>
+          <w:t>red</w:t>
+        </w:r>
+      </w:hyperlink>
+      <w:r>
+        <w:rPr>
+          <w:rFonts w:ascii="Verdana" w:eastAsia="Times New Roman" w:hAnsi="Verdana" w:cs="Times New Roman"/>
+          <w:color w:val="333333"/>
+          <w:sz w:val="17"/>
+          <w:szCs w:val="17"/>
+          <w:lang w:eastAsia="es-EC"/>
+        </w:rPr>
+        <w:t> en la cual las estaciones están conectadas directamente a un punto central y todas las comunicaciones que han de hacer necesariamente a través de este.</w:t>
+      </w:r>
+      <w:r>
+        <w:rPr>
+          <w:rFonts w:ascii="Verdana" w:eastAsia="Times New Roman" w:hAnsi="Verdana" w:cs="Times New Roman"/>
+          <w:color w:val="333333"/>
+          <w:sz w:val="17"/>
+          <w:szCs w:val="17"/>
+          <w:lang w:eastAsia="es-EC"/>
+        </w:rPr>
+        <w:br/>
+        <w:t>Dado su transmisión, una red en estrella activa tiene un nodo central activo que normalmente tiene los medios para prevenir problemas relacionados con el eco.</w:t>
+      </w:r>
+      <w:r>
+        <w:rPr>
+          <w:rFonts w:ascii="Verdana" w:eastAsia="Times New Roman" w:hAnsi="Verdana" w:cs="Times New Roman"/>
+          <w:color w:val="333333"/>
+          <w:sz w:val="17"/>
+          <w:szCs w:val="17"/>
+          <w:lang w:eastAsia="es-EC"/>
+        </w:rPr>
+        <w:br/>
+      </w:r>
+      <w:r>
+        <w:rPr>
+          <w:rFonts w:ascii="Verdana" w:eastAsia="Times New Roman" w:hAnsi="Verdana" w:cs="Times New Roman"/>
+          <w:color w:val="333333"/>
+          <w:sz w:val="17"/>
+          <w:szCs w:val="17"/>
+          <w:lang w:eastAsia="es-EC"/>
+        </w:rPr>
+        <w:br/>
+        <w:t>Se utiliza sobre todo para redes locales. La mayoría de las redes de área local que tienen un enrutador (</w:t>
+      </w:r>
+      <w:proofErr w:type="spellStart"/>
+      <w:r>
+        <w:rPr>
+          <w:rFonts w:ascii="Verdana" w:eastAsia="Times New Roman" w:hAnsi="Verdana" w:cs="Times New Roman"/>
+          <w:color w:val="333333"/>
+          <w:sz w:val="17"/>
+          <w:szCs w:val="17"/>
+          <w:lang w:eastAsia="es-EC"/>
+        </w:rPr>
+        <w:t>router</w:t>
+      </w:r>
+      <w:proofErr w:type="spellEnd"/>
+      <w:r>
+        <w:rPr>
+          <w:rFonts w:ascii="Verdana" w:eastAsia="Times New Roman" w:hAnsi="Verdana" w:cs="Times New Roman"/>
+          <w:color w:val="333333"/>
+          <w:sz w:val="17"/>
+          <w:szCs w:val="17"/>
+          <w:lang w:eastAsia="es-EC"/>
+        </w:rPr>
+        <w:t>), un conmutador (</w:t>
+      </w:r>
+      <w:proofErr w:type="spellStart"/>
+      <w:r>
+        <w:rPr>
+          <w:rFonts w:ascii="Verdana" w:eastAsia="Times New Roman" w:hAnsi="Verdana" w:cs="Times New Roman"/>
+          <w:color w:val="333333"/>
+          <w:sz w:val="17"/>
+          <w:szCs w:val="17"/>
+          <w:lang w:eastAsia="es-EC"/>
+        </w:rPr>
+        <w:t>switch</w:t>
+      </w:r>
+      <w:proofErr w:type="spellEnd"/>
+      <w:r>
+        <w:rPr>
+          <w:rFonts w:ascii="Verdana" w:eastAsia="Times New Roman" w:hAnsi="Verdana" w:cs="Times New Roman"/>
+          <w:color w:val="333333"/>
+          <w:sz w:val="17"/>
+          <w:szCs w:val="17"/>
+          <w:lang w:eastAsia="es-EC"/>
+        </w:rPr>
+        <w:t>) o un concentrador (</w:t>
+      </w:r>
+      <w:proofErr w:type="spellStart"/>
+      <w:r>
+        <w:rPr>
+          <w:rFonts w:ascii="Verdana" w:eastAsia="Times New Roman" w:hAnsi="Verdana" w:cs="Times New Roman"/>
+          <w:color w:val="333333"/>
+          <w:sz w:val="17"/>
+          <w:szCs w:val="17"/>
+          <w:lang w:eastAsia="es-EC"/>
+        </w:rPr>
+        <w:t>hub</w:t>
+      </w:r>
+      <w:proofErr w:type="spellEnd"/>
+      <w:r>
+        <w:rPr>
+          <w:rFonts w:ascii="Verdana" w:eastAsia="Times New Roman" w:hAnsi="Verdana" w:cs="Times New Roman"/>
+          <w:color w:val="333333"/>
+          <w:sz w:val="17"/>
+          <w:szCs w:val="17"/>
+          <w:lang w:eastAsia="es-EC"/>
+        </w:rPr>
+        <w:t>) siguen esta topología. El nodo central en estas sería el enrutador, el conmutador o el concentrador, por el que pasan todos los paquetes.</w:t>
+      </w:r>
+      <w:r>
+        <w:rPr>
+          <w:rFonts w:ascii="Verdana" w:eastAsia="Times New Roman" w:hAnsi="Verdana" w:cs="Times New Roman"/>
+          <w:color w:val="333333"/>
+          <w:sz w:val="17"/>
+          <w:szCs w:val="17"/>
+          <w:lang w:eastAsia="es-EC"/>
+        </w:rPr>
+        <w:br/>
+      </w:r>
+      <w:r>
+        <w:rPr>
+          <w:rFonts w:ascii="Verdana" w:eastAsia="Times New Roman" w:hAnsi="Verdana" w:cs="Times New Roman"/>
+          <w:color w:val="333333"/>
+          <w:sz w:val="17"/>
+          <w:szCs w:val="17"/>
+          <w:lang w:eastAsia="es-EC"/>
+        </w:rPr>
+        <w:br/>
+        <w:t>Ventajas</w:t>
+      </w:r>
+      <w:r>
+        <w:rPr>
+          <w:rFonts w:ascii="Verdana" w:eastAsia="Times New Roman" w:hAnsi="Verdana" w:cs="Times New Roman"/>
+          <w:color w:val="333333"/>
+          <w:sz w:val="17"/>
+          <w:szCs w:val="17"/>
+          <w:lang w:eastAsia="es-EC"/>
+        </w:rPr>
+        <w:br/>
+      </w:r>
+      <w:r>
+        <w:rPr>
+          <w:rFonts w:ascii="Verdana" w:eastAsia="Times New Roman" w:hAnsi="Verdana" w:cs="Times New Roman"/>
+          <w:color w:val="333333"/>
+          <w:sz w:val="17"/>
+          <w:szCs w:val="17"/>
+          <w:lang w:eastAsia="es-EC"/>
+        </w:rPr>
+        <w:br/>
+        <w:t>Tiene dos medios para prevenir problemas.</w:t>
+      </w:r>
+      <w:r>
+        <w:rPr>
+          <w:rFonts w:ascii="Verdana" w:eastAsia="Times New Roman" w:hAnsi="Verdana" w:cs="Times New Roman"/>
+          <w:color w:val="333333"/>
+          <w:sz w:val="17"/>
+          <w:szCs w:val="17"/>
+          <w:lang w:eastAsia="es-EC"/>
+        </w:rPr>
+        <w:br/>
+        <w:t>Permite que todos los nodos se comuniquen entre sí de manera conveniente.</w:t>
+      </w:r>
+      <w:r>
+        <w:rPr>
+          <w:rFonts w:ascii="Verdana" w:eastAsia="Times New Roman" w:hAnsi="Verdana" w:cs="Times New Roman"/>
+          <w:color w:val="333333"/>
+          <w:sz w:val="17"/>
+          <w:szCs w:val="17"/>
+          <w:lang w:eastAsia="es-EC"/>
+        </w:rPr>
+        <w:br/>
+      </w:r>
+      <w:r>
+        <w:rPr>
+          <w:rFonts w:ascii="Verdana" w:eastAsia="Times New Roman" w:hAnsi="Verdana" w:cs="Times New Roman"/>
+          <w:color w:val="333333"/>
+          <w:sz w:val="17"/>
+          <w:szCs w:val="17"/>
+          <w:lang w:eastAsia="es-EC"/>
+        </w:rPr>
+        <w:br/>
+        <w:t>Desventajas</w:t>
+      </w:r>
+      <w:r>
+        <w:rPr>
+          <w:rFonts w:ascii="Verdana" w:eastAsia="Times New Roman" w:hAnsi="Verdana" w:cs="Times New Roman"/>
+          <w:color w:val="333333"/>
+          <w:sz w:val="17"/>
+          <w:szCs w:val="17"/>
+          <w:lang w:eastAsia="es-EC"/>
+        </w:rPr>
+        <w:br/>
+      </w:r>
+      <w:r>
+        <w:rPr>
+          <w:rFonts w:ascii="Verdana" w:eastAsia="Times New Roman" w:hAnsi="Verdana" w:cs="Times New Roman"/>
+          <w:color w:val="333333"/>
+          <w:sz w:val="17"/>
+          <w:szCs w:val="17"/>
+          <w:lang w:eastAsia="es-EC"/>
+        </w:rPr>
+        <w:br/>
+        <w:t>Si el nodo central falla, toda la red se desconecta.</w:t>
+      </w:r>
+      <w:r>
+        <w:rPr>
+          <w:rFonts w:ascii="Verdana" w:eastAsia="Times New Roman" w:hAnsi="Verdana" w:cs="Times New Roman"/>
+          <w:color w:val="333333"/>
+          <w:sz w:val="17"/>
+          <w:szCs w:val="17"/>
+          <w:lang w:eastAsia="es-EC"/>
+        </w:rPr>
+        <w:br/>
+        <w:t xml:space="preserve">Es costosa, ya que requiere más cable que la </w:t>
+      </w:r>
+      <w:proofErr w:type="spellStart"/>
+      <w:r>
+        <w:rPr>
+          <w:rFonts w:ascii="Verdana" w:eastAsia="Times New Roman" w:hAnsi="Verdana" w:cs="Times New Roman"/>
+          <w:color w:val="333333"/>
+          <w:sz w:val="17"/>
+          <w:szCs w:val="17"/>
+          <w:lang w:eastAsia="es-EC"/>
+        </w:rPr>
+        <w:t>topologia</w:t>
+      </w:r>
+      <w:proofErr w:type="spellEnd"/>
+      <w:r>
+        <w:rPr>
+          <w:rFonts w:ascii="Verdana" w:eastAsia="Times New Roman" w:hAnsi="Verdana" w:cs="Times New Roman"/>
+          <w:color w:val="333333"/>
+          <w:sz w:val="17"/>
+          <w:szCs w:val="17"/>
+          <w:lang w:eastAsia="es-EC"/>
+        </w:rPr>
+        <w:t xml:space="preserve"> Bus y </w:t>
+      </w:r>
+      <w:proofErr w:type="gramStart"/>
+      <w:r>
+        <w:rPr>
+          <w:rFonts w:ascii="Verdana" w:eastAsia="Times New Roman" w:hAnsi="Verdana" w:cs="Times New Roman"/>
+          <w:color w:val="333333"/>
+          <w:sz w:val="17"/>
+          <w:szCs w:val="17"/>
+          <w:lang w:eastAsia="es-EC"/>
+        </w:rPr>
+        <w:t>Ring .</w:t>
+      </w:r>
+      <w:proofErr w:type="gramEnd"/>
+      <w:r>
+        <w:rPr>
+          <w:rFonts w:ascii="Verdana" w:eastAsia="Times New Roman" w:hAnsi="Verdana" w:cs="Times New Roman"/>
+          <w:color w:val="333333"/>
+          <w:sz w:val="17"/>
+          <w:szCs w:val="17"/>
+          <w:lang w:eastAsia="es-EC"/>
+        </w:rPr>
+        <w:br/>
+        <w:t xml:space="preserve">El cable viaja por separado del </w:t>
+      </w:r>
+      <w:proofErr w:type="spellStart"/>
+      <w:r>
+        <w:rPr>
+          <w:rFonts w:ascii="Verdana" w:eastAsia="Times New Roman" w:hAnsi="Verdana" w:cs="Times New Roman"/>
+          <w:color w:val="333333"/>
+          <w:sz w:val="17"/>
+          <w:szCs w:val="17"/>
+          <w:lang w:eastAsia="es-EC"/>
+        </w:rPr>
+        <w:t>hub</w:t>
+      </w:r>
+      <w:proofErr w:type="spellEnd"/>
+      <w:r>
+        <w:rPr>
+          <w:rFonts w:ascii="Verdana" w:eastAsia="Times New Roman" w:hAnsi="Verdana" w:cs="Times New Roman"/>
+          <w:color w:val="333333"/>
+          <w:sz w:val="17"/>
+          <w:szCs w:val="17"/>
+          <w:lang w:eastAsia="es-EC"/>
+        </w:rPr>
+        <w:t xml:space="preserve"> a cada computadora</w:t>
+      </w:r>
+    </w:p>
+    <w:p>
+      <w:pPr>
+        <w:shd w:val="clear" w:color="auto" w:fill="FFFFFF"/>
+        <w:spacing w:before="100" w:beforeAutospacing="1" w:after="100" w:afterAutospacing="1" w:line="265" w:lineRule="atLeast"/>
+        <w:rPr>
+          <w:rFonts w:ascii="Verdana" w:eastAsia="Times New Roman" w:hAnsi="Verdana" w:cs="Times New Roman"/>
+          <w:color w:val="333333"/>
+          <w:sz w:val="17"/>
+          <w:szCs w:val="17"/>
+          <w:lang w:eastAsia="es-EC"/>
+        </w:rPr>
+      </w:pPr>
+      <w:r>
+        <w:rPr>
+          <w:rFonts w:ascii="Verdana" w:eastAsia="Times New Roman" w:hAnsi="Verdana" w:cs="Times New Roman"/>
+          <w:color w:val="333333"/>
+          <w:sz w:val="17"/>
+          <w:szCs w:val="17"/>
+          <w:lang w:eastAsia="es-EC"/>
+        </w:rPr>
+        <w:t>Red estrella</w:t>
+      </w:r>
+      <w:r>
+        <w:rPr>
+          <w:rFonts w:ascii="Verdana" w:eastAsia="Times New Roman" w:hAnsi="Verdana" w:cs="Times New Roman"/>
+          <w:color w:val="333333"/>
+          <w:sz w:val="17"/>
+          <w:szCs w:val="17"/>
+          <w:lang w:eastAsia="es-EC"/>
+        </w:rPr>
+        <w:br/>
+      </w:r>
+      <w:r>
+        <w:rPr>
+          <w:rFonts w:ascii="Verdana" w:eastAsia="Times New Roman" w:hAnsi="Verdana" w:cs="Times New Roman"/>
+          <w:color w:val="333333"/>
+          <w:sz w:val="17"/>
+          <w:szCs w:val="17"/>
+          <w:lang w:eastAsia="es-EC"/>
+        </w:rPr>
+        <w:br/>
+        <w:t>Una red en estrella es una </w:t>
+      </w:r>
+      <w:hyperlink r:id="rId15" w:tooltip="Red de ordenadores" w:history="1">
+        <w:r>
+          <w:rPr>
+            <w:rFonts w:ascii="Verdana" w:eastAsia="Times New Roman" w:hAnsi="Verdana" w:cs="Times New Roman"/>
+            <w:color w:val="888855"/>
+            <w:sz w:val="17"/>
+            <w:szCs w:val="17"/>
+            <w:u w:val="single"/>
+            <w:lang w:eastAsia="es-EC"/>
+          </w:rPr>
+          <w:t>red</w:t>
+        </w:r>
+      </w:hyperlink>
+      <w:r>
+        <w:rPr>
+          <w:rFonts w:ascii="Verdana" w:eastAsia="Times New Roman" w:hAnsi="Verdana" w:cs="Times New Roman"/>
+          <w:color w:val="333333"/>
+          <w:sz w:val="17"/>
+          <w:szCs w:val="17"/>
+          <w:lang w:eastAsia="es-EC"/>
+        </w:rPr>
+        <w:t> en la cual las estaciones están conectadas directamente a un punto central y todas las comunicaciones que han de hacer necesariamente a través de este.</w:t>
+      </w:r>
+      <w:r>
+        <w:rPr>
+          <w:rFonts w:ascii="Verdana" w:eastAsia="Times New Roman" w:hAnsi="Verdana" w:cs="Times New Roman"/>
+          <w:color w:val="333333"/>
+          <w:sz w:val="17"/>
+          <w:szCs w:val="17"/>
+          <w:lang w:eastAsia="es-EC"/>
+        </w:rPr>
+        <w:br/>
+        <w:t xml:space="preserve">Dado su transmisión, una red en estrella activa tiene un nodo central activo que normalmente </w:t>
+      </w:r>
+      <w:r>
+        <w:rPr>
+          <w:rFonts w:ascii="Verdana" w:eastAsia="Times New Roman" w:hAnsi="Verdana" w:cs="Times New Roman"/>
+          <w:color w:val="333333"/>
+          <w:sz w:val="17"/>
+          <w:szCs w:val="17"/>
+          <w:lang w:eastAsia="es-EC"/>
+        </w:rPr>
+        <w:lastRenderedPageBreak/>
+        <w:t>tiene los medios para prevenir problemas relacionados con el eco.</w:t>
+      </w:r>
+      <w:r>
+        <w:rPr>
+          <w:rFonts w:ascii="Verdana" w:eastAsia="Times New Roman" w:hAnsi="Verdana" w:cs="Times New Roman"/>
+          <w:color w:val="333333"/>
+          <w:sz w:val="17"/>
+          <w:szCs w:val="17"/>
+          <w:lang w:eastAsia="es-EC"/>
+        </w:rPr>
+        <w:br/>
+      </w:r>
+      <w:r>
+        <w:rPr>
+          <w:rFonts w:ascii="Verdana" w:eastAsia="Times New Roman" w:hAnsi="Verdana" w:cs="Times New Roman"/>
+          <w:color w:val="333333"/>
+          <w:sz w:val="17"/>
+          <w:szCs w:val="17"/>
+          <w:lang w:eastAsia="es-EC"/>
+        </w:rPr>
+        <w:br/>
+        <w:t>Se utiliza sobre todo para redes locales. La mayoría de las redes de área local que tienen un enrutador (</w:t>
+      </w:r>
+      <w:proofErr w:type="spellStart"/>
+      <w:r>
+        <w:rPr>
+          <w:rFonts w:ascii="Verdana" w:eastAsia="Times New Roman" w:hAnsi="Verdana" w:cs="Times New Roman"/>
+          <w:color w:val="333333"/>
+          <w:sz w:val="17"/>
+          <w:szCs w:val="17"/>
+          <w:lang w:eastAsia="es-EC"/>
+        </w:rPr>
+        <w:t>router</w:t>
+      </w:r>
+      <w:proofErr w:type="spellEnd"/>
+      <w:r>
+        <w:rPr>
+          <w:rFonts w:ascii="Verdana" w:eastAsia="Times New Roman" w:hAnsi="Verdana" w:cs="Times New Roman"/>
+          <w:color w:val="333333"/>
+          <w:sz w:val="17"/>
+          <w:szCs w:val="17"/>
+          <w:lang w:eastAsia="es-EC"/>
+        </w:rPr>
+        <w:t>), un conmutador (</w:t>
+      </w:r>
+      <w:proofErr w:type="spellStart"/>
+      <w:r>
+        <w:rPr>
+          <w:rFonts w:ascii="Verdana" w:eastAsia="Times New Roman" w:hAnsi="Verdana" w:cs="Times New Roman"/>
+          <w:color w:val="333333"/>
+          <w:sz w:val="17"/>
+          <w:szCs w:val="17"/>
+          <w:lang w:eastAsia="es-EC"/>
+        </w:rPr>
+        <w:t>switch</w:t>
+      </w:r>
+      <w:proofErr w:type="spellEnd"/>
+      <w:r>
+        <w:rPr>
+          <w:rFonts w:ascii="Verdana" w:eastAsia="Times New Roman" w:hAnsi="Verdana" w:cs="Times New Roman"/>
+          <w:color w:val="333333"/>
+          <w:sz w:val="17"/>
+          <w:szCs w:val="17"/>
+          <w:lang w:eastAsia="es-EC"/>
+        </w:rPr>
+        <w:t>) o un concentrador (</w:t>
+      </w:r>
+      <w:proofErr w:type="spellStart"/>
+      <w:r>
+        <w:rPr>
+          <w:rFonts w:ascii="Verdana" w:eastAsia="Times New Roman" w:hAnsi="Verdana" w:cs="Times New Roman"/>
+          <w:color w:val="333333"/>
+          <w:sz w:val="17"/>
+          <w:szCs w:val="17"/>
+          <w:lang w:eastAsia="es-EC"/>
+        </w:rPr>
+        <w:t>hub</w:t>
+      </w:r>
+      <w:proofErr w:type="spellEnd"/>
+      <w:r>
+        <w:rPr>
+          <w:rFonts w:ascii="Verdana" w:eastAsia="Times New Roman" w:hAnsi="Verdana" w:cs="Times New Roman"/>
+          <w:color w:val="333333"/>
+          <w:sz w:val="17"/>
+          <w:szCs w:val="17"/>
+          <w:lang w:eastAsia="es-EC"/>
+        </w:rPr>
+        <w:t>) siguen esta topología. El nodo central en estas sería el enrutador, el conmutador o el concentrador, por el que pasan todos los paquetes.</w:t>
+      </w:r>
+      <w:r>
+        <w:rPr>
+          <w:rFonts w:ascii="Verdana" w:eastAsia="Times New Roman" w:hAnsi="Verdana" w:cs="Times New Roman"/>
+          <w:color w:val="333333"/>
+          <w:sz w:val="17"/>
+          <w:szCs w:val="17"/>
+          <w:lang w:eastAsia="es-EC"/>
+        </w:rPr>
+        <w:br/>
+      </w:r>
+      <w:r>
+        <w:rPr>
+          <w:rFonts w:ascii="Verdana" w:eastAsia="Times New Roman" w:hAnsi="Verdana" w:cs="Times New Roman"/>
+          <w:color w:val="333333"/>
+          <w:sz w:val="17"/>
+          <w:szCs w:val="17"/>
+          <w:lang w:eastAsia="es-EC"/>
+        </w:rPr>
+        <w:br/>
+        <w:t>Ventajas</w:t>
+      </w:r>
+      <w:r>
+        <w:rPr>
+          <w:rFonts w:ascii="Verdana" w:eastAsia="Times New Roman" w:hAnsi="Verdana" w:cs="Times New Roman"/>
+          <w:color w:val="333333"/>
+          <w:sz w:val="17"/>
+          <w:szCs w:val="17"/>
+          <w:lang w:eastAsia="es-EC"/>
+        </w:rPr>
+        <w:br/>
+      </w:r>
+      <w:r>
+        <w:rPr>
+          <w:rFonts w:ascii="Verdana" w:eastAsia="Times New Roman" w:hAnsi="Verdana" w:cs="Times New Roman"/>
+          <w:color w:val="333333"/>
+          <w:sz w:val="17"/>
+          <w:szCs w:val="17"/>
+          <w:lang w:eastAsia="es-EC"/>
+        </w:rPr>
+        <w:br/>
+        <w:t>Tiene dos medios para prevenir problemas.</w:t>
+      </w:r>
+      <w:r>
+        <w:rPr>
+          <w:rFonts w:ascii="Verdana" w:eastAsia="Times New Roman" w:hAnsi="Verdana" w:cs="Times New Roman"/>
+          <w:color w:val="333333"/>
+          <w:sz w:val="17"/>
+          <w:szCs w:val="17"/>
+          <w:lang w:eastAsia="es-EC"/>
+        </w:rPr>
+        <w:br/>
+        <w:t>Permite que todos los nodos se comuniquen entre sí de manera conveniente.</w:t>
+      </w:r>
+      <w:r>
+        <w:rPr>
+          <w:rFonts w:ascii="Verdana" w:eastAsia="Times New Roman" w:hAnsi="Verdana" w:cs="Times New Roman"/>
+          <w:color w:val="333333"/>
+          <w:sz w:val="17"/>
+          <w:szCs w:val="17"/>
+          <w:lang w:eastAsia="es-EC"/>
+        </w:rPr>
+        <w:br/>
+      </w:r>
+      <w:r>
+        <w:rPr>
+          <w:rFonts w:ascii="Verdana" w:eastAsia="Times New Roman" w:hAnsi="Verdana" w:cs="Times New Roman"/>
+          <w:color w:val="333333"/>
+          <w:sz w:val="17"/>
+          <w:szCs w:val="17"/>
+          <w:lang w:eastAsia="es-EC"/>
+        </w:rPr>
+        <w:br/>
+        <w:t>Desventajas</w:t>
+      </w:r>
+      <w:r>
+        <w:rPr>
+          <w:rFonts w:ascii="Verdana" w:eastAsia="Times New Roman" w:hAnsi="Verdana" w:cs="Times New Roman"/>
+          <w:color w:val="333333"/>
+          <w:sz w:val="17"/>
+          <w:szCs w:val="17"/>
+          <w:lang w:eastAsia="es-EC"/>
+        </w:rPr>
+        <w:br/>
+      </w:r>
+      <w:r>
+        <w:rPr>
+          <w:rFonts w:ascii="Verdana" w:eastAsia="Times New Roman" w:hAnsi="Verdana" w:cs="Times New Roman"/>
+          <w:color w:val="333333"/>
+          <w:sz w:val="17"/>
+          <w:szCs w:val="17"/>
+          <w:lang w:eastAsia="es-EC"/>
+        </w:rPr>
+        <w:br/>
+        <w:t>Si el nodo central falla, toda la red se desconecta.</w:t>
+      </w:r>
+      <w:r>
+        <w:rPr>
+          <w:rFonts w:ascii="Verdana" w:eastAsia="Times New Roman" w:hAnsi="Verdana" w:cs="Times New Roman"/>
+          <w:color w:val="333333"/>
+          <w:sz w:val="17"/>
+          <w:szCs w:val="17"/>
+          <w:lang w:eastAsia="es-EC"/>
+        </w:rPr>
+        <w:br/>
+        <w:t xml:space="preserve">Es costosa, ya que requiere más cable que la </w:t>
+      </w:r>
+      <w:proofErr w:type="spellStart"/>
+      <w:r>
+        <w:rPr>
+          <w:rFonts w:ascii="Verdana" w:eastAsia="Times New Roman" w:hAnsi="Verdana" w:cs="Times New Roman"/>
+          <w:color w:val="333333"/>
+          <w:sz w:val="17"/>
+          <w:szCs w:val="17"/>
+          <w:lang w:eastAsia="es-EC"/>
+        </w:rPr>
+        <w:t>topologia</w:t>
+      </w:r>
+      <w:proofErr w:type="spellEnd"/>
+      <w:r>
+        <w:rPr>
+          <w:rFonts w:ascii="Verdana" w:eastAsia="Times New Roman" w:hAnsi="Verdana" w:cs="Times New Roman"/>
+          <w:color w:val="333333"/>
+          <w:sz w:val="17"/>
+          <w:szCs w:val="17"/>
+          <w:lang w:eastAsia="es-EC"/>
+        </w:rPr>
+        <w:t xml:space="preserve"> Bus y </w:t>
+      </w:r>
+      <w:proofErr w:type="gramStart"/>
+      <w:r>
+        <w:rPr>
+          <w:rFonts w:ascii="Verdana" w:eastAsia="Times New Roman" w:hAnsi="Verdana" w:cs="Times New Roman"/>
+          <w:color w:val="333333"/>
+          <w:sz w:val="17"/>
+          <w:szCs w:val="17"/>
+          <w:lang w:eastAsia="es-EC"/>
+        </w:rPr>
+        <w:t>Ring .</w:t>
+      </w:r>
+      <w:proofErr w:type="gramEnd"/>
+      <w:r>
+        <w:rPr>
+          <w:rFonts w:ascii="Verdana" w:eastAsia="Times New Roman" w:hAnsi="Verdana" w:cs="Times New Roman"/>
+          <w:color w:val="333333"/>
+          <w:sz w:val="17"/>
+          <w:szCs w:val="17"/>
+          <w:lang w:eastAsia="es-EC"/>
+        </w:rPr>
+        <w:br/>
+        <w:t xml:space="preserve">El cable viaja por separado del </w:t>
+      </w:r>
+      <w:proofErr w:type="spellStart"/>
+      <w:r>
+        <w:rPr>
+          <w:rFonts w:ascii="Verdana" w:eastAsia="Times New Roman" w:hAnsi="Verdana" w:cs="Times New Roman"/>
+          <w:color w:val="333333"/>
+          <w:sz w:val="17"/>
+          <w:szCs w:val="17"/>
+          <w:lang w:eastAsia="es-EC"/>
+        </w:rPr>
+        <w:t>hub</w:t>
+      </w:r>
+      <w:proofErr w:type="spellEnd"/>
+      <w:r>
+        <w:rPr>
+          <w:rFonts w:ascii="Verdana" w:eastAsia="Times New Roman" w:hAnsi="Verdana" w:cs="Times New Roman"/>
+          <w:color w:val="333333"/>
+          <w:sz w:val="17"/>
+          <w:szCs w:val="17"/>
+          <w:lang w:eastAsia="es-EC"/>
+        </w:rPr>
+        <w:t xml:space="preserve"> a cada computadora</w:t>
+      </w:r>
+      <w:r>
+        <w:rPr>
+          <w:rFonts w:ascii="Verdana" w:eastAsia="Times New Roman" w:hAnsi="Verdana" w:cs="Times New Roman"/>
+          <w:color w:val="333333"/>
+          <w:sz w:val="17"/>
+          <w:szCs w:val="17"/>
+          <w:lang w:eastAsia="es-EC"/>
+        </w:rPr>
+        <w:br/>
+      </w:r>
+      <w:r>
+        <w:rPr>
+          <w:rFonts w:ascii="Verdana" w:eastAsia="Times New Roman" w:hAnsi="Verdana" w:cs="Times New Roman"/>
+          <w:color w:val="333333"/>
+          <w:sz w:val="17"/>
+          <w:szCs w:val="17"/>
+          <w:lang w:eastAsia="es-EC"/>
+        </w:rPr>
+        <w:br/>
+      </w:r>
+      <w:r>
+        <w:rPr>
+          <w:rFonts w:ascii="Verdana" w:eastAsia="Times New Roman" w:hAnsi="Verdana" w:cs="Times New Roman"/>
+          <w:color w:val="333333"/>
+          <w:sz w:val="17"/>
+          <w:szCs w:val="17"/>
+          <w:lang w:eastAsia="es-EC"/>
+        </w:rPr>
+        <w:br/>
+      </w:r>
+      <w:r>
+        <w:rPr>
+          <w:rFonts w:ascii="Verdana" w:eastAsia="Times New Roman" w:hAnsi="Verdana" w:cs="Times New Roman"/>
+          <w:color w:val="333333"/>
+          <w:sz w:val="17"/>
+          <w:szCs w:val="17"/>
+          <w:lang w:eastAsia="es-EC"/>
+        </w:rPr>
+        <w:br/>
+      </w:r>
+      <w:r>
+        <w:rPr>
+          <w:rFonts w:ascii="Verdana" w:eastAsia="Times New Roman" w:hAnsi="Verdana" w:cs="Times New Roman"/>
+          <w:noProof/>
+          <w:color w:val="333333"/>
+          <w:sz w:val="17"/>
+          <w:szCs w:val="17"/>
+          <w:lang w:eastAsia="es-EC"/>
+        </w:rPr>
+        <w:drawing>
+          <wp:inline distT="0" distB="0" distL="0" distR="0" wp14:anchorId="7F729A1F" wp14:editId="6A8F80E9">
+            <wp:extent cx="1953260" cy="1901825"/>
+            <wp:effectExtent l="0" t="0" r="8890" b="3175"/>
+            <wp:docPr id="4" name="BLOGGER_PHOTO_ID_5315446320972376674" descr="http://2.bp.blogspot.com/_C6rqzDqZKZ8/ScRCRDg3KmI/AAAAAAAAAAU/kUaGmlyCj2U/s320/Estrella.png"/>
+            <wp:cNvGraphicFramePr>
+              <a:graphicFrameLocks xmlns:a="http://schemas.openxmlformats.org/drawingml/2006/main" noChangeAspect="1"/>
+            </wp:cNvGraphicFramePr>
+            <a:graphic xmlns:a="http://schemas.openxmlformats.org/drawingml/2006/main">
+              <a:graphicData uri="http://schemas.openxmlformats.org/drawingml/2006/picture">
+                <pic:pic xmlns:pic="http://schemas.openxmlformats.org/drawingml/2006/picture">
+                  <pic:nvPicPr>
+                    <pic:cNvPr id="0" name="BLOGGER_PHOTO_ID_5315446320972376674" descr="http://2.bp.blogspot.com/_C6rqzDqZKZ8/ScRCRDg3KmI/AAAAAAAAAAU/kUaGmlyCj2U/s320/Estrella.png"/>
+                    <pic:cNvPicPr>
+                      <a:picLocks noChangeAspect="1" noChangeArrowheads="1"/>
+                    </pic:cNvPicPr>
+                  </pic:nvPicPr>
+                  <pic:blipFill>
+                    <a:blip r:embed="rId16">
+                      <a:extLst>
+                        <a:ext uri="{28A0092B-C50C-407E-A947-70E740481C1C}">
+                          <a14:useLocalDpi xmlns:a14="http://schemas.microsoft.com/office/drawing/2010/main" val="0"/>
+                        </a:ext>
+                      </a:extLst>
+                    </a:blip>
+                    <a:srcRect/>
+                    <a:stretch>
+                      <a:fillRect/>
+                    </a:stretch>
+                  </pic:blipFill>
+                  <pic:spPr bwMode="auto">
+                    <a:xfrm>
+                      <a:off x="0" y="0"/>
+                      <a:ext cx="1953260" cy="1901825"/>
+                    </a:xfrm>
+                    <a:prstGeom prst="rect">
+                      <a:avLst/>
+                    </a:prstGeom>
+                    <a:noFill/>
+                    <a:ln>
+                      <a:noFill/>
+                    </a:ln>
+                  </pic:spPr>
+                </pic:pic>
+              </a:graphicData>
+            </a:graphic>
+          </wp:inline>
+        </w:drawing>
+      </w:r>
+    </w:p>
+    <w:p>
+      <w:pPr>
+        <w:jc w:val="both"/>
+        <w:rPr>
+          <w:b/>
+          <w:sz w:val="24"/>
+          <w:szCs w:val="24"/>
+        </w:rPr>
+      </w:pPr>
+      <w:bookmarkStart w:id="0" w:name="_GoBack"/>
       <w:bookmarkEnd w:id="0"/>
-      <w:r>
-        <w:rPr>
-          <w:rFonts w:ascii="Arial" w:hAnsi="Arial" w:cs="Arial"/>
-          <w:color w:val="000000"/>
-          <w:sz w:val="24"/>
-          <w:szCs w:val="24"/>
-        </w:rPr>
-        <w:br/>
-      </w:r>
-      <w:r>
-        <w:rPr>
-          <w:rFonts w:ascii="Arial" w:hAnsi="Arial" w:cs="Arial"/>
-          <w:color w:val="000000"/>
-          <w:sz w:val="24"/>
-          <w:szCs w:val="24"/>
-        </w:rPr>
-        <w:br/>
-      </w:r>
     </w:p>
     <w:sectPr>
       <w:pgSz w:w="11906" w:h="16838"/>
@@ -924,6 +1721,7 @@
   <w:style w:type="character" w:default="1" w:styleId="Fuentedeprrafopredeter">
     <w:name w:val="Default Paragraph Font"/>
     <w:uiPriority w:val="1"/>
+    <w:semiHidden/>
     <w:unhideWhenUsed/>
   </w:style>
   <w:style w:type="table" w:default="1" w:styleId="Tablanormal">
@@ -1159,6 +1957,7 @@
   <w:style w:type="character" w:default="1" w:styleId="Fuentedeprrafopredeter">
     <w:name w:val="Default Paragraph Font"/>
     <w:uiPriority w:val="1"/>
+    <w:semiHidden/>
     <w:unhideWhenUsed/>
   </w:style>
   <w:style w:type="table" w:default="1" w:styleId="Tablanormal">

</xml_diff>

<commit_message>
Se agrego el tipo de topologia en anillo
</commit_message>
<xml_diff>
--- a/Topologias de redes.docx
+++ b/Topologias de redes.docx
@@ -1093,6 +1093,7 @@
       <w:pPr>
         <w:shd w:val="clear" w:color="auto" w:fill="FFFFFF"/>
         <w:spacing w:before="100" w:beforeAutospacing="1" w:after="100" w:afterAutospacing="1" w:line="265" w:lineRule="atLeast"/>
+        <w:jc w:val="both"/>
         <w:rPr>
           <w:rFonts w:ascii="Verdana" w:eastAsia="Times New Roman" w:hAnsi="Verdana" w:cs="Times New Roman"/>
           <w:color w:val="333333"/>
@@ -1264,25 +1265,39 @@
         </w:rPr>
         <w:t>) siguen esta topología. El nodo central en estas sería el enrutador, el conmutador o el concentrador, por el que pasan todos los paquetes.</w:t>
       </w:r>
-      <w:r>
-        <w:rPr>
-          <w:rFonts w:ascii="Verdana" w:eastAsia="Times New Roman" w:hAnsi="Verdana" w:cs="Times New Roman"/>
-          <w:color w:val="333333"/>
-          <w:sz w:val="17"/>
-          <w:szCs w:val="17"/>
-          <w:lang w:eastAsia="es-EC"/>
-        </w:rPr>
-        <w:br/>
-      </w:r>
-      <w:r>
-        <w:rPr>
-          <w:rFonts w:ascii="Verdana" w:eastAsia="Times New Roman" w:hAnsi="Verdana" w:cs="Times New Roman"/>
-          <w:color w:val="333333"/>
-          <w:sz w:val="17"/>
-          <w:szCs w:val="17"/>
-          <w:lang w:eastAsia="es-EC"/>
-        </w:rPr>
-        <w:br/>
+    </w:p>
+    <w:p>
+      <w:pPr>
+        <w:shd w:val="clear" w:color="auto" w:fill="FFFFFF"/>
+        <w:spacing w:before="100" w:beforeAutospacing="1" w:after="100" w:afterAutospacing="1" w:line="265" w:lineRule="atLeast"/>
+        <w:jc w:val="both"/>
+        <w:rPr>
+          <w:rFonts w:ascii="Verdana" w:eastAsia="Times New Roman" w:hAnsi="Verdana" w:cs="Times New Roman"/>
+          <w:color w:val="333333"/>
+          <w:sz w:val="17"/>
+          <w:szCs w:val="17"/>
+          <w:lang w:eastAsia="es-EC"/>
+        </w:rPr>
+      </w:pPr>
+      <w:r>
+        <w:rPr>
+          <w:rFonts w:ascii="Verdana" w:eastAsia="Times New Roman" w:hAnsi="Verdana" w:cs="Times New Roman"/>
+          <w:color w:val="333333"/>
+          <w:sz w:val="17"/>
+          <w:szCs w:val="17"/>
+          <w:lang w:eastAsia="es-EC"/>
+        </w:rPr>
+        <w:br/>
+      </w:r>
+      <w:r>
+        <w:rPr>
+          <w:rFonts w:ascii="Verdana" w:eastAsia="Times New Roman" w:hAnsi="Verdana" w:cs="Times New Roman"/>
+          <w:b/>
+          <w:color w:val="333333"/>
+          <w:sz w:val="17"/>
+          <w:szCs w:val="17"/>
+          <w:lang w:eastAsia="es-EC"/>
+        </w:rPr>
         <w:t>Ventajas</w:t>
       </w:r>
       <w:r>
@@ -1336,11 +1351,22 @@
           <w:lang w:eastAsia="es-EC"/>
         </w:rPr>
         <w:br/>
+      </w:r>
+      <w:r>
+        <w:rPr>
+          <w:rFonts w:ascii="Verdana" w:eastAsia="Times New Roman" w:hAnsi="Verdana" w:cs="Times New Roman"/>
+          <w:b/>
+          <w:color w:val="333333"/>
+          <w:sz w:val="17"/>
+          <w:szCs w:val="17"/>
+          <w:lang w:eastAsia="es-EC"/>
+        </w:rPr>
         <w:t>Desventajas</w:t>
       </w:r>
       <w:r>
         <w:rPr>
           <w:rFonts w:ascii="Verdana" w:eastAsia="Times New Roman" w:hAnsi="Verdana" w:cs="Times New Roman"/>
+          <w:b/>
           <w:color w:val="333333"/>
           <w:sz w:val="17"/>
           <w:szCs w:val="17"/>
@@ -1359,15 +1385,30 @@
         <w:br/>
         <w:t>Si el nodo central falla, toda la red se desconecta.</w:t>
       </w:r>
-      <w:r>
-        <w:rPr>
-          <w:rFonts w:ascii="Verdana" w:eastAsia="Times New Roman" w:hAnsi="Verdana" w:cs="Times New Roman"/>
-          <w:color w:val="333333"/>
-          <w:sz w:val="17"/>
-          <w:szCs w:val="17"/>
-          <w:lang w:eastAsia="es-EC"/>
-        </w:rPr>
-        <w:br/>
+    </w:p>
+    <w:p>
+      <w:pPr>
+        <w:shd w:val="clear" w:color="auto" w:fill="FFFFFF"/>
+        <w:spacing w:before="100" w:beforeAutospacing="1" w:after="100" w:afterAutospacing="1" w:line="265" w:lineRule="atLeast"/>
+        <w:jc w:val="both"/>
+        <w:rPr>
+          <w:rFonts w:ascii="Verdana" w:eastAsia="Times New Roman" w:hAnsi="Verdana" w:cs="Times New Roman"/>
+          <w:color w:val="333333"/>
+          <w:sz w:val="17"/>
+          <w:szCs w:val="17"/>
+          <w:lang w:eastAsia="es-EC"/>
+        </w:rPr>
+      </w:pPr>
+      <w:bookmarkStart w:id="0" w:name="_GoBack"/>
+      <w:bookmarkEnd w:id="0"/>
+      <w:r>
+        <w:rPr>
+          <w:rFonts w:ascii="Verdana" w:eastAsia="Times New Roman" w:hAnsi="Verdana" w:cs="Times New Roman"/>
+          <w:color w:val="333333"/>
+          <w:sz w:val="17"/>
+          <w:szCs w:val="17"/>
+          <w:lang w:eastAsia="es-EC"/>
+        </w:rPr>
         <w:t xml:space="preserve">Es costosa, ya que requiere más cable que la </w:t>
       </w:r>
       <w:proofErr w:type="spellStart"/>
@@ -1390,20 +1431,8 @@
           <w:szCs w:val="17"/>
           <w:lang w:eastAsia="es-EC"/>
         </w:rPr>
-        <w:t xml:space="preserve"> Bus y </w:t>
-      </w:r>
-      <w:proofErr w:type="gramStart"/>
-      <w:r>
-        <w:rPr>
-          <w:rFonts w:ascii="Verdana" w:eastAsia="Times New Roman" w:hAnsi="Verdana" w:cs="Times New Roman"/>
-          <w:color w:val="333333"/>
-          <w:sz w:val="17"/>
-          <w:szCs w:val="17"/>
-          <w:lang w:eastAsia="es-EC"/>
-        </w:rPr>
-        <w:t>Ring .</w:t>
-      </w:r>
-      <w:proofErr w:type="gramEnd"/>
+        <w:t xml:space="preserve"> Bus y Ring .</w:t>
+      </w:r>
       <w:r>
         <w:rPr>
           <w:rFonts w:ascii="Verdana" w:eastAsia="Times New Roman" w:hAnsi="Verdana" w:cs="Times New Roman"/>
@@ -1447,6 +1476,20 @@
         </w:rPr>
         <w:br/>
       </w:r>
+    </w:p>
+    <w:p>
+      <w:pPr>
+        <w:shd w:val="clear" w:color="auto" w:fill="FFFFFF"/>
+        <w:spacing w:before="100" w:beforeAutospacing="1" w:after="100" w:afterAutospacing="1" w:line="265" w:lineRule="atLeast"/>
+        <w:jc w:val="center"/>
+        <w:rPr>
+          <w:rFonts w:ascii="Verdana" w:eastAsia="Times New Roman" w:hAnsi="Verdana" w:cs="Times New Roman"/>
+          <w:color w:val="333333"/>
+          <w:sz w:val="17"/>
+          <w:szCs w:val="17"/>
+          <w:lang w:eastAsia="es-EC"/>
+        </w:rPr>
+      </w:pPr>
       <w:r>
         <w:rPr>
           <w:rFonts w:ascii="Verdana" w:eastAsia="Times New Roman" w:hAnsi="Verdana" w:cs="Times New Roman"/>
@@ -1538,15 +1581,527 @@
     </w:p>
     <w:p>
       <w:pPr>
+        <w:shd w:val="clear" w:color="auto" w:fill="FFFFFF"/>
+        <w:spacing w:before="100" w:beforeAutospacing="1" w:after="100" w:afterAutospacing="1" w:line="265" w:lineRule="atLeast"/>
         <w:jc w:val="both"/>
         <w:rPr>
+          <w:rFonts w:ascii="Verdana" w:hAnsi="Verdana"/>
           <w:b/>
-          <w:sz w:val="24"/>
-          <w:szCs w:val="24"/>
+          <w:color w:val="333333"/>
+          <w:sz w:val="17"/>
+          <w:szCs w:val="17"/>
+          <w:shd w:val="clear" w:color="auto" w:fill="FFFFFF"/>
         </w:rPr>
       </w:pPr>
-      <w:bookmarkStart w:id="0" w:name="_GoBack"/>
-      <w:bookmarkEnd w:id="0"/>
+      <w:r>
+        <w:rPr>
+          <w:rFonts w:ascii="Verdana" w:hAnsi="Verdana"/>
+          <w:b/>
+          <w:color w:val="333333"/>
+          <w:sz w:val="17"/>
+          <w:szCs w:val="17"/>
+          <w:shd w:val="clear" w:color="auto" w:fill="FFFFFF"/>
+        </w:rPr>
+        <w:t>Red en anillo</w:t>
+      </w:r>
+    </w:p>
+    <w:p>
+      <w:pPr>
+        <w:shd w:val="clear" w:color="auto" w:fill="FFFFFF"/>
+        <w:spacing w:before="100" w:beforeAutospacing="1" w:after="100" w:afterAutospacing="1" w:line="265" w:lineRule="atLeast"/>
+        <w:jc w:val="both"/>
+        <w:rPr>
+          <w:rFonts w:ascii="Verdana" w:hAnsi="Verdana"/>
+          <w:color w:val="333333"/>
+          <w:sz w:val="17"/>
+          <w:szCs w:val="17"/>
+          <w:shd w:val="clear" w:color="auto" w:fill="FFFFFF"/>
+        </w:rPr>
+      </w:pPr>
+      <w:r>
+        <w:rPr>
+          <w:rFonts w:ascii="Verdana" w:hAnsi="Verdana"/>
+          <w:color w:val="333333"/>
+          <w:sz w:val="17"/>
+          <w:szCs w:val="17"/>
+        </w:rPr>
+        <w:br/>
+      </w:r>
+      <w:hyperlink r:id="rId17" w:tooltip="Topología de red" w:history="1">
+        <w:r>
+          <w:rPr>
+            <w:rStyle w:val="Hipervnculo"/>
+            <w:rFonts w:ascii="Verdana" w:hAnsi="Verdana"/>
+            <w:color w:val="888855"/>
+            <w:sz w:val="17"/>
+            <w:szCs w:val="17"/>
+            <w:shd w:val="clear" w:color="auto" w:fill="FFFFFF"/>
+          </w:rPr>
+          <w:t>Topología</w:t>
+        </w:r>
+      </w:hyperlink>
+      <w:r>
+        <w:rPr>
+          <w:rStyle w:val="apple-converted-space"/>
+          <w:rFonts w:ascii="Verdana" w:hAnsi="Verdana"/>
+          <w:color w:val="333333"/>
+          <w:sz w:val="17"/>
+          <w:szCs w:val="17"/>
+          <w:shd w:val="clear" w:color="auto" w:fill="FFFFFF"/>
+        </w:rPr>
+        <w:t> </w:t>
+      </w:r>
+      <w:r>
+        <w:rPr>
+          <w:rFonts w:ascii="Verdana" w:hAnsi="Verdana"/>
+          <w:color w:val="333333"/>
+          <w:sz w:val="17"/>
+          <w:szCs w:val="17"/>
+          <w:shd w:val="clear" w:color="auto" w:fill="FFFFFF"/>
+        </w:rPr>
+        <w:t>de</w:t>
+      </w:r>
+      <w:r>
+        <w:rPr>
+          <w:rStyle w:val="apple-converted-space"/>
+          <w:rFonts w:ascii="Verdana" w:hAnsi="Verdana"/>
+          <w:color w:val="333333"/>
+          <w:sz w:val="17"/>
+          <w:szCs w:val="17"/>
+          <w:shd w:val="clear" w:color="auto" w:fill="FFFFFF"/>
+        </w:rPr>
+        <w:t> </w:t>
+      </w:r>
+      <w:hyperlink r:id="rId18" w:tooltip="Red de ordenadores" w:history="1">
+        <w:r>
+          <w:rPr>
+            <w:rStyle w:val="Hipervnculo"/>
+            <w:rFonts w:ascii="Verdana" w:hAnsi="Verdana"/>
+            <w:color w:val="888855"/>
+            <w:sz w:val="17"/>
+            <w:szCs w:val="17"/>
+            <w:shd w:val="clear" w:color="auto" w:fill="FFFFFF"/>
+          </w:rPr>
+          <w:t>red</w:t>
+        </w:r>
+      </w:hyperlink>
+      <w:r>
+        <w:rPr>
+          <w:rStyle w:val="apple-converted-space"/>
+          <w:rFonts w:ascii="Verdana" w:hAnsi="Verdana"/>
+          <w:color w:val="333333"/>
+          <w:sz w:val="17"/>
+          <w:szCs w:val="17"/>
+          <w:shd w:val="clear" w:color="auto" w:fill="FFFFFF"/>
+        </w:rPr>
+        <w:t> </w:t>
+      </w:r>
+      <w:r>
+        <w:rPr>
+          <w:rFonts w:ascii="Verdana" w:hAnsi="Verdana"/>
+          <w:color w:val="333333"/>
+          <w:sz w:val="17"/>
+          <w:szCs w:val="17"/>
+          <w:shd w:val="clear" w:color="auto" w:fill="FFFFFF"/>
+        </w:rPr>
+        <w:t>en la que cada estación está conectada a la siguiente y la última está conectada a la primera. Cada estación tiene un receptor y un transmisor que hace la función de</w:t>
+      </w:r>
+      <w:r>
+        <w:rPr>
+          <w:rStyle w:val="apple-converted-space"/>
+          <w:rFonts w:ascii="Verdana" w:hAnsi="Verdana"/>
+          <w:color w:val="333333"/>
+          <w:sz w:val="17"/>
+          <w:szCs w:val="17"/>
+          <w:shd w:val="clear" w:color="auto" w:fill="FFFFFF"/>
+        </w:rPr>
+        <w:t> </w:t>
+      </w:r>
+      <w:hyperlink r:id="rId19" w:tooltip="Repetidor" w:history="1">
+        <w:r>
+          <w:rPr>
+            <w:rStyle w:val="Hipervnculo"/>
+            <w:rFonts w:ascii="Verdana" w:hAnsi="Verdana"/>
+            <w:color w:val="888855"/>
+            <w:sz w:val="17"/>
+            <w:szCs w:val="17"/>
+            <w:shd w:val="clear" w:color="auto" w:fill="FFFFFF"/>
+          </w:rPr>
+          <w:t>repetidor</w:t>
+        </w:r>
+      </w:hyperlink>
+      <w:r>
+        <w:rPr>
+          <w:rFonts w:ascii="Verdana" w:hAnsi="Verdana"/>
+          <w:color w:val="333333"/>
+          <w:sz w:val="17"/>
+          <w:szCs w:val="17"/>
+          <w:shd w:val="clear" w:color="auto" w:fill="FFFFFF"/>
+        </w:rPr>
+        <w:t>, pasando la señal a la siguiente estación.</w:t>
+      </w:r>
+    </w:p>
+    <w:p>
+      <w:pPr>
+        <w:shd w:val="clear" w:color="auto" w:fill="FFFFFF"/>
+        <w:spacing w:before="100" w:beforeAutospacing="1" w:after="100" w:afterAutospacing="1" w:line="265" w:lineRule="atLeast"/>
+        <w:jc w:val="both"/>
+        <w:rPr>
+          <w:rFonts w:ascii="Verdana" w:hAnsi="Verdana"/>
+          <w:color w:val="333333"/>
+          <w:sz w:val="17"/>
+          <w:szCs w:val="17"/>
+          <w:shd w:val="clear" w:color="auto" w:fill="FFFFFF"/>
+        </w:rPr>
+      </w:pPr>
+      <w:r>
+        <w:rPr>
+          <w:rFonts w:ascii="Verdana" w:hAnsi="Verdana"/>
+          <w:color w:val="333333"/>
+          <w:sz w:val="17"/>
+          <w:szCs w:val="17"/>
+        </w:rPr>
+        <w:br/>
+      </w:r>
+      <w:r>
+        <w:rPr>
+          <w:rFonts w:ascii="Verdana" w:hAnsi="Verdana"/>
+          <w:color w:val="333333"/>
+          <w:sz w:val="17"/>
+          <w:szCs w:val="17"/>
+          <w:shd w:val="clear" w:color="auto" w:fill="FFFFFF"/>
+        </w:rPr>
+        <w:t xml:space="preserve">En este tipo de red la comunicación se da por el paso de un </w:t>
+      </w:r>
+      <w:proofErr w:type="spellStart"/>
+      <w:r>
+        <w:rPr>
+          <w:rFonts w:ascii="Verdana" w:hAnsi="Verdana"/>
+          <w:color w:val="333333"/>
+          <w:sz w:val="17"/>
+          <w:szCs w:val="17"/>
+          <w:shd w:val="clear" w:color="auto" w:fill="FFFFFF"/>
+        </w:rPr>
+        <w:t>token</w:t>
+      </w:r>
+      <w:proofErr w:type="spellEnd"/>
+      <w:r>
+        <w:rPr>
+          <w:rFonts w:ascii="Verdana" w:hAnsi="Verdana"/>
+          <w:color w:val="333333"/>
+          <w:sz w:val="17"/>
+          <w:szCs w:val="17"/>
+          <w:shd w:val="clear" w:color="auto" w:fill="FFFFFF"/>
+        </w:rPr>
+        <w:t xml:space="preserve"> o testigo, que se puede conceptualizar como un cartero que pasa recogiendo y entregando paquetes de información, de esta manera se evitan eventuales pérdidas de información debidas a colisiones.</w:t>
+      </w:r>
+      <w:r>
+        <w:rPr>
+          <w:rFonts w:ascii="Verdana" w:hAnsi="Verdana"/>
+          <w:color w:val="333333"/>
+          <w:sz w:val="17"/>
+          <w:szCs w:val="17"/>
+        </w:rPr>
+        <w:br/>
+      </w:r>
+      <w:r>
+        <w:rPr>
+          <w:rFonts w:ascii="Verdana" w:hAnsi="Verdana"/>
+          <w:color w:val="333333"/>
+          <w:sz w:val="17"/>
+          <w:szCs w:val="17"/>
+        </w:rPr>
+        <w:br/>
+      </w:r>
+      <w:r>
+        <w:rPr>
+          <w:rFonts w:ascii="Verdana" w:hAnsi="Verdana"/>
+          <w:color w:val="333333"/>
+          <w:sz w:val="17"/>
+          <w:szCs w:val="17"/>
+          <w:shd w:val="clear" w:color="auto" w:fill="FFFFFF"/>
+        </w:rPr>
+        <w:t>Cabe mencionar que si algún nodo de la red deja de funcionar, la comunicación en todo el anillo se pierde.</w:t>
+      </w:r>
+      <w:r>
+        <w:rPr>
+          <w:rFonts w:ascii="Verdana" w:hAnsi="Verdana"/>
+          <w:color w:val="333333"/>
+          <w:sz w:val="17"/>
+          <w:szCs w:val="17"/>
+        </w:rPr>
+        <w:br/>
+      </w:r>
+      <w:r>
+        <w:rPr>
+          <w:rFonts w:ascii="Verdana" w:hAnsi="Verdana"/>
+          <w:color w:val="333333"/>
+          <w:sz w:val="17"/>
+          <w:szCs w:val="17"/>
+        </w:rPr>
+        <w:br/>
+      </w:r>
+      <w:r>
+        <w:rPr>
+          <w:rFonts w:ascii="Verdana" w:hAnsi="Verdana"/>
+          <w:color w:val="333333"/>
+          <w:sz w:val="17"/>
+          <w:szCs w:val="17"/>
+          <w:shd w:val="clear" w:color="auto" w:fill="FFFFFF"/>
+        </w:rPr>
+        <w:t xml:space="preserve">En un anillo doble, dos anillos permiten que los datos se envíen en ambas direcciones. Esta </w:t>
+      </w:r>
+      <w:r>
+        <w:rPr>
+          <w:rFonts w:ascii="Verdana" w:hAnsi="Verdana"/>
+          <w:color w:val="333333"/>
+          <w:sz w:val="17"/>
+          <w:szCs w:val="17"/>
+          <w:shd w:val="clear" w:color="auto" w:fill="FFFFFF"/>
+        </w:rPr>
+        <w:lastRenderedPageBreak/>
+        <w:t>configuración crea redundancia (tolerancia a fallos), lo que significa que si uno de los anillos falla, los datos pueden transmitirse por el otro.</w:t>
+      </w:r>
+    </w:p>
+    <w:p>
+      <w:pPr>
+        <w:shd w:val="clear" w:color="auto" w:fill="FFFFFF"/>
+        <w:spacing w:before="100" w:beforeAutospacing="1" w:after="100" w:afterAutospacing="1" w:line="265" w:lineRule="atLeast"/>
+        <w:jc w:val="both"/>
+        <w:rPr>
+          <w:rFonts w:ascii="Verdana" w:hAnsi="Verdana"/>
+          <w:color w:val="333333"/>
+          <w:sz w:val="17"/>
+          <w:szCs w:val="17"/>
+          <w:shd w:val="clear" w:color="auto" w:fill="FFFFFF"/>
+        </w:rPr>
+      </w:pPr>
+      <w:r>
+        <w:rPr>
+          <w:rFonts w:ascii="Verdana" w:hAnsi="Verdana"/>
+          <w:b/>
+          <w:color w:val="333333"/>
+          <w:sz w:val="17"/>
+          <w:szCs w:val="17"/>
+          <w:shd w:val="clear" w:color="auto" w:fill="FFFFFF"/>
+        </w:rPr>
+        <w:t>Ventajas</w:t>
+      </w:r>
+      <w:r>
+        <w:rPr>
+          <w:rFonts w:ascii="Verdana" w:hAnsi="Verdana"/>
+          <w:b/>
+          <w:color w:val="333333"/>
+          <w:sz w:val="17"/>
+          <w:szCs w:val="17"/>
+        </w:rPr>
+        <w:br/>
+      </w:r>
+      <w:r>
+        <w:rPr>
+          <w:rFonts w:ascii="Verdana" w:hAnsi="Verdana"/>
+          <w:color w:val="333333"/>
+          <w:sz w:val="17"/>
+          <w:szCs w:val="17"/>
+        </w:rPr>
+        <w:br/>
+      </w:r>
+      <w:r>
+        <w:rPr>
+          <w:rFonts w:ascii="Verdana" w:hAnsi="Verdana"/>
+          <w:color w:val="333333"/>
+          <w:sz w:val="17"/>
+          <w:szCs w:val="17"/>
+          <w:shd w:val="clear" w:color="auto" w:fill="FFFFFF"/>
+        </w:rPr>
+        <w:t xml:space="preserve">· Simplicidad de arquitectura. Facilidad de </w:t>
+      </w:r>
+      <w:proofErr w:type="spellStart"/>
+      <w:r>
+        <w:rPr>
+          <w:rFonts w:ascii="Verdana" w:hAnsi="Verdana"/>
+          <w:color w:val="333333"/>
+          <w:sz w:val="17"/>
+          <w:szCs w:val="17"/>
+          <w:shd w:val="clear" w:color="auto" w:fill="FFFFFF"/>
+        </w:rPr>
+        <w:t>implesion</w:t>
+      </w:r>
+      <w:proofErr w:type="spellEnd"/>
+      <w:r>
+        <w:rPr>
+          <w:rFonts w:ascii="Verdana" w:hAnsi="Verdana"/>
+          <w:color w:val="333333"/>
+          <w:sz w:val="17"/>
+          <w:szCs w:val="17"/>
+          <w:shd w:val="clear" w:color="auto" w:fill="FFFFFF"/>
+        </w:rPr>
+        <w:t xml:space="preserve"> y crecimiento.</w:t>
+      </w:r>
+    </w:p>
+    <w:p>
+      <w:pPr>
+        <w:shd w:val="clear" w:color="auto" w:fill="FFFFFF"/>
+        <w:spacing w:before="100" w:beforeAutospacing="1" w:after="100" w:afterAutospacing="1" w:line="265" w:lineRule="atLeast"/>
+        <w:jc w:val="both"/>
+        <w:rPr>
+          <w:rFonts w:ascii="Verdana" w:hAnsi="Verdana"/>
+          <w:color w:val="333333"/>
+          <w:sz w:val="17"/>
+          <w:szCs w:val="17"/>
+          <w:shd w:val="clear" w:color="auto" w:fill="FFFFFF"/>
+        </w:rPr>
+      </w:pPr>
+      <w:r>
+        <w:rPr>
+          <w:rFonts w:ascii="Verdana" w:hAnsi="Verdana"/>
+          <w:b/>
+          <w:color w:val="333333"/>
+          <w:sz w:val="17"/>
+          <w:szCs w:val="17"/>
+          <w:shd w:val="clear" w:color="auto" w:fill="FFFFFF"/>
+        </w:rPr>
+        <w:t xml:space="preserve">Desventajas </w:t>
+      </w:r>
+      <w:r>
+        <w:rPr>
+          <w:rFonts w:ascii="Verdana" w:hAnsi="Verdana"/>
+          <w:color w:val="333333"/>
+          <w:sz w:val="17"/>
+          <w:szCs w:val="17"/>
+        </w:rPr>
+        <w:br/>
+      </w:r>
+      <w:r>
+        <w:rPr>
+          <w:rFonts w:ascii="Verdana" w:hAnsi="Verdana"/>
+          <w:color w:val="333333"/>
+          <w:sz w:val="17"/>
+          <w:szCs w:val="17"/>
+        </w:rPr>
+        <w:br/>
+      </w:r>
+      <w:r>
+        <w:rPr>
+          <w:rFonts w:ascii="Verdana" w:hAnsi="Verdana"/>
+          <w:color w:val="333333"/>
+          <w:sz w:val="17"/>
+          <w:szCs w:val="17"/>
+          <w:shd w:val="clear" w:color="auto" w:fill="FFFFFF"/>
+        </w:rPr>
+        <w:t>· Longitudes de canales limitadas.</w:t>
+      </w:r>
+    </w:p>
+    <w:p>
+      <w:pPr>
+        <w:shd w:val="clear" w:color="auto" w:fill="FFFFFF"/>
+        <w:spacing w:before="100" w:beforeAutospacing="1" w:after="100" w:afterAutospacing="1" w:line="265" w:lineRule="atLeast"/>
+        <w:jc w:val="both"/>
+        <w:rPr>
+          <w:rFonts w:ascii="Verdana" w:hAnsi="Verdana"/>
+          <w:color w:val="333333"/>
+          <w:sz w:val="17"/>
+          <w:szCs w:val="17"/>
+          <w:shd w:val="clear" w:color="auto" w:fill="FFFFFF"/>
+        </w:rPr>
+      </w:pPr>
+      <w:r>
+        <w:rPr>
+          <w:rFonts w:ascii="Verdana" w:hAnsi="Verdana"/>
+          <w:color w:val="333333"/>
+          <w:sz w:val="17"/>
+          <w:szCs w:val="17"/>
+          <w:shd w:val="clear" w:color="auto" w:fill="FFFFFF"/>
+        </w:rPr>
+        <w:t>· El canal usualmente degradará a medida que la red crece.</w:t>
+      </w:r>
+    </w:p>
+    <w:p>
+      <w:pPr>
+        <w:shd w:val="clear" w:color="auto" w:fill="FFFFFF"/>
+        <w:spacing w:before="100" w:beforeAutospacing="1" w:after="100" w:afterAutospacing="1" w:line="265" w:lineRule="atLeast"/>
+        <w:jc w:val="center"/>
+        <w:rPr>
+          <w:rFonts w:ascii="Verdana" w:eastAsia="Times New Roman" w:hAnsi="Verdana" w:cs="Times New Roman"/>
+          <w:color w:val="333333"/>
+          <w:sz w:val="17"/>
+          <w:szCs w:val="17"/>
+          <w:lang w:eastAsia="es-EC"/>
+        </w:rPr>
+      </w:pPr>
+      <w:r>
+        <w:rPr>
+          <w:rFonts w:ascii="Verdana" w:hAnsi="Verdana"/>
+          <w:color w:val="333333"/>
+          <w:sz w:val="17"/>
+          <w:szCs w:val="17"/>
+        </w:rPr>
+        <w:br/>
+      </w:r>
+      <w:r>
+        <w:rPr>
+          <w:noProof/>
+          <w:lang w:eastAsia="es-EC"/>
+        </w:rPr>
+        <w:drawing>
+          <wp:inline distT="0" distB="0" distL="0" distR="0" wp14:anchorId="2C892720" wp14:editId="24AEC17B">
+            <wp:extent cx="1953260" cy="1901825"/>
+            <wp:effectExtent l="0" t="0" r="8890" b="3175"/>
+            <wp:docPr id="7" name="Imagen 7" descr="http://3.bp.blogspot.com/_C6rqzDqZKZ8/ScRCu85B8jI/AAAAAAAAAAc/OoMT27Bab7o/s320/Anillo.png"/>
+            <wp:cNvGraphicFramePr>
+              <a:graphicFrameLocks xmlns:a="http://schemas.openxmlformats.org/drawingml/2006/main" noChangeAspect="1"/>
+            </wp:cNvGraphicFramePr>
+            <a:graphic xmlns:a="http://schemas.openxmlformats.org/drawingml/2006/main">
+              <a:graphicData uri="http://schemas.openxmlformats.org/drawingml/2006/picture">
+                <pic:pic xmlns:pic="http://schemas.openxmlformats.org/drawingml/2006/picture">
+                  <pic:nvPicPr>
+                    <pic:cNvPr id="0" name="BLOGGER_PHOTO_ID_5315446834590773810" descr="http://3.bp.blogspot.com/_C6rqzDqZKZ8/ScRCu85B8jI/AAAAAAAAAAc/OoMT27Bab7o/s320/Anillo.png"/>
+                    <pic:cNvPicPr>
+                      <a:picLocks noChangeAspect="1" noChangeArrowheads="1"/>
+                    </pic:cNvPicPr>
+                  </pic:nvPicPr>
+                  <pic:blipFill>
+                    <a:blip r:embed="rId20">
+                      <a:extLst>
+                        <a:ext uri="{28A0092B-C50C-407E-A947-70E740481C1C}">
+                          <a14:useLocalDpi xmlns:a14="http://schemas.microsoft.com/office/drawing/2010/main" val="0"/>
+                        </a:ext>
+                      </a:extLst>
+                    </a:blip>
+                    <a:srcRect/>
+                    <a:stretch>
+                      <a:fillRect/>
+                    </a:stretch>
+                  </pic:blipFill>
+                  <pic:spPr bwMode="auto">
+                    <a:xfrm>
+                      <a:off x="0" y="0"/>
+                      <a:ext cx="1953260" cy="1901825"/>
+                    </a:xfrm>
+                    <a:prstGeom prst="rect">
+                      <a:avLst/>
+                    </a:prstGeom>
+                    <a:noFill/>
+                    <a:ln>
+                      <a:noFill/>
+                    </a:ln>
+                  </pic:spPr>
+                </pic:pic>
+              </a:graphicData>
+            </a:graphic>
+          </wp:inline>
+        </w:drawing>
+      </w:r>
+    </w:p>
+    <w:p>
+      <w:pPr>
+        <w:jc w:val="both"/>
+        <w:rPr>
+          <w:b/>
+          <w:sz w:val="24"/>
+          <w:szCs w:val="24"/>
+        </w:rPr>
+      </w:pPr>
     </w:p>
     <w:sectPr>
       <w:pgSz w:w="11906" w:h="16838"/>

</xml_diff>

<commit_message>
aumente una imagen de redes en estrella
</commit_message>
<xml_diff>
--- a/Topologias de redes.docx
+++ b/Topologias de redes.docx
@@ -1399,8 +1399,6 @@
           <w:lang w:eastAsia="es-EC"/>
         </w:rPr>
       </w:pPr>
-      <w:bookmarkStart w:id="0" w:name="_GoBack"/>
-      <w:bookmarkEnd w:id="0"/>
       <w:r>
         <w:rPr>
           <w:rFonts w:ascii="Verdana" w:eastAsia="Times New Roman" w:hAnsi="Verdana" w:cs="Times New Roman"/>
@@ -2095,13 +2093,97 @@
     </w:p>
     <w:p>
       <w:pPr>
-        <w:jc w:val="both"/>
+        <w:shd w:val="clear" w:color="auto" w:fill="FFFFFF"/>
+        <w:spacing w:before="100" w:beforeAutospacing="1" w:after="100" w:afterAutospacing="1" w:line="265" w:lineRule="atLeast"/>
+        <w:jc w:val="center"/>
+        <w:rPr>
+          <w:rFonts w:ascii="Verdana" w:eastAsia="Times New Roman" w:hAnsi="Verdana" w:cs="Times New Roman"/>
+          <w:color w:val="333333"/>
+          <w:sz w:val="17"/>
+          <w:szCs w:val="17"/>
+          <w:lang w:eastAsia="es-EC"/>
+        </w:rPr>
+      </w:pPr>
+    </w:p>
+    <w:p>
+      <w:pPr>
+        <w:shd w:val="clear" w:color="auto" w:fill="FFFFFF"/>
+        <w:spacing w:before="100" w:beforeAutospacing="1" w:after="100" w:afterAutospacing="1" w:line="265" w:lineRule="atLeast"/>
+        <w:jc w:val="center"/>
+        <w:rPr>
+          <w:rFonts w:ascii="Verdana" w:eastAsia="Times New Roman" w:hAnsi="Verdana" w:cs="Times New Roman"/>
+          <w:color w:val="333333"/>
+          <w:sz w:val="17"/>
+          <w:szCs w:val="17"/>
+          <w:lang w:eastAsia="es-EC"/>
+        </w:rPr>
+      </w:pPr>
+    </w:p>
+    <w:p>
+      <w:pPr>
+        <w:jc w:val="center"/>
         <w:rPr>
           <w:b/>
           <w:sz w:val="24"/>
           <w:szCs w:val="24"/>
         </w:rPr>
       </w:pPr>
+      <w:bookmarkStart w:id="0" w:name="_GoBack"/>
+      <w:r>
+        <w:rPr>
+          <w:noProof/>
+          <w:lang w:eastAsia="es-EC"/>
+        </w:rPr>
+        <w:drawing>
+          <wp:inline distT="0" distB="0" distL="0" distR="0">
+            <wp:extent cx="1897373" cy="1492300"/>
+            <wp:effectExtent l="0" t="0" r="8255" b="0"/>
+            <wp:docPr id="2" name="Imagen 2" descr="https://cbta142.gnomio.com/pluginfile.php/20/course/summary/software.png"/>
+            <wp:cNvGraphicFramePr>
+              <a:graphicFrameLocks xmlns:a="http://schemas.openxmlformats.org/drawingml/2006/main" noChangeAspect="1"/>
+            </wp:cNvGraphicFramePr>
+            <a:graphic xmlns:a="http://schemas.openxmlformats.org/drawingml/2006/main">
+              <a:graphicData uri="http://schemas.openxmlformats.org/drawingml/2006/picture">
+                <pic:pic xmlns:pic="http://schemas.openxmlformats.org/drawingml/2006/picture">
+                  <pic:nvPicPr>
+                    <pic:cNvPr id="0" name="Picture 1" descr="https://cbta142.gnomio.com/pluginfile.php/20/course/summary/software.png"/>
+                    <pic:cNvPicPr>
+                      <a:picLocks noChangeAspect="1" noChangeArrowheads="1"/>
+                    </pic:cNvPicPr>
+                  </pic:nvPicPr>
+                  <pic:blipFill>
+                    <a:blip r:embed="rId21" cstate="print">
+                      <a:extLst>
+                        <a:ext uri="{28A0092B-C50C-407E-A947-70E740481C1C}">
+                          <a14:useLocalDpi xmlns:a14="http://schemas.microsoft.com/office/drawing/2010/main" val="0"/>
+                        </a:ext>
+                      </a:extLst>
+                    </a:blip>
+                    <a:srcRect/>
+                    <a:stretch>
+                      <a:fillRect/>
+                    </a:stretch>
+                  </pic:blipFill>
+                  <pic:spPr bwMode="auto">
+                    <a:xfrm>
+                      <a:off x="0" y="0"/>
+                      <a:ext cx="1897873" cy="1492693"/>
+                    </a:xfrm>
+                    <a:prstGeom prst="rect">
+                      <a:avLst/>
+                    </a:prstGeom>
+                    <a:noFill/>
+                    <a:ln>
+                      <a:noFill/>
+                    </a:ln>
+                  </pic:spPr>
+                </pic:pic>
+              </a:graphicData>
+            </a:graphic>
+          </wp:inline>
+        </w:drawing>
+      </w:r>
+      <w:bookmarkEnd w:id="0"/>
     </w:p>
     <w:sectPr>
       <w:pgSz w:w="11906" w:h="16838"/>

</xml_diff>

<commit_message>
Se agrega los Niveles de REd
</commit_message>
<xml_diff>
--- a/Topologias de redes.docx
+++ b/Topologias de redes.docx
@@ -1,6 +1,6 @@
 
 <file path=word/document.xml><?xml version="1.0" encoding="utf-8"?>
-<w:document xmlns:wpc="http://schemas.microsoft.com/office/word/2010/wordprocessingCanvas" xmlns:mc="http://schemas.openxmlformats.org/markup-compatibility/2006" xmlns:o="urn:schemas-microsoft-com:office:office" xmlns:r="http://schemas.openxmlformats.org/officeDocument/2006/relationships" xmlns:m="http://schemas.openxmlformats.org/officeDocument/2006/math" xmlns:v="urn:schemas-microsoft-com:vml" xmlns:wp14="http://schemas.microsoft.com/office/word/2010/wordprocessingDrawing" xmlns:wp="http://schemas.openxmlformats.org/drawingml/2006/wordprocessingDrawing" xmlns:w10="urn:schemas-microsoft-com:office:word" xmlns:w="http://schemas.openxmlformats.org/wordprocessingml/2006/main" xmlns:w14="http://schemas.microsoft.com/office/word/2010/wordml" xmlns:wpg="http://schemas.microsoft.com/office/word/2010/wordprocessingGroup" xmlns:wpi="http://schemas.microsoft.com/office/word/2010/wordprocessingInk" xmlns:wne="http://schemas.microsoft.com/office/word/2006/wordml" xmlns:wps="http://schemas.microsoft.com/office/word/2010/wordprocessingShape" mc:Ignorable="w14 wp14">
+<w:document xmlns:wpc="http://schemas.microsoft.com/office/word/2010/wordprocessingCanvas" xmlns:mc="http://schemas.openxmlformats.org/markup-compatibility/2006" xmlns:o="urn:schemas-microsoft-com:office:office" xmlns:r="http://schemas.openxmlformats.org/officeDocument/2006/relationships" xmlns:m="http://schemas.openxmlformats.org/officeDocument/2006/math" xmlns:v="urn:schemas-microsoft-com:vml" xmlns:wp14="http://schemas.microsoft.com/office/word/2010/wordprocessingDrawing" xmlns:wp="http://schemas.openxmlformats.org/drawingml/2006/wordprocessingDrawing" xmlns:w10="urn:schemas-microsoft-com:office:word" xmlns:w="http://schemas.openxmlformats.org/wordprocessingml/2006/main" xmlns:w14="http://schemas.microsoft.com/office/word/2010/wordml" xmlns:w15="http://schemas.microsoft.com/office/word/2012/wordml" xmlns:wpg="http://schemas.microsoft.com/office/word/2010/wordprocessingGroup" xmlns:wpi="http://schemas.microsoft.com/office/word/2010/wordprocessingInk" xmlns:wne="http://schemas.microsoft.com/office/word/2006/wordml" xmlns:wps="http://schemas.microsoft.com/office/word/2010/wordprocessingShape" mc:Ignorable="w14 w15 wp14">
   <w:body>
     <w:p>
       <w:pPr>
@@ -52,7 +52,7 @@
                     </pic:cNvPicPr>
                   </pic:nvPicPr>
                   <pic:blipFill>
-                    <a:blip r:embed="rId5">
+                    <a:blip r:embed="rId4">
                       <a:extLst>
                         <a:ext uri="{28A0092B-C50C-407E-A947-70E740481C1C}">
                           <a14:useLocalDpi xmlns:a14="http://schemas.microsoft.com/office/drawing/2010/main" val="0"/>
@@ -199,7 +199,7 @@
         <w:br/>
         <w:t>Red cuya </w:t>
       </w:r>
-      <w:hyperlink r:id="rId6" w:tooltip="Topología de red" w:history="1">
+      <w:hyperlink r:id="rId5" w:tooltip="Topología de red" w:history="1">
         <w:r>
           <w:rPr>
             <w:rStyle w:val="Hipervnculo"/>
@@ -219,7 +219,7 @@
         </w:rPr>
         <w:t> se caracteriza por tener un único canal de comunicaciones (denominado </w:t>
       </w:r>
-      <w:hyperlink r:id="rId7" w:tooltip="Bus" w:history="1">
+      <w:hyperlink r:id="rId6" w:tooltip="Bus" w:history="1">
         <w:r>
           <w:rPr>
             <w:rStyle w:val="Hipervnculo"/>
@@ -269,7 +269,7 @@
         <w:br/>
         <w:t>La </w:t>
       </w:r>
-      <w:hyperlink r:id="rId8" w:tooltip="Topología" w:history="1">
+      <w:hyperlink r:id="rId7" w:tooltip="Topología" w:history="1">
         <w:r>
           <w:rPr>
             <w:rStyle w:val="Hipervnculo"/>
@@ -289,7 +289,7 @@
         </w:rPr>
         <w:t> de bus tiene todos sus </w:t>
       </w:r>
-      <w:hyperlink r:id="rId9" w:tooltip="Nodo" w:history="1">
+      <w:hyperlink r:id="rId8" w:tooltip="Nodo" w:history="1">
         <w:r>
           <w:rPr>
             <w:rStyle w:val="Hipervnculo"/>
@@ -394,7 +394,7 @@
         </w:rPr>
         <w:t xml:space="preserve"> conectado a un </w:t>
       </w:r>
-      <w:hyperlink r:id="rId10" w:tooltip="Cable" w:history="1">
+      <w:hyperlink r:id="rId9" w:tooltip="Cable" w:history="1">
         <w:r>
           <w:rPr>
             <w:rStyle w:val="Hipervnculo"/>
@@ -433,7 +433,7 @@
         <w:br/>
         <w:t>Los extremos del cable se terminan con una resistencia de acople denominada terminador, que además de indicar que no existen más ordenadores en el extremo, permiten cerrar el bus por medio de un acople de </w:t>
       </w:r>
-      <w:hyperlink r:id="rId11" w:tooltip="Impedancia" w:history="1">
+      <w:hyperlink r:id="rId10" w:tooltip="Impedancia" w:history="1">
         <w:r>
           <w:rPr>
             <w:rStyle w:val="Hipervnculo"/>
@@ -472,7 +472,7 @@
         <w:br/>
         <w:t>Es la tercera de las topologías principales. Las estaciones están conectadas por un único segmento de cable. A diferencia de una </w:t>
       </w:r>
-      <w:hyperlink r:id="rId12" w:tooltip="Red en anillo" w:history="1">
+      <w:hyperlink r:id="rId11" w:tooltip="Red en anillo" w:history="1">
         <w:r>
           <w:rPr>
             <w:rStyle w:val="Hipervnculo"/>
@@ -701,7 +701,7 @@
                     </pic:cNvPicPr>
                   </pic:nvPicPr>
                   <pic:blipFill>
-                    <a:blip r:embed="rId13">
+                    <a:blip r:embed="rId12">
                       <a:extLst>
                         <a:ext uri="{28A0092B-C50C-407E-A947-70E740481C1C}">
                           <a14:useLocalDpi xmlns:a14="http://schemas.microsoft.com/office/drawing/2010/main" val="0"/>
@@ -794,7 +794,7 @@
         <w:br/>
         <w:t>Una red en estrella es una </w:t>
       </w:r>
-      <w:hyperlink r:id="rId14" w:tooltip="Red de ordenadores" w:history="1">
+      <w:hyperlink r:id="rId13" w:tooltip="Red de ordenadores" w:history="1">
         <w:r>
           <w:rPr>
             <w:rFonts w:ascii="Verdana" w:eastAsia="Times New Roman" w:hAnsi="Verdana" w:cs="Times New Roman"/>
@@ -1133,7 +1133,7 @@
         <w:br/>
         <w:t>Una red en estrella es una </w:t>
       </w:r>
-      <w:hyperlink r:id="rId15" w:tooltip="Red de ordenadores" w:history="1">
+      <w:hyperlink r:id="rId14" w:tooltip="Red de ordenadores" w:history="1">
         <w:r>
           <w:rPr>
             <w:rFonts w:ascii="Verdana" w:eastAsia="Times New Roman" w:hAnsi="Verdana" w:cs="Times New Roman"/>
@@ -1545,7 +1545,7 @@
                     </pic:cNvPicPr>
                   </pic:nvPicPr>
                   <pic:blipFill>
-                    <a:blip r:embed="rId16">
+                    <a:blip r:embed="rId15">
                       <a:extLst>
                         <a:ext uri="{28A0092B-C50C-407E-A947-70E740481C1C}">
                           <a14:useLocalDpi xmlns:a14="http://schemas.microsoft.com/office/drawing/2010/main" val="0"/>
@@ -1625,7 +1625,7 @@
         </w:rPr>
         <w:br/>
       </w:r>
-      <w:hyperlink r:id="rId17" w:tooltip="Topología de red" w:history="1">
+      <w:hyperlink r:id="rId16" w:tooltip="Topología de red" w:history="1">
         <w:r>
           <w:rPr>
             <w:rStyle w:val="Hipervnculo"/>
@@ -1670,7 +1670,7 @@
         </w:rPr>
         <w:t> </w:t>
       </w:r>
-      <w:hyperlink r:id="rId18" w:tooltip="Red de ordenadores" w:history="1">
+      <w:hyperlink r:id="rId17" w:tooltip="Red de ordenadores" w:history="1">
         <w:r>
           <w:rPr>
             <w:rStyle w:val="Hipervnculo"/>
@@ -1715,7 +1715,7 @@
         </w:rPr>
         <w:t> </w:t>
       </w:r>
-      <w:hyperlink r:id="rId19" w:tooltip="Repetidor" w:history="1">
+      <w:hyperlink r:id="rId18" w:tooltip="Repetidor" w:history="1">
         <w:r>
           <w:rPr>
             <w:rStyle w:val="Hipervnculo"/>
@@ -2059,7 +2059,7 @@
                     </pic:cNvPicPr>
                   </pic:nvPicPr>
                   <pic:blipFill>
-                    <a:blip r:embed="rId20">
+                    <a:blip r:embed="rId19">
                       <a:extLst>
                         <a:ext uri="{28A0092B-C50C-407E-A947-70E740481C1C}">
                           <a14:useLocalDpi xmlns:a14="http://schemas.microsoft.com/office/drawing/2010/main" val="0"/>
@@ -2118,6 +2118,38 @@
           <w:lang w:eastAsia="es-EC"/>
         </w:rPr>
       </w:pPr>
+      <w:r>
+        <w:rPr>
+          <w:rFonts w:ascii="Verdana" w:eastAsia="Times New Roman" w:hAnsi="Verdana" w:cs="Times New Roman"/>
+          <w:color w:val="333333"/>
+          <w:sz w:val="17"/>
+          <w:szCs w:val="17"/>
+          <w:lang w:eastAsia="es-EC"/>
+        </w:rPr>
+        <w:t xml:space="preserve">Modelo de tres </w:t>
+      </w:r>
+      <w:proofErr w:type="spellStart"/>
+      <w:r>
+        <w:rPr>
+          <w:rFonts w:ascii="Verdana" w:eastAsia="Times New Roman" w:hAnsi="Verdana" w:cs="Times New Roman"/>
+          <w:color w:val="333333"/>
+          <w:sz w:val="17"/>
+          <w:szCs w:val="17"/>
+          <w:lang w:eastAsia="es-EC"/>
+        </w:rPr>
+        <w:t>nivles</w:t>
+      </w:r>
+      <w:proofErr w:type="spellEnd"/>
+      <w:r>
+        <w:rPr>
+          <w:rFonts w:ascii="Verdana" w:eastAsia="Times New Roman" w:hAnsi="Verdana" w:cs="Times New Roman"/>
+          <w:color w:val="333333"/>
+          <w:sz w:val="17"/>
+          <w:szCs w:val="17"/>
+          <w:lang w:eastAsia="es-EC"/>
+        </w:rPr>
+        <w:t xml:space="preserve"> CORE, DISTRIBUCION Y ACCESO</w:t>
+      </w:r>
     </w:p>
     <w:p>
       <w:pPr>
@@ -2128,7 +2160,6 @@
           <w:szCs w:val="24"/>
         </w:rPr>
       </w:pPr>
-      <w:bookmarkStart w:id="0" w:name="_GoBack"/>
       <w:r>
         <w:rPr>
           <w:noProof/>
@@ -2136,8 +2167,8 @@
         </w:rPr>
         <w:drawing>
           <wp:inline distT="0" distB="0" distL="0" distR="0">
-            <wp:extent cx="1897373" cy="1492300"/>
-            <wp:effectExtent l="0" t="0" r="8255" b="0"/>
+            <wp:extent cx="1619250" cy="1273554"/>
+            <wp:effectExtent l="0" t="0" r="0" b="3175"/>
             <wp:docPr id="2" name="Imagen 2" descr="https://cbta142.gnomio.com/pluginfile.php/20/course/summary/software.png"/>
             <wp:cNvGraphicFramePr>
               <a:graphicFrameLocks xmlns:a="http://schemas.openxmlformats.org/drawingml/2006/main" noChangeAspect="1"/>
@@ -2152,7 +2183,7 @@
                     </pic:cNvPicPr>
                   </pic:nvPicPr>
                   <pic:blipFill>
-                    <a:blip r:embed="rId21" cstate="print">
+                    <a:blip r:embed="rId20" cstate="print">
                       <a:extLst>
                         <a:ext uri="{28A0092B-C50C-407E-A947-70E740481C1C}">
                           <a14:useLocalDpi xmlns:a14="http://schemas.microsoft.com/office/drawing/2010/main" val="0"/>
@@ -2167,7 +2198,7 @@
                   <pic:spPr bwMode="auto">
                     <a:xfrm>
                       <a:off x="0" y="0"/>
-                      <a:ext cx="1897873" cy="1492693"/>
+                      <a:ext cx="1623284" cy="1276727"/>
                     </a:xfrm>
                     <a:prstGeom prst="rect">
                       <a:avLst/>
@@ -2183,6 +2214,7 @@
           </wp:inline>
         </w:drawing>
       </w:r>
+      <w:bookmarkStart w:id="0" w:name="_GoBack"/>
       <w:bookmarkEnd w:id="0"/>
     </w:p>
     <w:sectPr>
@@ -2196,7 +2228,7 @@
 </file>
 
 <file path=word/styles.xml><?xml version="1.0" encoding="utf-8"?>
-<w:styles xmlns:mc="http://schemas.openxmlformats.org/markup-compatibility/2006" xmlns:r="http://schemas.openxmlformats.org/officeDocument/2006/relationships" xmlns:w="http://schemas.openxmlformats.org/wordprocessingml/2006/main" xmlns:w14="http://schemas.microsoft.com/office/word/2010/wordml" mc:Ignorable="w14">
+<w:styles xmlns:mc="http://schemas.openxmlformats.org/markup-compatibility/2006" xmlns:r="http://schemas.openxmlformats.org/officeDocument/2006/relationships" xmlns:w="http://schemas.openxmlformats.org/wordprocessingml/2006/main" xmlns:w14="http://schemas.microsoft.com/office/word/2010/wordml" xmlns:w15="http://schemas.microsoft.com/office/word/2012/wordml" mc:Ignorable="w14 w15">
   <w:docDefaults>
     <w:rPrDefault>
       <w:rPr>
@@ -2212,380 +2244,378 @@
       </w:pPr>
     </w:pPrDefault>
   </w:docDefaults>
-  <w:latentStyles w:defLockedState="0" w:defUIPriority="99" w:defSemiHidden="1" w:defUnhideWhenUsed="1" w:defQFormat="0" w:count="267">
-    <w:lsdException w:name="Normal" w:semiHidden="0" w:uiPriority="0" w:unhideWhenUsed="0" w:qFormat="1"/>
-    <w:lsdException w:name="heading 1" w:semiHidden="0" w:uiPriority="9" w:unhideWhenUsed="0" w:qFormat="1"/>
-    <w:lsdException w:name="heading 2" w:uiPriority="9" w:qFormat="1"/>
-    <w:lsdException w:name="heading 3" w:uiPriority="9" w:qFormat="1"/>
-    <w:lsdException w:name="heading 4" w:uiPriority="9" w:qFormat="1"/>
-    <w:lsdException w:name="heading 5" w:uiPriority="9" w:qFormat="1"/>
-    <w:lsdException w:name="heading 6" w:uiPriority="9" w:qFormat="1"/>
-    <w:lsdException w:name="heading 7" w:uiPriority="9" w:qFormat="1"/>
-    <w:lsdException w:name="heading 8" w:uiPriority="9" w:qFormat="1"/>
-    <w:lsdException w:name="heading 9" w:uiPriority="9" w:qFormat="1"/>
-    <w:lsdException w:name="toc 1" w:uiPriority="39"/>
-    <w:lsdException w:name="toc 2" w:uiPriority="39"/>
-    <w:lsdException w:name="toc 3" w:uiPriority="39"/>
-    <w:lsdException w:name="toc 4" w:uiPriority="39"/>
-    <w:lsdException w:name="toc 5" w:uiPriority="39"/>
-    <w:lsdException w:name="toc 6" w:uiPriority="39"/>
-    <w:lsdException w:name="toc 7" w:uiPriority="39"/>
-    <w:lsdException w:name="toc 8" w:uiPriority="39"/>
-    <w:lsdException w:name="toc 9" w:uiPriority="39"/>
-    <w:lsdException w:name="caption" w:uiPriority="35" w:qFormat="1"/>
-    <w:lsdException w:name="Title" w:semiHidden="0" w:uiPriority="10" w:unhideWhenUsed="0" w:qFormat="1"/>
-    <w:lsdException w:name="Default Paragraph Font" w:uiPriority="1"/>
-    <w:lsdException w:name="Subtitle" w:semiHidden="0" w:uiPriority="11" w:unhideWhenUsed="0" w:qFormat="1"/>
-    <w:lsdException w:name="Strong" w:semiHidden="0" w:uiPriority="22" w:unhideWhenUsed="0" w:qFormat="1"/>
-    <w:lsdException w:name="Emphasis" w:semiHidden="0" w:uiPriority="20" w:unhideWhenUsed="0" w:qFormat="1"/>
-    <w:lsdException w:name="Table Grid" w:semiHidden="0" w:uiPriority="59" w:unhideWhenUsed="0"/>
-    <w:lsdException w:name="Placeholder Text" w:unhideWhenUsed="0"/>
-    <w:lsdException w:name="No Spacing" w:semiHidden="0" w:uiPriority="1" w:unhideWhenUsed="0" w:qFormat="1"/>
-    <w:lsdException w:name="Light Shading" w:semiHidden="0" w:uiPriority="60" w:unhideWhenUsed="0"/>
-    <w:lsdException w:name="Light List" w:semiHidden="0" w:uiPriority="61" w:unhideWhenUsed="0"/>
-    <w:lsdException w:name="Light Grid" w:semiHidden="0" w:uiPriority="62" w:unhideWhenUsed="0"/>
-    <w:lsdException w:name="Medium Shading 1" w:semiHidden="0" w:uiPriority="63" w:unhideWhenUsed="0"/>
-    <w:lsdException w:name="Medium Shading 2" w:semiHidden="0" w:uiPriority="64" w:unhideWhenUsed="0"/>
-    <w:lsdException w:name="Medium List 1" w:semiHidden="0" w:uiPriority="65" w:unhideWhenUsed="0"/>
-    <w:lsdException w:name="Medium List 2" w:semiHidden="0" w:uiPriority="66" w:unhideWhenUsed="0"/>
-    <w:lsdException w:name="Medium Grid 1" w:semiHidden="0" w:uiPriority="67" w:unhideWhenUsed="0"/>
-    <w:lsdException w:name="Medium Grid 2" w:semiHidden="0" w:uiPriority="68" w:unhideWhenUsed="0"/>
-    <w:lsdException w:name="Medium Grid 3" w:semiHidden="0" w:uiPriority="69" w:unhideWhenUsed="0"/>
-    <w:lsdException w:name="Dark List" w:semiHidden="0" w:uiPriority="70" w:unhideWhenUsed="0"/>
-    <w:lsdException w:name="Colorful Shading" w:semiHidden="0" w:uiPriority="71" w:unhideWhenUsed="0"/>
-    <w:lsdException w:name="Colorful List" w:semiHidden="0" w:uiPriority="72" w:unhideWhenUsed="0"/>
-    <w:lsdException w:name="Colorful Grid" w:semiHidden="0" w:uiPriority="73" w:unhideWhenUsed="0"/>
-    <w:lsdException w:name="Light Shading Accent 1" w:semiHidden="0" w:uiPriority="60" w:unhideWhenUsed="0"/>
-    <w:lsdException w:name="Light List Accent 1" w:semiHidden="0" w:uiPriority="61" w:unhideWhenUsed="0"/>
-    <w:lsdException w:name="Light Grid Accent 1" w:semiHidden="0" w:uiPriority="62" w:unhideWhenUsed="0"/>
-    <w:lsdException w:name="Medium Shading 1 Accent 1" w:semiHidden="0" w:uiPriority="63" w:unhideWhenUsed="0"/>
-    <w:lsdException w:name="Medium Shading 2 Accent 1" w:semiHidden="0" w:uiPriority="64" w:unhideWhenUsed="0"/>
-    <w:lsdException w:name="Medium List 1 Accent 1" w:semiHidden="0" w:uiPriority="65" w:unhideWhenUsed="0"/>
-    <w:lsdException w:name="Revision" w:unhideWhenUsed="0"/>
-    <w:lsdException w:name="List Paragraph" w:semiHidden="0" w:uiPriority="34" w:unhideWhenUsed="0" w:qFormat="1"/>
-    <w:lsdException w:name="Quote" w:semiHidden="0" w:uiPriority="29" w:unhideWhenUsed="0" w:qFormat="1"/>
-    <w:lsdException w:name="Intense Quote" w:semiHidden="0" w:uiPriority="30" w:unhideWhenUsed="0" w:qFormat="1"/>
-    <w:lsdException w:name="Medium List 2 Accent 1" w:semiHidden="0" w:uiPriority="66" w:unhideWhenUsed="0"/>
-    <w:lsdException w:name="Medium Grid 1 Accent 1" w:semiHidden="0" w:uiPriority="67" w:unhideWhenUsed="0"/>
-    <w:lsdException w:name="Medium Grid 2 Accent 1" w:semiHidden="0" w:uiPriority="68" w:unhideWhenUsed="0"/>
-    <w:lsdException w:name="Medium Grid 3 Accent 1" w:semiHidden="0" w:uiPriority="69" w:unhideWhenUsed="0"/>
-    <w:lsdException w:name="Dark List Accent 1" w:semiHidden="0" w:uiPriority="70" w:unhideWhenUsed="0"/>
-    <w:lsdException w:name="Colorful Shading Accent 1" w:semiHidden="0" w:uiPriority="71" w:unhideWhenUsed="0"/>
-    <w:lsdException w:name="Colorful List Accent 1" w:semiHidden="0" w:uiPriority="72" w:unhideWhenUsed="0"/>
-    <w:lsdException w:name="Colorful Grid Accent 1" w:semiHidden="0" w:uiPriority="73" w:unhideWhenUsed="0"/>
-    <w:lsdException w:name="Light Shading Accent 2" w:semiHidden="0" w:uiPriority="60" w:unhideWhenUsed="0"/>
-    <w:lsdException w:name="Light List Accent 2" w:semiHidden="0" w:uiPriority="61" w:unhideWhenUsed="0"/>
-    <w:lsdException w:name="Light Grid Accent 2" w:semiHidden="0" w:uiPriority="62" w:unhideWhenUsed="0"/>
-    <w:lsdException w:name="Medium Shading 1 Accent 2" w:semiHidden="0" w:uiPriority="63" w:unhideWhenUsed="0"/>
-    <w:lsdException w:name="Medium Shading 2 Accent 2" w:semiHidden="0" w:uiPriority="64" w:unhideWhenUsed="0"/>
-    <w:lsdException w:name="Medium List 1 Accent 2" w:semiHidden="0" w:uiPriority="65" w:unhideWhenUsed="0"/>
-    <w:lsdException w:name="Medium List 2 Accent 2" w:semiHidden="0" w:uiPriority="66" w:unhideWhenUsed="0"/>
-    <w:lsdException w:name="Medium Grid 1 Accent 2" w:semiHidden="0" w:uiPriority="67" w:unhideWhenUsed="0"/>
-    <w:lsdException w:name="Medium Grid 2 Accent 2" w:semiHidden="0" w:uiPriority="68" w:unhideWhenUsed="0"/>
-    <w:lsdException w:name="Medium Grid 3 Accent 2" w:semiHidden="0" w:uiPriority="69" w:unhideWhenUsed="0"/>
-    <w:lsdException w:name="Dark List Accent 2" w:semiHidden="0" w:uiPriority="70" w:unhideWhenUsed="0"/>
-    <w:lsdException w:name="Colorful Shading Accent 2" w:semiHidden="0" w:uiPriority="71" w:unhideWhenUsed="0"/>
-    <w:lsdException w:name="Colorful List Accent 2" w:semiHidden="0" w:uiPriority="72" w:unhideWhenUsed="0"/>
-    <w:lsdException w:name="Colorful Grid Accent 2" w:semiHidden="0" w:uiPriority="73" w:unhideWhenUsed="0"/>
-    <w:lsdException w:name="Light Shading Accent 3" w:semiHidden="0" w:uiPriority="60" w:unhideWhenUsed="0"/>
-    <w:lsdException w:name="Light List Accent 3" w:semiHidden="0" w:uiPriority="61" w:unhideWhenUsed="0"/>
-    <w:lsdException w:name="Light Grid Accent 3" w:semiHidden="0" w:uiPriority="62" w:unhideWhenUsed="0"/>
-    <w:lsdException w:name="Medium Shading 1 Accent 3" w:semiHidden="0" w:uiPriority="63" w:unhideWhenUsed="0"/>
-    <w:lsdException w:name="Medium Shading 2 Accent 3" w:semiHidden="0" w:uiPriority="64" w:unhideWhenUsed="0"/>
-    <w:lsdException w:name="Medium List 1 Accent 3" w:semiHidden="0" w:uiPriority="65" w:unhideWhenUsed="0"/>
-    <w:lsdException w:name="Medium List 2 Accent 3" w:semiHidden="0" w:uiPriority="66" w:unhideWhenUsed="0"/>
-    <w:lsdException w:name="Medium Grid 1 Accent 3" w:semiHidden="0" w:uiPriority="67" w:unhideWhenUsed="0"/>
-    <w:lsdException w:name="Medium Grid 2 Accent 3" w:semiHidden="0" w:uiPriority="68" w:unhideWhenUsed="0"/>
-    <w:lsdException w:name="Medium Grid 3 Accent 3" w:semiHidden="0" w:uiPriority="69" w:unhideWhenUsed="0"/>
-    <w:lsdException w:name="Dark List Accent 3" w:semiHidden="0" w:uiPriority="70" w:unhideWhenUsed="0"/>
-    <w:lsdException w:name="Colorful Shading Accent 3" w:semiHidden="0" w:uiPriority="71" w:unhideWhenUsed="0"/>
-    <w:lsdException w:name="Colorful List Accent 3" w:semiHidden="0" w:uiPriority="72" w:unhideWhenUsed="0"/>
-    <w:lsdException w:name="Colorful Grid Accent 3" w:semiHidden="0" w:uiPriority="73" w:unhideWhenUsed="0"/>
-    <w:lsdException w:name="Light Shading Accent 4" w:semiHidden="0" w:uiPriority="60" w:unhideWhenUsed="0"/>
-    <w:lsdException w:name="Light List Accent 4" w:semiHidden="0" w:uiPriority="61" w:unhideWhenUsed="0"/>
-    <w:lsdException w:name="Light Grid Accent 4" w:semiHidden="0" w:uiPriority="62" w:unhideWhenUsed="0"/>
-    <w:lsdException w:name="Medium Shading 1 Accent 4" w:semiHidden="0" w:uiPriority="63" w:unhideWhenUsed="0"/>
-    <w:lsdException w:name="Medium Shading 2 Accent 4" w:semiHidden="0" w:uiPriority="64" w:unhideWhenUsed="0"/>
-    <w:lsdException w:name="Medium List 1 Accent 4" w:semiHidden="0" w:uiPriority="65" w:unhideWhenUsed="0"/>
-    <w:lsdException w:name="Medium List 2 Accent 4" w:semiHidden="0" w:uiPriority="66" w:unhideWhenUsed="0"/>
-    <w:lsdException w:name="Medium Grid 1 Accent 4" w:semiHidden="0" w:uiPriority="67" w:unhideWhenUsed="0"/>
-    <w:lsdException w:name="Medium Grid 2 Accent 4" w:semiHidden="0" w:uiPriority="68" w:unhideWhenUsed="0"/>
-    <w:lsdException w:name="Medium Grid 3 Accent 4" w:semiHidden="0" w:uiPriority="69" w:unhideWhenUsed="0"/>
-    <w:lsdException w:name="Dark List Accent 4" w:semiHidden="0" w:uiPriority="70" w:unhideWhenUsed="0"/>
-    <w:lsdException w:name="Colorful Shading Accent 4" w:semiHidden="0" w:uiPriority="71" w:unhideWhenUsed="0"/>
-    <w:lsdException w:name="Colorful List Accent 4" w:semiHidden="0" w:uiPriority="72" w:unhideWhenUsed="0"/>
-    <w:lsdException w:name="Colorful Grid Accent 4" w:semiHidden="0" w:uiPriority="73" w:unhideWhenUsed="0"/>
-    <w:lsdException w:name="Light Shading Accent 5" w:semiHidden="0" w:uiPriority="60" w:unhideWhenUsed="0"/>
-    <w:lsdException w:name="Light List Accent 5" w:semiHidden="0" w:uiPriority="61" w:unhideWhenUsed="0"/>
-    <w:lsdException w:name="Light Grid Accent 5" w:semiHidden="0" w:uiPriority="62" w:unhideWhenUsed="0"/>
-    <w:lsdException w:name="Medium Shading 1 Accent 5" w:semiHidden="0" w:uiPriority="63" w:unhideWhenUsed="0"/>
-    <w:lsdException w:name="Medium Shading 2 Accent 5" w:semiHidden="0" w:uiPriority="64" w:unhideWhenUsed="0"/>
-    <w:lsdException w:name="Medium List 1 Accent 5" w:semiHidden="0" w:uiPriority="65" w:unhideWhenUsed="0"/>
-    <w:lsdException w:name="Medium List 2 Accent 5" w:semiHidden="0" w:uiPriority="66" w:unhideWhenUsed="0"/>
-    <w:lsdException w:name="Medium Grid 1 Accent 5" w:semiHidden="0" w:uiPriority="67" w:unhideWhenUsed="0"/>
-    <w:lsdException w:name="Medium Grid 2 Accent 5" w:semiHidden="0" w:uiPriority="68" w:unhideWhenUsed="0"/>
-    <w:lsdException w:name="Medium Grid 3 Accent 5" w:semiHidden="0" w:uiPriority="69" w:unhideWhenUsed="0"/>
-    <w:lsdException w:name="Dark List Accent 5" w:semiHidden="0" w:uiPriority="70" w:unhideWhenUsed="0"/>
-    <w:lsdException w:name="Colorful Shading Accent 5" w:semiHidden="0" w:uiPriority="71" w:unhideWhenUsed="0"/>
-    <w:lsdException w:name="Colorful List Accent 5" w:semiHidden="0" w:uiPriority="72" w:unhideWhenUsed="0"/>
-    <w:lsdException w:name="Colorful Grid Accent 5" w:semiHidden="0" w:uiPriority="73" w:unhideWhenUsed="0"/>
-    <w:lsdException w:name="Light Shading Accent 6" w:semiHidden="0" w:uiPriority="60" w:unhideWhenUsed="0"/>
-    <w:lsdException w:name="Light List Accent 6" w:semiHidden="0" w:uiPriority="61" w:unhideWhenUsed="0"/>
-    <w:lsdException w:name="Light Grid Accent 6" w:semiHidden="0" w:uiPriority="62" w:unhideWhenUsed="0"/>
-    <w:lsdException w:name="Medium Shading 1 Accent 6" w:semiHidden="0" w:uiPriority="63" w:unhideWhenUsed="0"/>
-    <w:lsdException w:name="Medium Shading 2 Accent 6" w:semiHidden="0" w:uiPriority="64" w:unhideWhenUsed="0"/>
-    <w:lsdException w:name="Medium List 1 Accent 6" w:semiHidden="0" w:uiPriority="65" w:unhideWhenUsed="0"/>
-    <w:lsdException w:name="Medium List 2 Accent 6" w:semiHidden="0" w:uiPriority="66" w:unhideWhenUsed="0"/>
-    <w:lsdException w:name="Medium Grid 1 Accent 6" w:semiHidden="0" w:uiPriority="67" w:unhideWhenUsed="0"/>
-    <w:lsdException w:name="Medium Grid 2 Accent 6" w:semiHidden="0" w:uiPriority="68" w:unhideWhenUsed="0"/>
-    <w:lsdException w:name="Medium Grid 3 Accent 6" w:semiHidden="0" w:uiPriority="69" w:unhideWhenUsed="0"/>
-    <w:lsdException w:name="Dark List Accent 6" w:semiHidden="0" w:uiPriority="70" w:unhideWhenUsed="0"/>
-    <w:lsdException w:name="Colorful Shading Accent 6" w:semiHidden="0" w:uiPriority="71" w:unhideWhenUsed="0"/>
-    <w:lsdException w:name="Colorful List Accent 6" w:semiHidden="0" w:uiPriority="72" w:unhideWhenUsed="0"/>
-    <w:lsdException w:name="Colorful Grid Accent 6" w:semiHidden="0" w:uiPriority="73" w:unhideWhenUsed="0"/>
-    <w:lsdException w:name="Subtle Emphasis" w:semiHidden="0" w:uiPriority="19" w:unhideWhenUsed="0" w:qFormat="1"/>
-    <w:lsdException w:name="Intense Emphasis" w:semiHidden="0" w:uiPriority="21" w:unhideWhenUsed="0" w:qFormat="1"/>
-    <w:lsdException w:name="Subtle Reference" w:semiHidden="0" w:uiPriority="31" w:unhideWhenUsed="0" w:qFormat="1"/>
-    <w:lsdException w:name="Intense Reference" w:semiHidden="0" w:uiPriority="32" w:unhideWhenUsed="0" w:qFormat="1"/>
-    <w:lsdException w:name="Book Title" w:semiHidden="0" w:uiPriority="33" w:unhideWhenUsed="0" w:qFormat="1"/>
-    <w:lsdException w:name="Bibliography" w:uiPriority="37"/>
-    <w:lsdException w:name="TOC Heading" w:uiPriority="39" w:qFormat="1"/>
-  </w:latentStyles>
-  <w:style w:type="paragraph" w:default="1" w:styleId="Normal">
-    <w:name w:val="Normal"/>
-    <w:qFormat/>
-  </w:style>
-  <w:style w:type="character" w:default="1" w:styleId="Fuentedeprrafopredeter">
-    <w:name w:val="Default Paragraph Font"/>
-    <w:uiPriority w:val="1"/>
-    <w:semiHidden/>
-    <w:unhideWhenUsed/>
-  </w:style>
-  <w:style w:type="table" w:default="1" w:styleId="Tablanormal">
-    <w:name w:val="Normal Table"/>
-    <w:uiPriority w:val="99"/>
-    <w:semiHidden/>
-    <w:unhideWhenUsed/>
-    <w:tblPr>
-      <w:tblInd w:w="0" w:type="dxa"/>
-      <w:tblCellMar>
-        <w:top w:w="0" w:type="dxa"/>
-        <w:left w:w="108" w:type="dxa"/>
-        <w:bottom w:w="0" w:type="dxa"/>
-        <w:right w:w="108" w:type="dxa"/>
-      </w:tblCellMar>
-    </w:tblPr>
-  </w:style>
-  <w:style w:type="numbering" w:default="1" w:styleId="Sinlista">
-    <w:name w:val="No List"/>
-    <w:uiPriority w:val="99"/>
-    <w:semiHidden/>
-    <w:unhideWhenUsed/>
-  </w:style>
-  <w:style w:type="character" w:customStyle="1" w:styleId="apple-converted-space">
-    <w:name w:val="apple-converted-space"/>
-    <w:basedOn w:val="Fuentedeprrafopredeter"/>
-    <w:rsid w:val="00750F99"/>
-  </w:style>
-  <w:style w:type="character" w:styleId="Hipervnculo">
-    <w:name w:val="Hyperlink"/>
-    <w:basedOn w:val="Fuentedeprrafopredeter"/>
-    <w:uiPriority w:val="99"/>
-    <w:unhideWhenUsed/>
-    <w:rsid w:val="00750F99"/>
-    <w:rPr>
-      <w:color w:val="0000FF"/>
-      <w:u w:val="single"/>
-    </w:rPr>
-  </w:style>
-  <w:style w:type="paragraph" w:styleId="Textodeglobo">
-    <w:name w:val="Balloon Text"/>
-    <w:basedOn w:val="Normal"/>
-    <w:link w:val="TextodegloboCar"/>
-    <w:uiPriority w:val="99"/>
-    <w:semiHidden/>
-    <w:unhideWhenUsed/>
-    <w:rsid w:val="00750F99"/>
-    <w:pPr>
-      <w:spacing w:after="0" w:line="240" w:lineRule="auto"/>
-    </w:pPr>
-    <w:rPr>
-      <w:rFonts w:ascii="Tahoma" w:hAnsi="Tahoma" w:cs="Tahoma"/>
-      <w:sz w:val="16"/>
-      <w:szCs w:val="16"/>
-    </w:rPr>
-  </w:style>
-  <w:style w:type="character" w:customStyle="1" w:styleId="TextodegloboCar">
-    <w:name w:val="Texto de globo Car"/>
-    <w:basedOn w:val="Fuentedeprrafopredeter"/>
-    <w:link w:val="Textodeglobo"/>
-    <w:uiPriority w:val="99"/>
-    <w:semiHidden/>
-    <w:rsid w:val="00750F99"/>
-    <w:rPr>
-      <w:rFonts w:ascii="Tahoma" w:hAnsi="Tahoma" w:cs="Tahoma"/>
-      <w:sz w:val="16"/>
-      <w:szCs w:val="16"/>
-    </w:rPr>
-  </w:style>
-</w:styles>
-</file>
-
-<file path=word/stylesWithEffects.xml><?xml version="1.0" encoding="utf-8"?>
-<w:styles xmlns:wpc="http://schemas.microsoft.com/office/word/2010/wordprocessingCanvas" xmlns:mc="http://schemas.openxmlformats.org/markup-compatibility/2006" xmlns:o="urn:schemas-microsoft-com:office:office" xmlns:r="http://schemas.openxmlformats.org/officeDocument/2006/relationships" xmlns:m="http://schemas.openxmlformats.org/officeDocument/2006/math" xmlns:v="urn:schemas-microsoft-com:vml" xmlns:wp14="http://schemas.microsoft.com/office/word/2010/wordprocessingDrawing" xmlns:wp="http://schemas.openxmlformats.org/drawingml/2006/wordprocessingDrawing" xmlns:w10="urn:schemas-microsoft-com:office:word" xmlns:w="http://schemas.openxmlformats.org/wordprocessingml/2006/main" xmlns:w14="http://schemas.microsoft.com/office/word/2010/wordml" xmlns:wpg="http://schemas.microsoft.com/office/word/2010/wordprocessingGroup" xmlns:wpi="http://schemas.microsoft.com/office/word/2010/wordprocessingInk" xmlns:wne="http://schemas.microsoft.com/office/word/2006/wordml" xmlns:wps="http://schemas.microsoft.com/office/word/2010/wordprocessingShape" mc:Ignorable="w14 wp14">
-  <w:docDefaults>
-    <w:rPrDefault>
-      <w:rPr>
-        <w:rFonts w:asciiTheme="minorHAnsi" w:eastAsiaTheme="minorHAnsi" w:hAnsiTheme="minorHAnsi" w:cstheme="minorBidi"/>
-        <w:sz w:val="22"/>
-        <w:szCs w:val="22"/>
-        <w:lang w:val="es-EC" w:eastAsia="en-US" w:bidi="ar-SA"/>
-      </w:rPr>
-    </w:rPrDefault>
-    <w:pPrDefault>
-      <w:pPr>
-        <w:spacing w:after="200" w:line="276" w:lineRule="auto"/>
-      </w:pPr>
-    </w:pPrDefault>
-  </w:docDefaults>
-  <w:latentStyles w:defLockedState="0" w:defUIPriority="99" w:defSemiHidden="1" w:defUnhideWhenUsed="1" w:defQFormat="0" w:count="267">
-    <w:lsdException w:name="Normal" w:semiHidden="0" w:uiPriority="0" w:unhideWhenUsed="0" w:qFormat="1"/>
-    <w:lsdException w:name="heading 1" w:semiHidden="0" w:uiPriority="9" w:unhideWhenUsed="0" w:qFormat="1"/>
-    <w:lsdException w:name="heading 2" w:uiPriority="9" w:qFormat="1"/>
-    <w:lsdException w:name="heading 3" w:uiPriority="9" w:qFormat="1"/>
-    <w:lsdException w:name="heading 4" w:uiPriority="9" w:qFormat="1"/>
-    <w:lsdException w:name="heading 5" w:uiPriority="9" w:qFormat="1"/>
-    <w:lsdException w:name="heading 6" w:uiPriority="9" w:qFormat="1"/>
-    <w:lsdException w:name="heading 7" w:uiPriority="9" w:qFormat="1"/>
-    <w:lsdException w:name="heading 8" w:uiPriority="9" w:qFormat="1"/>
-    <w:lsdException w:name="heading 9" w:uiPriority="9" w:qFormat="1"/>
-    <w:lsdException w:name="toc 1" w:uiPriority="39"/>
-    <w:lsdException w:name="toc 2" w:uiPriority="39"/>
-    <w:lsdException w:name="toc 3" w:uiPriority="39"/>
-    <w:lsdException w:name="toc 4" w:uiPriority="39"/>
-    <w:lsdException w:name="toc 5" w:uiPriority="39"/>
-    <w:lsdException w:name="toc 6" w:uiPriority="39"/>
-    <w:lsdException w:name="toc 7" w:uiPriority="39"/>
-    <w:lsdException w:name="toc 8" w:uiPriority="39"/>
-    <w:lsdException w:name="toc 9" w:uiPriority="39"/>
-    <w:lsdException w:name="caption" w:uiPriority="35" w:qFormat="1"/>
-    <w:lsdException w:name="Title" w:semiHidden="0" w:uiPriority="10" w:unhideWhenUsed="0" w:qFormat="1"/>
-    <w:lsdException w:name="Default Paragraph Font" w:uiPriority="1"/>
-    <w:lsdException w:name="Subtitle" w:semiHidden="0" w:uiPriority="11" w:unhideWhenUsed="0" w:qFormat="1"/>
-    <w:lsdException w:name="Strong" w:semiHidden="0" w:uiPriority="22" w:unhideWhenUsed="0" w:qFormat="1"/>
-    <w:lsdException w:name="Emphasis" w:semiHidden="0" w:uiPriority="20" w:unhideWhenUsed="0" w:qFormat="1"/>
-    <w:lsdException w:name="Table Grid" w:semiHidden="0" w:uiPriority="59" w:unhideWhenUsed="0"/>
-    <w:lsdException w:name="Placeholder Text" w:unhideWhenUsed="0"/>
-    <w:lsdException w:name="No Spacing" w:semiHidden="0" w:uiPriority="1" w:unhideWhenUsed="0" w:qFormat="1"/>
-    <w:lsdException w:name="Light Shading" w:semiHidden="0" w:uiPriority="60" w:unhideWhenUsed="0"/>
-    <w:lsdException w:name="Light List" w:semiHidden="0" w:uiPriority="61" w:unhideWhenUsed="0"/>
-    <w:lsdException w:name="Light Grid" w:semiHidden="0" w:uiPriority="62" w:unhideWhenUsed="0"/>
-    <w:lsdException w:name="Medium Shading 1" w:semiHidden="0" w:uiPriority="63" w:unhideWhenUsed="0"/>
-    <w:lsdException w:name="Medium Shading 2" w:semiHidden="0" w:uiPriority="64" w:unhideWhenUsed="0"/>
-    <w:lsdException w:name="Medium List 1" w:semiHidden="0" w:uiPriority="65" w:unhideWhenUsed="0"/>
-    <w:lsdException w:name="Medium List 2" w:semiHidden="0" w:uiPriority="66" w:unhideWhenUsed="0"/>
-    <w:lsdException w:name="Medium Grid 1" w:semiHidden="0" w:uiPriority="67" w:unhideWhenUsed="0"/>
-    <w:lsdException w:name="Medium Grid 2" w:semiHidden="0" w:uiPriority="68" w:unhideWhenUsed="0"/>
-    <w:lsdException w:name="Medium Grid 3" w:semiHidden="0" w:uiPriority="69" w:unhideWhenUsed="0"/>
-    <w:lsdException w:name="Dark List" w:semiHidden="0" w:uiPriority="70" w:unhideWhenUsed="0"/>
-    <w:lsdException w:name="Colorful Shading" w:semiHidden="0" w:uiPriority="71" w:unhideWhenUsed="0"/>
-    <w:lsdException w:name="Colorful List" w:semiHidden="0" w:uiPriority="72" w:unhideWhenUsed="0"/>
-    <w:lsdException w:name="Colorful Grid" w:semiHidden="0" w:uiPriority="73" w:unhideWhenUsed="0"/>
-    <w:lsdException w:name="Light Shading Accent 1" w:semiHidden="0" w:uiPriority="60" w:unhideWhenUsed="0"/>
-    <w:lsdException w:name="Light List Accent 1" w:semiHidden="0" w:uiPriority="61" w:unhideWhenUsed="0"/>
-    <w:lsdException w:name="Light Grid Accent 1" w:semiHidden="0" w:uiPriority="62" w:unhideWhenUsed="0"/>
-    <w:lsdException w:name="Medium Shading 1 Accent 1" w:semiHidden="0" w:uiPriority="63" w:unhideWhenUsed="0"/>
-    <w:lsdException w:name="Medium Shading 2 Accent 1" w:semiHidden="0" w:uiPriority="64" w:unhideWhenUsed="0"/>
-    <w:lsdException w:name="Medium List 1 Accent 1" w:semiHidden="0" w:uiPriority="65" w:unhideWhenUsed="0"/>
-    <w:lsdException w:name="Revision" w:unhideWhenUsed="0"/>
-    <w:lsdException w:name="List Paragraph" w:semiHidden="0" w:uiPriority="34" w:unhideWhenUsed="0" w:qFormat="1"/>
-    <w:lsdException w:name="Quote" w:semiHidden="0" w:uiPriority="29" w:unhideWhenUsed="0" w:qFormat="1"/>
-    <w:lsdException w:name="Intense Quote" w:semiHidden="0" w:uiPriority="30" w:unhideWhenUsed="0" w:qFormat="1"/>
-    <w:lsdException w:name="Medium List 2 Accent 1" w:semiHidden="0" w:uiPriority="66" w:unhideWhenUsed="0"/>
-    <w:lsdException w:name="Medium Grid 1 Accent 1" w:semiHidden="0" w:uiPriority="67" w:unhideWhenUsed="0"/>
-    <w:lsdException w:name="Medium Grid 2 Accent 1" w:semiHidden="0" w:uiPriority="68" w:unhideWhenUsed="0"/>
-    <w:lsdException w:name="Medium Grid 3 Accent 1" w:semiHidden="0" w:uiPriority="69" w:unhideWhenUsed="0"/>
-    <w:lsdException w:name="Dark List Accent 1" w:semiHidden="0" w:uiPriority="70" w:unhideWhenUsed="0"/>
-    <w:lsdException w:name="Colorful Shading Accent 1" w:semiHidden="0" w:uiPriority="71" w:unhideWhenUsed="0"/>
-    <w:lsdException w:name="Colorful List Accent 1" w:semiHidden="0" w:uiPriority="72" w:unhideWhenUsed="0"/>
-    <w:lsdException w:name="Colorful Grid Accent 1" w:semiHidden="0" w:uiPriority="73" w:unhideWhenUsed="0"/>
-    <w:lsdException w:name="Light Shading Accent 2" w:semiHidden="0" w:uiPriority="60" w:unhideWhenUsed="0"/>
-    <w:lsdException w:name="Light List Accent 2" w:semiHidden="0" w:uiPriority="61" w:unhideWhenUsed="0"/>
-    <w:lsdException w:name="Light Grid Accent 2" w:semiHidden="0" w:uiPriority="62" w:unhideWhenUsed="0"/>
-    <w:lsdException w:name="Medium Shading 1 Accent 2" w:semiHidden="0" w:uiPriority="63" w:unhideWhenUsed="0"/>
-    <w:lsdException w:name="Medium Shading 2 Accent 2" w:semiHidden="0" w:uiPriority="64" w:unhideWhenUsed="0"/>
-    <w:lsdException w:name="Medium List 1 Accent 2" w:semiHidden="0" w:uiPriority="65" w:unhideWhenUsed="0"/>
-    <w:lsdException w:name="Medium List 2 Accent 2" w:semiHidden="0" w:uiPriority="66" w:unhideWhenUsed="0"/>
-    <w:lsdException w:name="Medium Grid 1 Accent 2" w:semiHidden="0" w:uiPriority="67" w:unhideWhenUsed="0"/>
-    <w:lsdException w:name="Medium Grid 2 Accent 2" w:semiHidden="0" w:uiPriority="68" w:unhideWhenUsed="0"/>
-    <w:lsdException w:name="Medium Grid 3 Accent 2" w:semiHidden="0" w:uiPriority="69" w:unhideWhenUsed="0"/>
-    <w:lsdException w:name="Dark List Accent 2" w:semiHidden="0" w:uiPriority="70" w:unhideWhenUsed="0"/>
-    <w:lsdException w:name="Colorful Shading Accent 2" w:semiHidden="0" w:uiPriority="71" w:unhideWhenUsed="0"/>
-    <w:lsdException w:name="Colorful List Accent 2" w:semiHidden="0" w:uiPriority="72" w:unhideWhenUsed="0"/>
-    <w:lsdException w:name="Colorful Grid Accent 2" w:semiHidden="0" w:uiPriority="73" w:unhideWhenUsed="0"/>
-    <w:lsdException w:name="Light Shading Accent 3" w:semiHidden="0" w:uiPriority="60" w:unhideWhenUsed="0"/>
-    <w:lsdException w:name="Light List Accent 3" w:semiHidden="0" w:uiPriority="61" w:unhideWhenUsed="0"/>
-    <w:lsdException w:name="Light Grid Accent 3" w:semiHidden="0" w:uiPriority="62" w:unhideWhenUsed="0"/>
-    <w:lsdException w:name="Medium Shading 1 Accent 3" w:semiHidden="0" w:uiPriority="63" w:unhideWhenUsed="0"/>
-    <w:lsdException w:name="Medium Shading 2 Accent 3" w:semiHidden="0" w:uiPriority="64" w:unhideWhenUsed="0"/>
-    <w:lsdException w:name="Medium List 1 Accent 3" w:semiHidden="0" w:uiPriority="65" w:unhideWhenUsed="0"/>
-    <w:lsdException w:name="Medium List 2 Accent 3" w:semiHidden="0" w:uiPriority="66" w:unhideWhenUsed="0"/>
-    <w:lsdException w:name="Medium Grid 1 Accent 3" w:semiHidden="0" w:uiPriority="67" w:unhideWhenUsed="0"/>
-    <w:lsdException w:name="Medium Grid 2 Accent 3" w:semiHidden="0" w:uiPriority="68" w:unhideWhenUsed="0"/>
-    <w:lsdException w:name="Medium Grid 3 Accent 3" w:semiHidden="0" w:uiPriority="69" w:unhideWhenUsed="0"/>
-    <w:lsdException w:name="Dark List Accent 3" w:semiHidden="0" w:uiPriority="70" w:unhideWhenUsed="0"/>
-    <w:lsdException w:name="Colorful Shading Accent 3" w:semiHidden="0" w:uiPriority="71" w:unhideWhenUsed="0"/>
-    <w:lsdException w:name="Colorful List Accent 3" w:semiHidden="0" w:uiPriority="72" w:unhideWhenUsed="0"/>
-    <w:lsdException w:name="Colorful Grid Accent 3" w:semiHidden="0" w:uiPriority="73" w:unhideWhenUsed="0"/>
-    <w:lsdException w:name="Light Shading Accent 4" w:semiHidden="0" w:uiPriority="60" w:unhideWhenUsed="0"/>
-    <w:lsdException w:name="Light List Accent 4" w:semiHidden="0" w:uiPriority="61" w:unhideWhenUsed="0"/>
-    <w:lsdException w:name="Light Grid Accent 4" w:semiHidden="0" w:uiPriority="62" w:unhideWhenUsed="0"/>
-    <w:lsdException w:name="Medium Shading 1 Accent 4" w:semiHidden="0" w:uiPriority="63" w:unhideWhenUsed="0"/>
-    <w:lsdException w:name="Medium Shading 2 Accent 4" w:semiHidden="0" w:uiPriority="64" w:unhideWhenUsed="0"/>
-    <w:lsdException w:name="Medium List 1 Accent 4" w:semiHidden="0" w:uiPriority="65" w:unhideWhenUsed="0"/>
-    <w:lsdException w:name="Medium List 2 Accent 4" w:semiHidden="0" w:uiPriority="66" w:unhideWhenUsed="0"/>
-    <w:lsdException w:name="Medium Grid 1 Accent 4" w:semiHidden="0" w:uiPriority="67" w:unhideWhenUsed="0"/>
-    <w:lsdException w:name="Medium Grid 2 Accent 4" w:semiHidden="0" w:uiPriority="68" w:unhideWhenUsed="0"/>
-    <w:lsdException w:name="Medium Grid 3 Accent 4" w:semiHidden="0" w:uiPriority="69" w:unhideWhenUsed="0"/>
-    <w:lsdException w:name="Dark List Accent 4" w:semiHidden="0" w:uiPriority="70" w:unhideWhenUsed="0"/>
-    <w:lsdException w:name="Colorful Shading Accent 4" w:semiHidden="0" w:uiPriority="71" w:unhideWhenUsed="0"/>
-    <w:lsdException w:name="Colorful List Accent 4" w:semiHidden="0" w:uiPriority="72" w:unhideWhenUsed="0"/>
-    <w:lsdException w:name="Colorful Grid Accent 4" w:semiHidden="0" w:uiPriority="73" w:unhideWhenUsed="0"/>
-    <w:lsdException w:name="Light Shading Accent 5" w:semiHidden="0" w:uiPriority="60" w:unhideWhenUsed="0"/>
-    <w:lsdException w:name="Light List Accent 5" w:semiHidden="0" w:uiPriority="61" w:unhideWhenUsed="0"/>
-    <w:lsdException w:name="Light Grid Accent 5" w:semiHidden="0" w:uiPriority="62" w:unhideWhenUsed="0"/>
-    <w:lsdException w:name="Medium Shading 1 Accent 5" w:semiHidden="0" w:uiPriority="63" w:unhideWhenUsed="0"/>
-    <w:lsdException w:name="Medium Shading 2 Accent 5" w:semiHidden="0" w:uiPriority="64" w:unhideWhenUsed="0"/>
-    <w:lsdException w:name="Medium List 1 Accent 5" w:semiHidden="0" w:uiPriority="65" w:unhideWhenUsed="0"/>
-    <w:lsdException w:name="Medium List 2 Accent 5" w:semiHidden="0" w:uiPriority="66" w:unhideWhenUsed="0"/>
-    <w:lsdException w:name="Medium Grid 1 Accent 5" w:semiHidden="0" w:uiPriority="67" w:unhideWhenUsed="0"/>
-    <w:lsdException w:name="Medium Grid 2 Accent 5" w:semiHidden="0" w:uiPriority="68" w:unhideWhenUsed="0"/>
-    <w:lsdException w:name="Medium Grid 3 Accent 5" w:semiHidden="0" w:uiPriority="69" w:unhideWhenUsed="0"/>
-    <w:lsdException w:name="Dark List Accent 5" w:semiHidden="0" w:uiPriority="70" w:unhideWhenUsed="0"/>
-    <w:lsdException w:name="Colorful Shading Accent 5" w:semiHidden="0" w:uiPriority="71" w:unhideWhenUsed="0"/>
-    <w:lsdException w:name="Colorful List Accent 5" w:semiHidden="0" w:uiPriority="72" w:unhideWhenUsed="0"/>
-    <w:lsdException w:name="Colorful Grid Accent 5" w:semiHidden="0" w:uiPriority="73" w:unhideWhenUsed="0"/>
-    <w:lsdException w:name="Light Shading Accent 6" w:semiHidden="0" w:uiPriority="60" w:unhideWhenUsed="0"/>
-    <w:lsdException w:name="Light List Accent 6" w:semiHidden="0" w:uiPriority="61" w:unhideWhenUsed="0"/>
-    <w:lsdException w:name="Light Grid Accent 6" w:semiHidden="0" w:uiPriority="62" w:unhideWhenUsed="0"/>
-    <w:lsdException w:name="Medium Shading 1 Accent 6" w:semiHidden="0" w:uiPriority="63" w:unhideWhenUsed="0"/>
-    <w:lsdException w:name="Medium Shading 2 Accent 6" w:semiHidden="0" w:uiPriority="64" w:unhideWhenUsed="0"/>
-    <w:lsdException w:name="Medium List 1 Accent 6" w:semiHidden="0" w:uiPriority="65" w:unhideWhenUsed="0"/>
-    <w:lsdException w:name="Medium List 2 Accent 6" w:semiHidden="0" w:uiPriority="66" w:unhideWhenUsed="0"/>
-    <w:lsdException w:name="Medium Grid 1 Accent 6" w:semiHidden="0" w:uiPriority="67" w:unhideWhenUsed="0"/>
-    <w:lsdException w:name="Medium Grid 2 Accent 6" w:semiHidden="0" w:uiPriority="68" w:unhideWhenUsed="0"/>
-    <w:lsdException w:name="Medium Grid 3 Accent 6" w:semiHidden="0" w:uiPriority="69" w:unhideWhenUsed="0"/>
-    <w:lsdException w:name="Dark List Accent 6" w:semiHidden="0" w:uiPriority="70" w:unhideWhenUsed="0"/>
-    <w:lsdException w:name="Colorful Shading Accent 6" w:semiHidden="0" w:uiPriority="71" w:unhideWhenUsed="0"/>
-    <w:lsdException w:name="Colorful List Accent 6" w:semiHidden="0" w:uiPriority="72" w:unhideWhenUsed="0"/>
-    <w:lsdException w:name="Colorful Grid Accent 6" w:semiHidden="0" w:uiPriority="73" w:unhideWhenUsed="0"/>
-    <w:lsdException w:name="Subtle Emphasis" w:semiHidden="0" w:uiPriority="19" w:unhideWhenUsed="0" w:qFormat="1"/>
-    <w:lsdException w:name="Intense Emphasis" w:semiHidden="0" w:uiPriority="21" w:unhideWhenUsed="0" w:qFormat="1"/>
-    <w:lsdException w:name="Subtle Reference" w:semiHidden="0" w:uiPriority="31" w:unhideWhenUsed="0" w:qFormat="1"/>
-    <w:lsdException w:name="Intense Reference" w:semiHidden="0" w:uiPriority="32" w:unhideWhenUsed="0" w:qFormat="1"/>
-    <w:lsdException w:name="Book Title" w:semiHidden="0" w:uiPriority="33" w:unhideWhenUsed="0" w:qFormat="1"/>
-    <w:lsdException w:name="Bibliography" w:uiPriority="37"/>
-    <w:lsdException w:name="TOC Heading" w:uiPriority="39" w:qFormat="1"/>
+  <w:latentStyles w:defLockedState="0" w:defUIPriority="99" w:defSemiHidden="0" w:defUnhideWhenUsed="0" w:defQFormat="0" w:count="371">
+    <w:lsdException w:name="Normal" w:uiPriority="0" w:qFormat="1"/>
+    <w:lsdException w:name="heading 1" w:uiPriority="9" w:qFormat="1"/>
+    <w:lsdException w:name="heading 2" w:semiHidden="1" w:uiPriority="9" w:unhideWhenUsed="1" w:qFormat="1"/>
+    <w:lsdException w:name="heading 3" w:semiHidden="1" w:uiPriority="9" w:unhideWhenUsed="1" w:qFormat="1"/>
+    <w:lsdException w:name="heading 4" w:semiHidden="1" w:uiPriority="9" w:unhideWhenUsed="1" w:qFormat="1"/>
+    <w:lsdException w:name="heading 5" w:semiHidden="1" w:uiPriority="9" w:unhideWhenUsed="1" w:qFormat="1"/>
+    <w:lsdException w:name="heading 6" w:semiHidden="1" w:uiPriority="9" w:unhideWhenUsed="1" w:qFormat="1"/>
+    <w:lsdException w:name="heading 7" w:semiHidden="1" w:uiPriority="9" w:unhideWhenUsed="1" w:qFormat="1"/>
+    <w:lsdException w:name="heading 8" w:semiHidden="1" w:uiPriority="9" w:unhideWhenUsed="1" w:qFormat="1"/>
+    <w:lsdException w:name="heading 9" w:semiHidden="1" w:uiPriority="9" w:unhideWhenUsed="1" w:qFormat="1"/>
+    <w:lsdException w:name="index 1" w:semiHidden="1" w:unhideWhenUsed="1"/>
+    <w:lsdException w:name="index 2" w:semiHidden="1" w:unhideWhenUsed="1"/>
+    <w:lsdException w:name="index 3" w:semiHidden="1" w:unhideWhenUsed="1"/>
+    <w:lsdException w:name="index 4" w:semiHidden="1" w:unhideWhenUsed="1"/>
+    <w:lsdException w:name="index 5" w:semiHidden="1" w:unhideWhenUsed="1"/>
+    <w:lsdException w:name="index 6" w:semiHidden="1" w:unhideWhenUsed="1"/>
+    <w:lsdException w:name="index 7" w:semiHidden="1" w:unhideWhenUsed="1"/>
+    <w:lsdException w:name="index 8" w:semiHidden="1" w:unhideWhenUsed="1"/>
+    <w:lsdException w:name="index 9" w:semiHidden="1" w:unhideWhenUsed="1"/>
+    <w:lsdException w:name="toc 1" w:semiHidden="1" w:uiPriority="39" w:unhideWhenUsed="1"/>
+    <w:lsdException w:name="toc 2" w:semiHidden="1" w:uiPriority="39" w:unhideWhenUsed="1"/>
+    <w:lsdException w:name="toc 3" w:semiHidden="1" w:uiPriority="39" w:unhideWhenUsed="1"/>
+    <w:lsdException w:name="toc 4" w:semiHidden="1" w:uiPriority="39" w:unhideWhenUsed="1"/>
+    <w:lsdException w:name="toc 5" w:semiHidden="1" w:uiPriority="39" w:unhideWhenUsed="1"/>
+    <w:lsdException w:name="toc 6" w:semiHidden="1" w:uiPriority="39" w:unhideWhenUsed="1"/>
+    <w:lsdException w:name="toc 7" w:semiHidden="1" w:uiPriority="39" w:unhideWhenUsed="1"/>
+    <w:lsdException w:name="toc 8" w:semiHidden="1" w:uiPriority="39" w:unhideWhenUsed="1"/>
+    <w:lsdException w:name="toc 9" w:semiHidden="1" w:uiPriority="39" w:unhideWhenUsed="1"/>
+    <w:lsdException w:name="Normal Indent" w:semiHidden="1" w:unhideWhenUsed="1"/>
+    <w:lsdException w:name="footnote text" w:semiHidden="1" w:unhideWhenUsed="1"/>
+    <w:lsdException w:name="annotation text" w:semiHidden="1" w:unhideWhenUsed="1"/>
+    <w:lsdException w:name="header" w:semiHidden="1" w:unhideWhenUsed="1"/>
+    <w:lsdException w:name="footer" w:semiHidden="1" w:unhideWhenUsed="1"/>
+    <w:lsdException w:name="index heading" w:semiHidden="1" w:unhideWhenUsed="1"/>
+    <w:lsdException w:name="caption" w:semiHidden="1" w:uiPriority="35" w:unhideWhenUsed="1" w:qFormat="1"/>
+    <w:lsdException w:name="table of figures" w:semiHidden="1" w:unhideWhenUsed="1"/>
+    <w:lsdException w:name="envelope address" w:semiHidden="1" w:unhideWhenUsed="1"/>
+    <w:lsdException w:name="envelope return" w:semiHidden="1" w:unhideWhenUsed="1"/>
+    <w:lsdException w:name="footnote reference" w:semiHidden="1" w:unhideWhenUsed="1"/>
+    <w:lsdException w:name="annotation reference" w:semiHidden="1" w:unhideWhenUsed="1"/>
+    <w:lsdException w:name="line number" w:semiHidden="1" w:unhideWhenUsed="1"/>
+    <w:lsdException w:name="page number" w:semiHidden="1" w:unhideWhenUsed="1"/>
+    <w:lsdException w:name="endnote reference" w:semiHidden="1" w:unhideWhenUsed="1"/>
+    <w:lsdException w:name="endnote text" w:semiHidden="1" w:unhideWhenUsed="1"/>
+    <w:lsdException w:name="table of authorities" w:semiHidden="1" w:unhideWhenUsed="1"/>
+    <w:lsdException w:name="macro" w:semiHidden="1" w:unhideWhenUsed="1"/>
+    <w:lsdException w:name="toa heading" w:semiHidden="1" w:unhideWhenUsed="1"/>
+    <w:lsdException w:name="List" w:semiHidden="1" w:unhideWhenUsed="1"/>
+    <w:lsdException w:name="List Bullet" w:semiHidden="1" w:unhideWhenUsed="1"/>
+    <w:lsdException w:name="List Number" w:semiHidden="1" w:unhideWhenUsed="1"/>
+    <w:lsdException w:name="List 2" w:semiHidden="1" w:unhideWhenUsed="1"/>
+    <w:lsdException w:name="List 3" w:semiHidden="1" w:unhideWhenUsed="1"/>
+    <w:lsdException w:name="List 4" w:semiHidden="1" w:unhideWhenUsed="1"/>
+    <w:lsdException w:name="List 5" w:semiHidden="1" w:unhideWhenUsed="1"/>
+    <w:lsdException w:name="List Bullet 2" w:semiHidden="1" w:unhideWhenUsed="1"/>
+    <w:lsdException w:name="List Bullet 3" w:semiHidden="1" w:unhideWhenUsed="1"/>
+    <w:lsdException w:name="List Bullet 4" w:semiHidden="1" w:unhideWhenUsed="1"/>
+    <w:lsdException w:name="List Bullet 5" w:semiHidden="1" w:unhideWhenUsed="1"/>
+    <w:lsdException w:name="List Number 2" w:semiHidden="1" w:unhideWhenUsed="1"/>
+    <w:lsdException w:name="List Number 3" w:semiHidden="1" w:unhideWhenUsed="1"/>
+    <w:lsdException w:name="List Number 4" w:semiHidden="1" w:unhideWhenUsed="1"/>
+    <w:lsdException w:name="List Number 5" w:semiHidden="1" w:unhideWhenUsed="1"/>
+    <w:lsdException w:name="Title" w:uiPriority="10" w:qFormat="1"/>
+    <w:lsdException w:name="Closing" w:semiHidden="1" w:unhideWhenUsed="1"/>
+    <w:lsdException w:name="Signature" w:semiHidden="1" w:unhideWhenUsed="1"/>
+    <w:lsdException w:name="Default Paragraph Font" w:semiHidden="1" w:uiPriority="1" w:unhideWhenUsed="1"/>
+    <w:lsdException w:name="Body Text" w:semiHidden="1" w:unhideWhenUsed="1"/>
+    <w:lsdException w:name="Body Text Indent" w:semiHidden="1" w:unhideWhenUsed="1"/>
+    <w:lsdException w:name="List Continue" w:semiHidden="1" w:unhideWhenUsed="1"/>
+    <w:lsdException w:name="List Continue 2" w:semiHidden="1" w:unhideWhenUsed="1"/>
+    <w:lsdException w:name="List Continue 3" w:semiHidden="1" w:unhideWhenUsed="1"/>
+    <w:lsdException w:name="List Continue 4" w:semiHidden="1" w:unhideWhenUsed="1"/>
+    <w:lsdException w:name="List Continue 5" w:semiHidden="1" w:unhideWhenUsed="1"/>
+    <w:lsdException w:name="Message Header" w:semiHidden="1" w:unhideWhenUsed="1"/>
+    <w:lsdException w:name="Subtitle" w:uiPriority="11" w:qFormat="1"/>
+    <w:lsdException w:name="Salutation" w:semiHidden="1" w:unhideWhenUsed="1"/>
+    <w:lsdException w:name="Date" w:semiHidden="1" w:unhideWhenUsed="1"/>
+    <w:lsdException w:name="Body Text First Indent" w:semiHidden="1" w:unhideWhenUsed="1"/>
+    <w:lsdException w:name="Body Text First Indent 2" w:semiHidden="1" w:unhideWhenUsed="1"/>
+    <w:lsdException w:name="Note Heading" w:semiHidden="1" w:unhideWhenUsed="1"/>
+    <w:lsdException w:name="Body Text 2" w:semiHidden="1" w:unhideWhenUsed="1"/>
+    <w:lsdException w:name="Body Text 3" w:semiHidden="1" w:unhideWhenUsed="1"/>
+    <w:lsdException w:name="Body Text Indent 2" w:semiHidden="1" w:unhideWhenUsed="1"/>
+    <w:lsdException w:name="Body Text Indent 3" w:semiHidden="1" w:unhideWhenUsed="1"/>
+    <w:lsdException w:name="Block Text" w:semiHidden="1" w:unhideWhenUsed="1"/>
+    <w:lsdException w:name="Hyperlink" w:semiHidden="1" w:unhideWhenUsed="1"/>
+    <w:lsdException w:name="FollowedHyperlink" w:semiHidden="1" w:unhideWhenUsed="1"/>
+    <w:lsdException w:name="Strong" w:uiPriority="22" w:qFormat="1"/>
+    <w:lsdException w:name="Emphasis" w:uiPriority="20" w:qFormat="1"/>
+    <w:lsdException w:name="Document Map" w:semiHidden="1" w:unhideWhenUsed="1"/>
+    <w:lsdException w:name="Plain Text" w:semiHidden="1" w:unhideWhenUsed="1"/>
+    <w:lsdException w:name="E-mail Signature" w:semiHidden="1" w:unhideWhenUsed="1"/>
+    <w:lsdException w:name="HTML Top of Form" w:semiHidden="1" w:unhideWhenUsed="1"/>
+    <w:lsdException w:name="HTML Bottom of Form" w:semiHidden="1" w:unhideWhenUsed="1"/>
+    <w:lsdException w:name="Normal (Web)" w:semiHidden="1" w:unhideWhenUsed="1"/>
+    <w:lsdException w:name="HTML Acronym" w:semiHidden="1" w:unhideWhenUsed="1"/>
+    <w:lsdException w:name="HTML Address" w:semiHidden="1" w:unhideWhenUsed="1"/>
+    <w:lsdException w:name="HTML Cite" w:semiHidden="1" w:unhideWhenUsed="1"/>
+    <w:lsdException w:name="HTML Code" w:semiHidden="1" w:unhideWhenUsed="1"/>
+    <w:lsdException w:name="HTML Definition" w:semiHidden="1" w:unhideWhenUsed="1"/>
+    <w:lsdException w:name="HTML Keyboard" w:semiHidden="1" w:unhideWhenUsed="1"/>
+    <w:lsdException w:name="HTML Preformatted" w:semiHidden="1" w:unhideWhenUsed="1"/>
+    <w:lsdException w:name="HTML Sample" w:semiHidden="1" w:unhideWhenUsed="1"/>
+    <w:lsdException w:name="HTML Typewriter" w:semiHidden="1" w:unhideWhenUsed="1"/>
+    <w:lsdException w:name="HTML Variable" w:semiHidden="1" w:unhideWhenUsed="1"/>
+    <w:lsdException w:name="Normal Table" w:semiHidden="1" w:unhideWhenUsed="1"/>
+    <w:lsdException w:name="annotation subject" w:semiHidden="1" w:unhideWhenUsed="1"/>
+    <w:lsdException w:name="No List" w:semiHidden="1" w:unhideWhenUsed="1"/>
+    <w:lsdException w:name="Outline List 1" w:semiHidden="1" w:unhideWhenUsed="1"/>
+    <w:lsdException w:name="Outline List 2" w:semiHidden="1" w:unhideWhenUsed="1"/>
+    <w:lsdException w:name="Outline List 3" w:semiHidden="1" w:unhideWhenUsed="1"/>
+    <w:lsdException w:name="Table Simple 1" w:semiHidden="1" w:unhideWhenUsed="1"/>
+    <w:lsdException w:name="Table Simple 2" w:semiHidden="1" w:unhideWhenUsed="1"/>
+    <w:lsdException w:name="Table Simple 3" w:semiHidden="1" w:unhideWhenUsed="1"/>
+    <w:lsdException w:name="Table Classic 1" w:semiHidden="1" w:unhideWhenUsed="1"/>
+    <w:lsdException w:name="Table Classic 2" w:semiHidden="1" w:unhideWhenUsed="1"/>
+    <w:lsdException w:name="Table Classic 3" w:semiHidden="1" w:unhideWhenUsed="1"/>
+    <w:lsdException w:name="Table Classic 4" w:semiHidden="1" w:unhideWhenUsed="1"/>
+    <w:lsdException w:name="Table Colorful 1" w:semiHidden="1" w:unhideWhenUsed="1"/>
+    <w:lsdException w:name="Table Colorful 2" w:semiHidden="1" w:unhideWhenUsed="1"/>
+    <w:lsdException w:name="Table Colorful 3" w:semiHidden="1" w:unhideWhenUsed="1"/>
+    <w:lsdException w:name="Table Columns 1" w:semiHidden="1" w:unhideWhenUsed="1"/>
+    <w:lsdException w:name="Table Columns 2" w:semiHidden="1" w:unhideWhenUsed="1"/>
+    <w:lsdException w:name="Table Columns 3" w:semiHidden="1" w:unhideWhenUsed="1"/>
+    <w:lsdException w:name="Table Columns 4" w:semiHidden="1" w:unhideWhenUsed="1"/>
+    <w:lsdException w:name="Table Columns 5" w:semiHidden="1" w:unhideWhenUsed="1"/>
+    <w:lsdException w:name="Table Grid 1" w:semiHidden="1" w:unhideWhenUsed="1"/>
+    <w:lsdException w:name="Table Grid 2" w:semiHidden="1" w:unhideWhenUsed="1"/>
+    <w:lsdException w:name="Table Grid 3" w:semiHidden="1" w:unhideWhenUsed="1"/>
+    <w:lsdException w:name="Table Grid 4" w:semiHidden="1" w:unhideWhenUsed="1"/>
+    <w:lsdException w:name="Table Grid 5" w:semiHidden="1" w:unhideWhenUsed="1"/>
+    <w:lsdException w:name="Table Grid 6" w:semiHidden="1" w:unhideWhenUsed="1"/>
+    <w:lsdException w:name="Table Grid 7" w:semiHidden="1" w:unhideWhenUsed="1"/>
+    <w:lsdException w:name="Table Grid 8" w:semiHidden="1" w:unhideWhenUsed="1"/>
+    <w:lsdException w:name="Table List 1" w:semiHidden="1" w:unhideWhenUsed="1"/>
+    <w:lsdException w:name="Table List 2" w:semiHidden="1" w:unhideWhenUsed="1"/>
+    <w:lsdException w:name="Table List 3" w:semiHidden="1" w:unhideWhenUsed="1"/>
+    <w:lsdException w:name="Table List 4" w:semiHidden="1" w:unhideWhenUsed="1"/>
+    <w:lsdException w:name="Table List 5" w:semiHidden="1" w:unhideWhenUsed="1"/>
+    <w:lsdException w:name="Table List 6" w:semiHidden="1" w:unhideWhenUsed="1"/>
+    <w:lsdException w:name="Table List 7" w:semiHidden="1" w:unhideWhenUsed="1"/>
+    <w:lsdException w:name="Table List 8" w:semiHidden="1" w:unhideWhenUsed="1"/>
+    <w:lsdException w:name="Table 3D effects 1" w:semiHidden="1" w:unhideWhenUsed="1"/>
+    <w:lsdException w:name="Table 3D effects 2" w:semiHidden="1" w:unhideWhenUsed="1"/>
+    <w:lsdException w:name="Table 3D effects 3" w:semiHidden="1" w:unhideWhenUsed="1"/>
+    <w:lsdException w:name="Table Contemporary" w:semiHidden="1" w:unhideWhenUsed="1"/>
+    <w:lsdException w:name="Table Elegant" w:semiHidden="1" w:unhideWhenUsed="1"/>
+    <w:lsdException w:name="Table Professional" w:semiHidden="1" w:unhideWhenUsed="1"/>
+    <w:lsdException w:name="Table Subtle 1" w:semiHidden="1" w:unhideWhenUsed="1"/>
+    <w:lsdException w:name="Table Subtle 2" w:semiHidden="1" w:unhideWhenUsed="1"/>
+    <w:lsdException w:name="Table Web 1" w:semiHidden="1" w:unhideWhenUsed="1"/>
+    <w:lsdException w:name="Table Web 2" w:semiHidden="1" w:unhideWhenUsed="1"/>
+    <w:lsdException w:name="Table Web 3" w:semiHidden="1" w:unhideWhenUsed="1"/>
+    <w:lsdException w:name="Balloon Text" w:semiHidden="1" w:unhideWhenUsed="1"/>
+    <w:lsdException w:name="Table Grid" w:uiPriority="59"/>
+    <w:lsdException w:name="Table Theme" w:semiHidden="1" w:unhideWhenUsed="1"/>
+    <w:lsdException w:name="Placeholder Text" w:semiHidden="1"/>
+    <w:lsdException w:name="No Spacing" w:uiPriority="1" w:qFormat="1"/>
+    <w:lsdException w:name="Light Shading" w:uiPriority="60"/>
+    <w:lsdException w:name="Light List" w:uiPriority="61"/>
+    <w:lsdException w:name="Light Grid" w:uiPriority="62"/>
+    <w:lsdException w:name="Medium Shading 1" w:uiPriority="63"/>
+    <w:lsdException w:name="Medium Shading 2" w:uiPriority="64"/>
+    <w:lsdException w:name="Medium List 1" w:uiPriority="65"/>
+    <w:lsdException w:name="Medium List 2" w:uiPriority="66"/>
+    <w:lsdException w:name="Medium Grid 1" w:uiPriority="67"/>
+    <w:lsdException w:name="Medium Grid 2" w:uiPriority="68"/>
+    <w:lsdException w:name="Medium Grid 3" w:uiPriority="69"/>
+    <w:lsdException w:name="Dark List" w:uiPriority="70"/>
+    <w:lsdException w:name="Colorful Shading" w:uiPriority="71"/>
+    <w:lsdException w:name="Colorful List" w:uiPriority="72"/>
+    <w:lsdException w:name="Colorful Grid" w:uiPriority="73"/>
+    <w:lsdException w:name="Light Shading Accent 1" w:uiPriority="60"/>
+    <w:lsdException w:name="Light List Accent 1" w:uiPriority="61"/>
+    <w:lsdException w:name="Light Grid Accent 1" w:uiPriority="62"/>
+    <w:lsdException w:name="Medium Shading 1 Accent 1" w:uiPriority="63"/>
+    <w:lsdException w:name="Medium Shading 2 Accent 1" w:uiPriority="64"/>
+    <w:lsdException w:name="Medium List 1 Accent 1" w:uiPriority="65"/>
+    <w:lsdException w:name="Revision" w:semiHidden="1"/>
+    <w:lsdException w:name="List Paragraph" w:uiPriority="34" w:qFormat="1"/>
+    <w:lsdException w:name="Quote" w:uiPriority="29" w:qFormat="1"/>
+    <w:lsdException w:name="Intense Quote" w:uiPriority="30" w:qFormat="1"/>
+    <w:lsdException w:name="Medium List 2 Accent 1" w:uiPriority="66"/>
+    <w:lsdException w:name="Medium Grid 1 Accent 1" w:uiPriority="67"/>
+    <w:lsdException w:name="Medium Grid 2 Accent 1" w:uiPriority="68"/>
+    <w:lsdException w:name="Medium Grid 3 Accent 1" w:uiPriority="69"/>
+    <w:lsdException w:name="Dark List Accent 1" w:uiPriority="70"/>
+    <w:lsdException w:name="Colorful Shading Accent 1" w:uiPriority="71"/>
+    <w:lsdException w:name="Colorful List Accent 1" w:uiPriority="72"/>
+    <w:lsdException w:name="Colorful Grid Accent 1" w:uiPriority="73"/>
+    <w:lsdException w:name="Light Shading Accent 2" w:uiPriority="60"/>
+    <w:lsdException w:name="Light List Accent 2" w:uiPriority="61"/>
+    <w:lsdException w:name="Light Grid Accent 2" w:uiPriority="62"/>
+    <w:lsdException w:name="Medium Shading 1 Accent 2" w:uiPriority="63"/>
+    <w:lsdException w:name="Medium Shading 2 Accent 2" w:uiPriority="64"/>
+    <w:lsdException w:name="Medium List 1 Accent 2" w:uiPriority="65"/>
+    <w:lsdException w:name="Medium List 2 Accent 2" w:uiPriority="66"/>
+    <w:lsdException w:name="Medium Grid 1 Accent 2" w:uiPriority="67"/>
+    <w:lsdException w:name="Medium Grid 2 Accent 2" w:uiPriority="68"/>
+    <w:lsdException w:name="Medium Grid 3 Accent 2" w:uiPriority="69"/>
+    <w:lsdException w:name="Dark List Accent 2" w:uiPriority="70"/>
+    <w:lsdException w:name="Colorful Shading Accent 2" w:uiPriority="71"/>
+    <w:lsdException w:name="Colorful List Accent 2" w:uiPriority="72"/>
+    <w:lsdException w:name="Colorful Grid Accent 2" w:uiPriority="73"/>
+    <w:lsdException w:name="Light Shading Accent 3" w:uiPriority="60"/>
+    <w:lsdException w:name="Light List Accent 3" w:uiPriority="61"/>
+    <w:lsdException w:name="Light Grid Accent 3" w:uiPriority="62"/>
+    <w:lsdException w:name="Medium Shading 1 Accent 3" w:uiPriority="63"/>
+    <w:lsdException w:name="Medium Shading 2 Accent 3" w:uiPriority="64"/>
+    <w:lsdException w:name="Medium List 1 Accent 3" w:uiPriority="65"/>
+    <w:lsdException w:name="Medium List 2 Accent 3" w:uiPriority="66"/>
+    <w:lsdException w:name="Medium Grid 1 Accent 3" w:uiPriority="67"/>
+    <w:lsdException w:name="Medium Grid 2 Accent 3" w:uiPriority="68"/>
+    <w:lsdException w:name="Medium Grid 3 Accent 3" w:uiPriority="69"/>
+    <w:lsdException w:name="Dark List Accent 3" w:uiPriority="70"/>
+    <w:lsdException w:name="Colorful Shading Accent 3" w:uiPriority="71"/>
+    <w:lsdException w:name="Colorful List Accent 3" w:uiPriority="72"/>
+    <w:lsdException w:name="Colorful Grid Accent 3" w:uiPriority="73"/>
+    <w:lsdException w:name="Light Shading Accent 4" w:uiPriority="60"/>
+    <w:lsdException w:name="Light List Accent 4" w:uiPriority="61"/>
+    <w:lsdException w:name="Light Grid Accent 4" w:uiPriority="62"/>
+    <w:lsdException w:name="Medium Shading 1 Accent 4" w:uiPriority="63"/>
+    <w:lsdException w:name="Medium Shading 2 Accent 4" w:uiPriority="64"/>
+    <w:lsdException w:name="Medium List 1 Accent 4" w:uiPriority="65"/>
+    <w:lsdException w:name="Medium List 2 Accent 4" w:uiPriority="66"/>
+    <w:lsdException w:name="Medium Grid 1 Accent 4" w:uiPriority="67"/>
+    <w:lsdException w:name="Medium Grid 2 Accent 4" w:uiPriority="68"/>
+    <w:lsdException w:name="Medium Grid 3 Accent 4" w:uiPriority="69"/>
+    <w:lsdException w:name="Dark List Accent 4" w:uiPriority="70"/>
+    <w:lsdException w:name="Colorful Shading Accent 4" w:uiPriority="71"/>
+    <w:lsdException w:name="Colorful List Accent 4" w:uiPriority="72"/>
+    <w:lsdException w:name="Colorful Grid Accent 4" w:uiPriority="73"/>
+    <w:lsdException w:name="Light Shading Accent 5" w:uiPriority="60"/>
+    <w:lsdException w:name="Light List Accent 5" w:uiPriority="61"/>
+    <w:lsdException w:name="Light Grid Accent 5" w:uiPriority="62"/>
+    <w:lsdException w:name="Medium Shading 1 Accent 5" w:uiPriority="63"/>
+    <w:lsdException w:name="Medium Shading 2 Accent 5" w:uiPriority="64"/>
+    <w:lsdException w:name="Medium List 1 Accent 5" w:uiPriority="65"/>
+    <w:lsdException w:name="Medium List 2 Accent 5" w:uiPriority="66"/>
+    <w:lsdException w:name="Medium Grid 1 Accent 5" w:uiPriority="67"/>
+    <w:lsdException w:name="Medium Grid 2 Accent 5" w:uiPriority="68"/>
+    <w:lsdException w:name="Medium Grid 3 Accent 5" w:uiPriority="69"/>
+    <w:lsdException w:name="Dark List Accent 5" w:uiPriority="70"/>
+    <w:lsdException w:name="Colorful Shading Accent 5" w:uiPriority="71"/>
+    <w:lsdException w:name="Colorful List Accent 5" w:uiPriority="72"/>
+    <w:lsdException w:name="Colorful Grid Accent 5" w:uiPriority="73"/>
+    <w:lsdException w:name="Light Shading Accent 6" w:uiPriority="60"/>
+    <w:lsdException w:name="Light List Accent 6" w:uiPriority="61"/>
+    <w:lsdException w:name="Light Grid Accent 6" w:uiPriority="62"/>
+    <w:lsdException w:name="Medium Shading 1 Accent 6" w:uiPriority="63"/>
+    <w:lsdException w:name="Medium Shading 2 Accent 6" w:uiPriority="64"/>
+    <w:lsdException w:name="Medium List 1 Accent 6" w:uiPriority="65"/>
+    <w:lsdException w:name="Medium List 2 Accent 6" w:uiPriority="66"/>
+    <w:lsdException w:name="Medium Grid 1 Accent 6" w:uiPriority="67"/>
+    <w:lsdException w:name="Medium Grid 2 Accent 6" w:uiPriority="68"/>
+    <w:lsdException w:name="Medium Grid 3 Accent 6" w:uiPriority="69"/>
+    <w:lsdException w:name="Dark List Accent 6" w:uiPriority="70"/>
+    <w:lsdException w:name="Colorful Shading Accent 6" w:uiPriority="71"/>
+    <w:lsdException w:name="Colorful List Accent 6" w:uiPriority="72"/>
+    <w:lsdException w:name="Colorful Grid Accent 6" w:uiPriority="73"/>
+    <w:lsdException w:name="Subtle Emphasis" w:uiPriority="19" w:qFormat="1"/>
+    <w:lsdException w:name="Intense Emphasis" w:uiPriority="21" w:qFormat="1"/>
+    <w:lsdException w:name="Subtle Reference" w:uiPriority="31" w:qFormat="1"/>
+    <w:lsdException w:name="Intense Reference" w:uiPriority="32" w:qFormat="1"/>
+    <w:lsdException w:name="Book Title" w:uiPriority="33" w:qFormat="1"/>
+    <w:lsdException w:name="Bibliography" w:semiHidden="1" w:uiPriority="37" w:unhideWhenUsed="1"/>
+    <w:lsdException w:name="TOC Heading" w:semiHidden="1" w:uiPriority="39" w:unhideWhenUsed="1" w:qFormat="1"/>
+    <w:lsdException w:name="Plain Table 1" w:uiPriority="41"/>
+    <w:lsdException w:name="Plain Table 2" w:uiPriority="42"/>
+    <w:lsdException w:name="Plain Table 3" w:uiPriority="43"/>
+    <w:lsdException w:name="Plain Table 4" w:uiPriority="44"/>
+    <w:lsdException w:name="Plain Table 5" w:uiPriority="45"/>
+    <w:lsdException w:name="Grid Table Light" w:uiPriority="40"/>
+    <w:lsdException w:name="Grid Table 1 Light" w:uiPriority="46"/>
+    <w:lsdException w:name="Grid Table 2" w:uiPriority="47"/>
+    <w:lsdException w:name="Grid Table 3" w:uiPriority="48"/>
+    <w:lsdException w:name="Grid Table 4" w:uiPriority="49"/>
+    <w:lsdException w:name="Grid Table 5 Dark" w:uiPriority="50"/>
+    <w:lsdException w:name="Grid Table 6 Colorful" w:uiPriority="51"/>
+    <w:lsdException w:name="Grid Table 7 Colorful" w:uiPriority="52"/>
+    <w:lsdException w:name="Grid Table 1 Light Accent 1" w:uiPriority="46"/>
+    <w:lsdException w:name="Grid Table 2 Accent 1" w:uiPriority="47"/>
+    <w:lsdException w:name="Grid Table 3 Accent 1" w:uiPriority="48"/>
+    <w:lsdException w:name="Grid Table 4 Accent 1" w:uiPriority="49"/>
+    <w:lsdException w:name="Grid Table 5 Dark Accent 1" w:uiPriority="50"/>
+    <w:lsdException w:name="Grid Table 6 Colorful Accent 1" w:uiPriority="51"/>
+    <w:lsdException w:name="Grid Table 7 Colorful Accent 1" w:uiPriority="52"/>
+    <w:lsdException w:name="Grid Table 1 Light Accent 2" w:uiPriority="46"/>
+    <w:lsdException w:name="Grid Table 2 Accent 2" w:uiPriority="47"/>
+    <w:lsdException w:name="Grid Table 3 Accent 2" w:uiPriority="48"/>
+    <w:lsdException w:name="Grid Table 4 Accent 2" w:uiPriority="49"/>
+    <w:lsdException w:name="Grid Table 5 Dark Accent 2" w:uiPriority="50"/>
+    <w:lsdException w:name="Grid Table 6 Colorful Accent 2" w:uiPriority="51"/>
+    <w:lsdException w:name="Grid Table 7 Colorful Accent 2" w:uiPriority="52"/>
+    <w:lsdException w:name="Grid Table 1 Light Accent 3" w:uiPriority="46"/>
+    <w:lsdException w:name="Grid Table 2 Accent 3" w:uiPriority="47"/>
+    <w:lsdException w:name="Grid Table 3 Accent 3" w:uiPriority="48"/>
+    <w:lsdException w:name="Grid Table 4 Accent 3" w:uiPriority="49"/>
+    <w:lsdException w:name="Grid Table 5 Dark Accent 3" w:uiPriority="50"/>
+    <w:lsdException w:name="Grid Table 6 Colorful Accent 3" w:uiPriority="51"/>
+    <w:lsdException w:name="Grid Table 7 Colorful Accent 3" w:uiPriority="52"/>
+    <w:lsdException w:name="Grid Table 1 Light Accent 4" w:uiPriority="46"/>
+    <w:lsdException w:name="Grid Table 2 Accent 4" w:uiPriority="47"/>
+    <w:lsdException w:name="Grid Table 3 Accent 4" w:uiPriority="48"/>
+    <w:lsdException w:name="Grid Table 4 Accent 4" w:uiPriority="49"/>
+    <w:lsdException w:name="Grid Table 5 Dark Accent 4" w:uiPriority="50"/>
+    <w:lsdException w:name="Grid Table 6 Colorful Accent 4" w:uiPriority="51"/>
+    <w:lsdException w:name="Grid Table 7 Colorful Accent 4" w:uiPriority="52"/>
+    <w:lsdException w:name="Grid Table 1 Light Accent 5" w:uiPriority="46"/>
+    <w:lsdException w:name="Grid Table 2 Accent 5" w:uiPriority="47"/>
+    <w:lsdException w:name="Grid Table 3 Accent 5" w:uiPriority="48"/>
+    <w:lsdException w:name="Grid Table 4 Accent 5" w:uiPriority="49"/>
+    <w:lsdException w:name="Grid Table 5 Dark Accent 5" w:uiPriority="50"/>
+    <w:lsdException w:name="Grid Table 6 Colorful Accent 5" w:uiPriority="51"/>
+    <w:lsdException w:name="Grid Table 7 Colorful Accent 5" w:uiPriority="52"/>
+    <w:lsdException w:name="Grid Table 1 Light Accent 6" w:uiPriority="46"/>
+    <w:lsdException w:name="Grid Table 2 Accent 6" w:uiPriority="47"/>
+    <w:lsdException w:name="Grid Table 3 Accent 6" w:uiPriority="48"/>
+    <w:lsdException w:name="Grid Table 4 Accent 6" w:uiPriority="49"/>
+    <w:lsdException w:name="Grid Table 5 Dark Accent 6" w:uiPriority="50"/>
+    <w:lsdException w:name="Grid Table 6 Colorful Accent 6" w:uiPriority="51"/>
+    <w:lsdException w:name="Grid Table 7 Colorful Accent 6" w:uiPriority="52"/>
+    <w:lsdException w:name="List Table 1 Light" w:uiPriority="46"/>
+    <w:lsdException w:name="List Table 2" w:uiPriority="47"/>
+    <w:lsdException w:name="List Table 3" w:uiPriority="48"/>
+    <w:lsdException w:name="List Table 4" w:uiPriority="49"/>
+    <w:lsdException w:name="List Table 5 Dark" w:uiPriority="50"/>
+    <w:lsdException w:name="List Table 6 Colorful" w:uiPriority="51"/>
+    <w:lsdException w:name="List Table 7 Colorful" w:uiPriority="52"/>
+    <w:lsdException w:name="List Table 1 Light Accent 1" w:uiPriority="46"/>
+    <w:lsdException w:name="List Table 2 Accent 1" w:uiPriority="47"/>
+    <w:lsdException w:name="List Table 3 Accent 1" w:uiPriority="48"/>
+    <w:lsdException w:name="List Table 4 Accent 1" w:uiPriority="49"/>
+    <w:lsdException w:name="List Table 5 Dark Accent 1" w:uiPriority="50"/>
+    <w:lsdException w:name="List Table 6 Colorful Accent 1" w:uiPriority="51"/>
+    <w:lsdException w:name="List Table 7 Colorful Accent 1" w:uiPriority="52"/>
+    <w:lsdException w:name="List Table 1 Light Accent 2" w:uiPriority="46"/>
+    <w:lsdException w:name="List Table 2 Accent 2" w:uiPriority="47"/>
+    <w:lsdException w:name="List Table 3 Accent 2" w:uiPriority="48"/>
+    <w:lsdException w:name="List Table 4 Accent 2" w:uiPriority="49"/>
+    <w:lsdException w:name="List Table 5 Dark Accent 2" w:uiPriority="50"/>
+    <w:lsdException w:name="List Table 6 Colorful Accent 2" w:uiPriority="51"/>
+    <w:lsdException w:name="List Table 7 Colorful Accent 2" w:uiPriority="52"/>
+    <w:lsdException w:name="List Table 1 Light Accent 3" w:uiPriority="46"/>
+    <w:lsdException w:name="List Table 2 Accent 3" w:uiPriority="47"/>
+    <w:lsdException w:name="List Table 3 Accent 3" w:uiPriority="48"/>
+    <w:lsdException w:name="List Table 4 Accent 3" w:uiPriority="49"/>
+    <w:lsdException w:name="List Table 5 Dark Accent 3" w:uiPriority="50"/>
+    <w:lsdException w:name="List Table 6 Colorful Accent 3" w:uiPriority="51"/>
+    <w:lsdException w:name="List Table 7 Colorful Accent 3" w:uiPriority="52"/>
+    <w:lsdException w:name="List Table 1 Light Accent 4" w:uiPriority="46"/>
+    <w:lsdException w:name="List Table 2 Accent 4" w:uiPriority="47"/>
+    <w:lsdException w:name="List Table 3 Accent 4" w:uiPriority="48"/>
+    <w:lsdException w:name="List Table 4 Accent 4" w:uiPriority="49"/>
+    <w:lsdException w:name="List Table 5 Dark Accent 4" w:uiPriority="50"/>
+    <w:lsdException w:name="List Table 6 Colorful Accent 4" w:uiPriority="51"/>
+    <w:lsdException w:name="List Table 7 Colorful Accent 4" w:uiPriority="52"/>
+    <w:lsdException w:name="List Table 1 Light Accent 5" w:uiPriority="46"/>
+    <w:lsdException w:name="List Table 2 Accent 5" w:uiPriority="47"/>
+    <w:lsdException w:name="List Table 3 Accent 5" w:uiPriority="48"/>
+    <w:lsdException w:name="List Table 4 Accent 5" w:uiPriority="49"/>
+    <w:lsdException w:name="List Table 5 Dark Accent 5" w:uiPriority="50"/>
+    <w:lsdException w:name="List Table 6 Colorful Accent 5" w:uiPriority="51"/>
+    <w:lsdException w:name="List Table 7 Colorful Accent 5" w:uiPriority="52"/>
+    <w:lsdException w:name="List Table 1 Light Accent 6" w:uiPriority="46"/>
+    <w:lsdException w:name="List Table 2 Accent 6" w:uiPriority="47"/>
+    <w:lsdException w:name="List Table 3 Accent 6" w:uiPriority="48"/>
+    <w:lsdException w:name="List Table 4 Accent 6" w:uiPriority="49"/>
+    <w:lsdException w:name="List Table 5 Dark Accent 6" w:uiPriority="50"/>
+    <w:lsdException w:name="List Table 6 Colorful Accent 6" w:uiPriority="51"/>
+    <w:lsdException w:name="List Table 7 Colorful Accent 6" w:uiPriority="52"/>
   </w:latentStyles>
   <w:style w:type="paragraph" w:default="1" w:styleId="Normal">
     <w:name w:val="Normal"/>

</xml_diff>